<commit_message>
All NOT NULLs ready
</commit_message>
<xml_diff>
--- a/Report.docx
+++ b/Report.docx
@@ -4,6 +4,13 @@
   <w:body>
     <w:sdt>
       <w:sdtPr>
+        <w:rPr>
+          <w:rFonts w:asciiTheme="minorHAnsi" w:eastAsiaTheme="minorHAnsi" w:hAnsiTheme="minorHAnsi" w:cstheme="minorBidi"/>
+          <w:b w:val="0"/>
+          <w:color w:val="auto"/>
+          <w:sz w:val="22"/>
+          <w:szCs w:val="22"/>
+        </w:rPr>
         <w:id w:val="-1304223680"/>
         <w:docPartObj>
           <w:docPartGallery w:val="Table of Contents"/>
@@ -12,12 +19,8 @@
       </w:sdtPr>
       <w:sdtEndPr>
         <w:rPr>
-          <w:rFonts w:asciiTheme="minorHAnsi" w:eastAsiaTheme="minorHAnsi" w:hAnsiTheme="minorHAnsi" w:cstheme="minorBidi"/>
           <w:bCs/>
           <w:noProof/>
-          <w:color w:val="auto"/>
-          <w:sz w:val="22"/>
-          <w:szCs w:val="22"/>
         </w:rPr>
       </w:sdtEndPr>
       <w:sdtContent>
@@ -1525,23 +1528,7 @@
             <w:rStyle w:val="Hyperlink"/>
             <w:lang w:val="pt-PT"/>
           </w:rPr>
-          <w:t xml:space="preserve">COVID </w:t>
-        </w:r>
-        <w:proofErr w:type="spellStart"/>
-        <w:r>
-          <w:rPr>
-            <w:rStyle w:val="Hyperlink"/>
-            <w:lang w:val="pt-PT"/>
-          </w:rPr>
-          <w:t>Tracking</w:t>
-        </w:r>
-        <w:proofErr w:type="spellEnd"/>
-        <w:r>
-          <w:rPr>
-            <w:rStyle w:val="Hyperlink"/>
-            <w:lang w:val="pt-PT"/>
-          </w:rPr>
-          <w:t xml:space="preserve"> Project</w:t>
+          <w:t>COVID Tracking Project</w:t>
         </w:r>
       </w:hyperlink>
       <w:r>
@@ -1595,7 +1582,6 @@
         </w:rPr>
       </w:pPr>
       <w:bookmarkStart w:id="2" w:name="_Toc66009971"/>
-      <w:proofErr w:type="spellStart"/>
       <w:r>
         <w:rPr>
           <w:lang w:val="pt-PT"/>
@@ -1603,7 +1589,6 @@
         <w:t>Location</w:t>
       </w:r>
       <w:bookmarkEnd w:id="2"/>
-      <w:proofErr w:type="spellEnd"/>
     </w:p>
     <w:p>
       <w:pPr>
@@ -1617,21 +1602,7 @@
           <w:lang w:val="pt-PT"/>
         </w:rPr>
         <w:tab/>
-        <w:t>A classe “</w:t>
-      </w:r>
-      <w:proofErr w:type="spellStart"/>
-      <w:r>
-        <w:rPr>
-          <w:lang w:val="pt-PT"/>
-        </w:rPr>
-        <w:t>Location</w:t>
-      </w:r>
-      <w:proofErr w:type="spellEnd"/>
-      <w:r>
-        <w:rPr>
-          <w:lang w:val="pt-PT"/>
-        </w:rPr>
-        <w:t xml:space="preserve">” serve de </w:t>
+        <w:t xml:space="preserve">A classe “Location” serve de </w:t>
       </w:r>
       <w:r>
         <w:rPr>
@@ -1657,7 +1628,6 @@
         </w:rPr>
         <w:t xml:space="preserve">um identificador </w:t>
       </w:r>
-      <w:proofErr w:type="spellStart"/>
       <w:r>
         <w:rPr>
           <w:u w:val="single"/>
@@ -1665,7 +1635,6 @@
         </w:rPr>
         <w:t>locID</w:t>
       </w:r>
-      <w:proofErr w:type="spellEnd"/>
       <w:r>
         <w:rPr>
           <w:lang w:val="pt-PT"/>
@@ -1678,47 +1647,11 @@
         </w:rPr>
         <w:t xml:space="preserve">um </w:t>
       </w:r>
-      <w:proofErr w:type="spellStart"/>
-      <w:r>
-        <w:rPr>
-          <w:lang w:val="pt-PT"/>
-        </w:rPr>
-        <w:t>name</w:t>
-      </w:r>
-      <w:proofErr w:type="spellEnd"/>
-      <w:r>
-        <w:rPr>
-          <w:lang w:val="pt-PT"/>
-        </w:rPr>
-        <w:t>, /</w:t>
-      </w:r>
-      <w:proofErr w:type="spellStart"/>
-      <w:r>
-        <w:rPr>
-          <w:lang w:val="pt-PT"/>
-        </w:rPr>
-        <w:t>caseNumber</w:t>
-      </w:r>
-      <w:proofErr w:type="spellEnd"/>
-      <w:r>
-        <w:rPr>
-          <w:lang w:val="pt-PT"/>
-        </w:rPr>
-        <w:t xml:space="preserve"> e /</w:t>
-      </w:r>
-      <w:proofErr w:type="spellStart"/>
-      <w:r>
-        <w:rPr>
-          <w:lang w:val="pt-PT"/>
-        </w:rPr>
-        <w:t>noVaccinated</w:t>
-      </w:r>
-      <w:proofErr w:type="spellEnd"/>
-      <w:r>
-        <w:rPr>
-          <w:lang w:val="pt-PT"/>
-        </w:rPr>
-        <w:t>.</w:t>
+      <w:r>
+        <w:rPr>
+          <w:lang w:val="pt-PT"/>
+        </w:rPr>
+        <w:t>name, /caseNumber e /noVaccinated.</w:t>
       </w:r>
       <w:r>
         <w:rPr>
@@ -1782,21 +1715,7 @@
         <w:rPr>
           <w:lang w:val="pt-PT"/>
         </w:rPr>
-        <w:t>s, o /</w:t>
-      </w:r>
-      <w:proofErr w:type="spellStart"/>
-      <w:r>
-        <w:rPr>
-          <w:lang w:val="pt-PT"/>
-        </w:rPr>
-        <w:t>population</w:t>
-      </w:r>
-      <w:proofErr w:type="spellEnd"/>
-      <w:r>
-        <w:rPr>
-          <w:lang w:val="pt-PT"/>
-        </w:rPr>
-        <w:t xml:space="preserve"> que representa a população do país, derivado a partir da população de cada </w:t>
+        <w:t xml:space="preserve">s, o /population que representa a população do país, derivado a partir da população de cada </w:t>
       </w:r>
       <w:r>
         <w:rPr>
@@ -1810,7 +1729,6 @@
         </w:rPr>
         <w:t>“</w:t>
       </w:r>
-      <w:proofErr w:type="spellStart"/>
       <w:r>
         <w:rPr>
           <w:b/>
@@ -1819,7 +1737,6 @@
         </w:rPr>
         <w:t>District</w:t>
       </w:r>
-      <w:proofErr w:type="spellEnd"/>
       <w:r>
         <w:rPr>
           <w:lang w:val="pt-PT"/>
@@ -1859,7 +1776,6 @@
         </w:rPr>
         <w:t>“</w:t>
       </w:r>
-      <w:proofErr w:type="spellStart"/>
       <w:r>
         <w:rPr>
           <w:b/>
@@ -1868,7 +1784,6 @@
         </w:rPr>
         <w:t>District</w:t>
       </w:r>
-      <w:proofErr w:type="spellEnd"/>
       <w:r>
         <w:rPr>
           <w:lang w:val="pt-PT"/>
@@ -1879,21 +1794,8 @@
         <w:rPr>
           <w:lang w:val="pt-PT"/>
         </w:rPr>
-        <w:t xml:space="preserve">, e pode ser o país de origem de alguma variante de </w:t>
-      </w:r>
-      <w:r>
-        <w:rPr>
-          <w:lang w:val="pt-PT"/>
-        </w:rPr>
-        <w:t>SARS-CoV-2</w:t>
-      </w:r>
-      <w:r>
-        <w:rPr>
-          <w:lang w:val="pt-PT"/>
-        </w:rPr>
-        <w:t>, guardada na classe “</w:t>
-      </w:r>
-      <w:proofErr w:type="spellStart"/>
+        <w:t>, e pode ser o país de origem de alguma variante de SARS-CoV-2, guardada na classe “</w:t>
+      </w:r>
       <w:r>
         <w:rPr>
           <w:b/>
@@ -1902,7 +1804,6 @@
         </w:rPr>
         <w:t>Strain</w:t>
       </w:r>
-      <w:proofErr w:type="spellEnd"/>
       <w:r>
         <w:rPr>
           <w:lang w:val="pt-PT"/>
@@ -1927,7 +1828,6 @@
         </w:rPr>
       </w:pPr>
       <w:bookmarkStart w:id="4" w:name="_Toc66009973"/>
-      <w:proofErr w:type="spellStart"/>
       <w:r>
         <w:rPr>
           <w:lang w:val="pt-PT"/>
@@ -1935,7 +1835,6 @@
         <w:t>District</w:t>
       </w:r>
       <w:bookmarkEnd w:id="4"/>
-      <w:proofErr w:type="spellEnd"/>
     </w:p>
     <w:p>
       <w:pPr>
@@ -1949,58 +1848,8 @@
           <w:lang w:val="pt-PT"/>
         </w:rPr>
         <w:tab/>
-      </w:r>
-      <w:r>
-        <w:rPr>
-          <w:lang w:val="pt-PT"/>
-        </w:rPr>
-        <w:t xml:space="preserve">Esta classe representa um </w:t>
-      </w:r>
-      <w:r>
-        <w:rPr>
-          <w:lang w:val="pt-PT"/>
-        </w:rPr>
-        <w:t>distrito</w:t>
-      </w:r>
-      <w:r>
-        <w:rPr>
-          <w:lang w:val="pt-PT"/>
-        </w:rPr>
-        <w:t>, que possui um atributo a mais, o /</w:t>
-      </w:r>
-      <w:proofErr w:type="spellStart"/>
-      <w:r>
-        <w:rPr>
-          <w:lang w:val="pt-PT"/>
-        </w:rPr>
-        <w:t>population</w:t>
-      </w:r>
-      <w:proofErr w:type="spellEnd"/>
-      <w:r>
-        <w:rPr>
-          <w:lang w:val="pt-PT"/>
-        </w:rPr>
-        <w:t xml:space="preserve"> que representa a população do </w:t>
-      </w:r>
-      <w:r>
-        <w:rPr>
-          <w:lang w:val="pt-PT"/>
-        </w:rPr>
-        <w:t>distrito</w:t>
-      </w:r>
-      <w:r>
-        <w:rPr>
-          <w:lang w:val="pt-PT"/>
-        </w:rPr>
-        <w:t xml:space="preserve">, derivado a partir da população de cada </w:t>
-      </w:r>
-      <w:r>
-        <w:rPr>
-          <w:lang w:val="pt-PT"/>
-        </w:rPr>
-        <w:t>“</w:t>
-      </w:r>
-      <w:proofErr w:type="spellStart"/>
+        <w:t>Esta classe representa um distrito, que possui um atributo a mais, o /population que representa a população do distrito, derivado a partir da população de cada “</w:t>
+      </w:r>
       <w:r>
         <w:rPr>
           <w:b/>
@@ -2009,18 +1858,11 @@
         </w:rPr>
         <w:t>County</w:t>
       </w:r>
-      <w:proofErr w:type="spellEnd"/>
-      <w:r>
-        <w:rPr>
-          <w:lang w:val="pt-PT"/>
-        </w:rPr>
-        <w:t>”</w:t>
-      </w:r>
-      <w:r>
-        <w:rPr>
-          <w:lang w:val="pt-PT"/>
-        </w:rPr>
-        <w:t>.</w:t>
+      <w:r>
+        <w:rPr>
+          <w:lang w:val="pt-PT"/>
+        </w:rPr>
+        <w:t>”.</w:t>
       </w:r>
     </w:p>
     <w:p>
@@ -2073,19 +1915,13 @@
         <w:rPr>
           <w:lang w:val="pt-PT"/>
         </w:rPr>
-        <w:t xml:space="preserve"> sendo que tem como suas partes pelo menos uma </w:t>
-      </w:r>
-      <w:r>
-        <w:rPr>
-          <w:lang w:val="pt-PT"/>
-        </w:rPr>
-        <w:t>cidad</w:t>
-      </w:r>
-      <w:r>
-        <w:rPr>
-          <w:lang w:val="pt-PT"/>
-        </w:rPr>
-        <w:t>e</w:t>
+        <w:t xml:space="preserve"> sendo que tem como suas partes pelo menos um</w:t>
+      </w:r>
+      <w:r>
+        <w:rPr>
+          <w:lang w:val="pt-PT"/>
+        </w:rPr>
+        <w:t xml:space="preserve"> concelho</w:t>
       </w:r>
       <w:r>
         <w:rPr>
@@ -2093,7 +1929,6 @@
         </w:rPr>
         <w:t>, “</w:t>
       </w:r>
-      <w:proofErr w:type="spellStart"/>
       <w:r>
         <w:rPr>
           <w:b/>
@@ -2102,7 +1937,6 @@
         </w:rPr>
         <w:t>County</w:t>
       </w:r>
-      <w:proofErr w:type="spellEnd"/>
       <w:r>
         <w:rPr>
           <w:lang w:val="pt-PT"/>
@@ -2133,7 +1967,6 @@
         </w:rPr>
       </w:pPr>
       <w:bookmarkStart w:id="5" w:name="_Toc66009974"/>
-      <w:proofErr w:type="spellStart"/>
       <w:r>
         <w:rPr>
           <w:lang w:val="pt-PT"/>
@@ -2141,7 +1974,6 @@
         <w:t>County</w:t>
       </w:r>
       <w:bookmarkEnd w:id="5"/>
-      <w:proofErr w:type="spellEnd"/>
     </w:p>
     <w:p>
       <w:pPr>
@@ -2155,44 +1987,25 @@
           <w:lang w:val="pt-PT"/>
         </w:rPr>
         <w:tab/>
-      </w:r>
-      <w:r>
-        <w:rPr>
-          <w:lang w:val="pt-PT"/>
-        </w:rPr>
         <w:t>Esta classe representa um</w:t>
       </w:r>
       <w:r>
         <w:rPr>
           <w:lang w:val="pt-PT"/>
         </w:rPr>
-        <w:t>a cidade</w:t>
-      </w:r>
-      <w:r>
-        <w:rPr>
-          <w:lang w:val="pt-PT"/>
-        </w:rPr>
-        <w:t>, que possui um atributo a mais, o /</w:t>
-      </w:r>
-      <w:proofErr w:type="spellStart"/>
-      <w:r>
-        <w:rPr>
-          <w:lang w:val="pt-PT"/>
-        </w:rPr>
-        <w:t>population</w:t>
-      </w:r>
-      <w:proofErr w:type="spellEnd"/>
-      <w:r>
-        <w:rPr>
-          <w:lang w:val="pt-PT"/>
-        </w:rPr>
-        <w:t xml:space="preserve"> que representa a população </w:t>
-      </w:r>
-      <w:r>
-        <w:rPr>
-          <w:lang w:val="pt-PT"/>
-        </w:rPr>
-        <w:t>da cidade</w:t>
+        <w:t xml:space="preserve"> concelho</w:t>
+      </w:r>
+      <w:r>
+        <w:rPr>
+          <w:lang w:val="pt-PT"/>
+        </w:rPr>
+        <w:t>, que possui um atributo a mais, o /population que representa a população d</w:t>
+      </w:r>
+      <w:r>
+        <w:rPr>
+          <w:lang w:val="pt-PT"/>
+        </w:rPr>
+        <w:t>o concelho</w:t>
       </w:r>
       <w:r>
         <w:rPr>
@@ -2212,7 +2025,6 @@
         </w:rPr>
         <w:t>“</w:t>
       </w:r>
-      <w:proofErr w:type="spellStart"/>
       <w:r>
         <w:rPr>
           <w:b/>
@@ -2221,18 +2033,11 @@
         </w:rPr>
         <w:t>Parish</w:t>
       </w:r>
-      <w:proofErr w:type="spellEnd"/>
-      <w:r>
-        <w:rPr>
-          <w:lang w:val="pt-PT"/>
-        </w:rPr>
-        <w:t>”</w:t>
-      </w:r>
-      <w:r>
-        <w:rPr>
-          <w:lang w:val="pt-PT"/>
-        </w:rPr>
-        <w:t>.</w:t>
+      <w:r>
+        <w:rPr>
+          <w:lang w:val="pt-PT"/>
+        </w:rPr>
+        <w:t>”.</w:t>
       </w:r>
     </w:p>
     <w:p>
@@ -2247,18 +2052,13 @@
           <w:lang w:val="pt-PT"/>
         </w:rPr>
         <w:tab/>
-      </w:r>
-      <w:r>
-        <w:rPr>
-          <w:lang w:val="pt-PT"/>
-        </w:rPr>
         <w:t xml:space="preserve">Cada </w:t>
       </w:r>
       <w:r>
         <w:rPr>
           <w:lang w:val="pt-PT"/>
         </w:rPr>
-        <w:t>cidade</w:t>
+        <w:t>concelho</w:t>
       </w:r>
       <w:r>
         <w:rPr>
@@ -2278,7 +2078,6 @@
         </w:rPr>
         <w:t>, “</w:t>
       </w:r>
-      <w:proofErr w:type="spellStart"/>
       <w:r>
         <w:rPr>
           <w:b/>
@@ -2287,7 +2086,6 @@
         </w:rPr>
         <w:t>District</w:t>
       </w:r>
-      <w:proofErr w:type="spellEnd"/>
       <w:r>
         <w:rPr>
           <w:lang w:val="pt-PT"/>
@@ -2318,7 +2116,6 @@
         </w:rPr>
         <w:t>, “</w:t>
       </w:r>
-      <w:proofErr w:type="spellStart"/>
       <w:r>
         <w:rPr>
           <w:b/>
@@ -2327,7 +2124,6 @@
         </w:rPr>
         <w:t>Parish</w:t>
       </w:r>
-      <w:proofErr w:type="spellEnd"/>
       <w:r>
         <w:rPr>
           <w:lang w:val="pt-PT"/>
@@ -2358,7 +2154,6 @@
         </w:rPr>
       </w:pPr>
       <w:bookmarkStart w:id="6" w:name="_Toc66009975"/>
-      <w:proofErr w:type="spellStart"/>
       <w:r>
         <w:rPr>
           <w:lang w:val="pt-PT"/>
@@ -2367,7 +2162,6 @@
         <w:t>Parish</w:t>
       </w:r>
       <w:bookmarkEnd w:id="6"/>
-      <w:proofErr w:type="spellEnd"/>
     </w:p>
     <w:p>
       <w:pPr>
@@ -2381,33 +2175,7 @@
         <w:rPr>
           <w:lang w:val="pt-PT"/>
         </w:rPr>
-        <w:t xml:space="preserve">Esta classe representa </w:t>
-      </w:r>
-      <w:r>
-        <w:rPr>
-          <w:lang w:val="pt-PT"/>
-        </w:rPr>
-        <w:t>uma freguesia</w:t>
-      </w:r>
-      <w:r>
-        <w:rPr>
-          <w:lang w:val="pt-PT"/>
-        </w:rPr>
-        <w:t xml:space="preserve">, que possui um atributo a mais, o </w:t>
-      </w:r>
-      <w:proofErr w:type="spellStart"/>
-      <w:r>
-        <w:rPr>
-          <w:lang w:val="pt-PT"/>
-        </w:rPr>
-        <w:t>population</w:t>
-      </w:r>
-      <w:proofErr w:type="spellEnd"/>
-      <w:r>
-        <w:rPr>
-          <w:lang w:val="pt-PT"/>
-        </w:rPr>
-        <w:t xml:space="preserve"> que representa </w:t>
+        <w:t xml:space="preserve">Esta classe representa uma freguesia, que possui um atributo a mais, o population que representa </w:t>
       </w:r>
       <w:r>
         <w:rPr>
@@ -2452,49 +2220,13 @@
         <w:rPr>
           <w:lang w:val="pt-PT"/>
         </w:rPr>
-        <w:t xml:space="preserve">Cada </w:t>
-      </w:r>
-      <w:r>
-        <w:rPr>
-          <w:lang w:val="pt-PT"/>
-        </w:rPr>
-        <w:t>freguesia</w:t>
-      </w:r>
-      <w:r>
-        <w:rPr>
-          <w:lang w:val="pt-PT"/>
-        </w:rPr>
-        <w:t xml:space="preserve"> faz parte de um</w:t>
-      </w:r>
-      <w:r>
-        <w:rPr>
-          <w:lang w:val="pt-PT"/>
-        </w:rPr>
-        <w:t>a</w:t>
-      </w:r>
-      <w:r>
-        <w:rPr>
-          <w:lang w:val="pt-PT"/>
-        </w:rPr>
-        <w:t xml:space="preserve"> e um</w:t>
-      </w:r>
-      <w:r>
-        <w:rPr>
-          <w:lang w:val="pt-PT"/>
-        </w:rPr>
-        <w:t>a</w:t>
-      </w:r>
-      <w:r>
-        <w:rPr>
-          <w:lang w:val="pt-PT"/>
-        </w:rPr>
-        <w:t xml:space="preserve"> só </w:t>
-      </w:r>
-      <w:r>
-        <w:rPr>
-          <w:lang w:val="pt-PT"/>
-        </w:rPr>
-        <w:t>cidade</w:t>
+        <w:t>Cada freguesia faz parte de um</w:t>
+      </w:r>
+      <w:r>
+        <w:rPr>
+          <w:lang w:val="pt-PT"/>
+        </w:rPr>
+        <w:t xml:space="preserve"> e um só concelho</w:t>
       </w:r>
       <w:r>
         <w:rPr>
@@ -2502,7 +2234,6 @@
         </w:rPr>
         <w:t>, “</w:t>
       </w:r>
-      <w:proofErr w:type="spellStart"/>
       <w:r>
         <w:rPr>
           <w:b/>
@@ -2511,7 +2242,6 @@
         </w:rPr>
         <w:t>County</w:t>
       </w:r>
-      <w:proofErr w:type="spellEnd"/>
       <w:r>
         <w:rPr>
           <w:lang w:val="pt-PT"/>
@@ -2568,7 +2298,6 @@
         </w:rPr>
         <w:t>e também inúmeras vacinas administradas, “</w:t>
       </w:r>
-      <w:proofErr w:type="spellStart"/>
       <w:r>
         <w:rPr>
           <w:b/>
@@ -2577,7 +2306,6 @@
         </w:rPr>
         <w:t>Vaccine</w:t>
       </w:r>
-      <w:proofErr w:type="spellEnd"/>
       <w:r>
         <w:rPr>
           <w:lang w:val="pt-PT"/>
@@ -2596,7 +2324,6 @@
         </w:rPr>
         <w:t>, “</w:t>
       </w:r>
-      <w:proofErr w:type="spellStart"/>
       <w:r>
         <w:rPr>
           <w:b/>
@@ -2605,7 +2332,6 @@
         </w:rPr>
         <w:t>VacciantionAmount</w:t>
       </w:r>
-      <w:proofErr w:type="spellEnd"/>
       <w:r>
         <w:rPr>
           <w:lang w:val="pt-PT"/>
@@ -2650,7 +2376,6 @@
         </w:rPr>
       </w:pPr>
       <w:bookmarkStart w:id="7" w:name="_Toc66009976"/>
-      <w:proofErr w:type="spellStart"/>
       <w:r>
         <w:rPr>
           <w:lang w:val="pt-PT"/>
@@ -2658,7 +2383,6 @@
         <w:t>Vaccine</w:t>
       </w:r>
       <w:bookmarkEnd w:id="7"/>
-      <w:proofErr w:type="spellEnd"/>
     </w:p>
     <w:p>
       <w:pPr>
@@ -2680,7 +2404,6 @@
         </w:rPr>
         <w:t xml:space="preserve">a vacina e tem como atributos um identificador </w:t>
       </w:r>
-      <w:proofErr w:type="spellStart"/>
       <w:r>
         <w:rPr>
           <w:u w:val="single"/>
@@ -2688,40 +2411,11 @@
         </w:rPr>
         <w:t>vacID</w:t>
       </w:r>
-      <w:proofErr w:type="spellEnd"/>
-      <w:r>
-        <w:rPr>
-          <w:lang w:val="pt-PT"/>
-        </w:rPr>
-        <w:t xml:space="preserve">, um </w:t>
-      </w:r>
-      <w:proofErr w:type="spellStart"/>
-      <w:r>
-        <w:rPr>
-          <w:lang w:val="pt-PT"/>
-        </w:rPr>
-        <w:t>name</w:t>
-      </w:r>
-      <w:proofErr w:type="spellEnd"/>
-      <w:r>
-        <w:rPr>
-          <w:lang w:val="pt-PT"/>
-        </w:rPr>
-        <w:t xml:space="preserve">, que representa a designação da vacina utilizado, e um </w:t>
-      </w:r>
-      <w:proofErr w:type="spellStart"/>
-      <w:r>
-        <w:rPr>
-          <w:lang w:val="pt-PT"/>
-        </w:rPr>
-        <w:t>doseNumber</w:t>
-      </w:r>
-      <w:proofErr w:type="spellEnd"/>
-      <w:r>
-        <w:rPr>
-          <w:lang w:val="pt-PT"/>
-        </w:rPr>
-        <w:t>, que representa o número de doses</w:t>
+      <w:r>
+        <w:rPr>
+          <w:lang w:val="pt-PT"/>
+        </w:rPr>
+        <w:t>, um name, que representa a designação da vacina utilizado, e um doseNumber, que representa o número de doses</w:t>
       </w:r>
       <w:r>
         <w:rPr>
@@ -2748,9 +2442,20 @@
           <w:lang w:val="pt-PT"/>
         </w:rPr>
         <w:tab/>
-        <w:t>Cada vacina especifica pode existir em várias ou inúmeras freguesias, “</w:t>
-      </w:r>
-      <w:proofErr w:type="spellStart"/>
+        <w:t>Cada vacina espec</w:t>
+      </w:r>
+      <w:r>
+        <w:rPr>
+          <w:lang w:val="pt-PT"/>
+        </w:rPr>
+        <w:t>í</w:t>
+      </w:r>
+      <w:r>
+        <w:rPr>
+          <w:lang w:val="pt-PT"/>
+        </w:rPr>
+        <w:t>fica pode existir em várias ou inúmeras freguesias, “</w:t>
+      </w:r>
       <w:r>
         <w:rPr>
           <w:b/>
@@ -2759,14 +2464,12 @@
         </w:rPr>
         <w:t>Parish</w:t>
       </w:r>
-      <w:proofErr w:type="spellEnd"/>
       <w:r>
         <w:rPr>
           <w:lang w:val="pt-PT"/>
         </w:rPr>
         <w:t>”, numa relação em que apresenta uma classe de associação, “</w:t>
       </w:r>
-      <w:proofErr w:type="spellStart"/>
       <w:r>
         <w:rPr>
           <w:b/>
@@ -2775,7 +2478,6 @@
         </w:rPr>
         <w:t>VaccinationAmount</w:t>
       </w:r>
-      <w:proofErr w:type="spellEnd"/>
       <w:r>
         <w:rPr>
           <w:lang w:val="pt-PT"/>
@@ -2800,7 +2502,6 @@
         </w:rPr>
       </w:pPr>
       <w:bookmarkStart w:id="8" w:name="_Toc66009977"/>
-      <w:proofErr w:type="spellStart"/>
       <w:r>
         <w:rPr>
           <w:lang w:val="pt-PT"/>
@@ -2808,7 +2509,6 @@
         <w:t>VaccinationAmount</w:t>
       </w:r>
       <w:bookmarkEnd w:id="8"/>
-      <w:proofErr w:type="spellEnd"/>
     </w:p>
     <w:p>
       <w:pPr>
@@ -2824,7 +2524,6 @@
         <w:tab/>
         <w:t>Esta classe é uma classe de associação entre freguesia, “</w:t>
       </w:r>
-      <w:proofErr w:type="spellStart"/>
       <w:r>
         <w:rPr>
           <w:b/>
@@ -2833,14 +2532,12 @@
         </w:rPr>
         <w:t>Parish</w:t>
       </w:r>
-      <w:proofErr w:type="spellEnd"/>
       <w:r>
         <w:rPr>
           <w:lang w:val="pt-PT"/>
         </w:rPr>
         <w:t>”, e vacina, “</w:t>
       </w:r>
-      <w:proofErr w:type="spellStart"/>
       <w:r>
         <w:rPr>
           <w:b/>
@@ -2849,7 +2546,6 @@
         </w:rPr>
         <w:t>Vaccine</w:t>
       </w:r>
-      <w:proofErr w:type="spellEnd"/>
       <w:r>
         <w:rPr>
           <w:lang w:val="pt-PT"/>
@@ -2872,16 +2568,8 @@
         <w:rPr>
           <w:lang w:val="pt-PT"/>
         </w:rPr>
-        <w:t xml:space="preserve"> </w:t>
-      </w:r>
-      <w:proofErr w:type="spellStart"/>
-      <w:r>
-        <w:rPr>
-          <w:lang w:val="pt-PT"/>
-        </w:rPr>
-        <w:t>vaccinationNumber</w:t>
-      </w:r>
-      <w:proofErr w:type="spellEnd"/>
+        <w:t xml:space="preserve"> vaccinationNumber</w:t>
+      </w:r>
       <w:r>
         <w:rPr>
           <w:lang w:val="pt-PT"/>
@@ -2918,7 +2606,6 @@
         </w:rPr>
       </w:pPr>
       <w:bookmarkStart w:id="9" w:name="_Toc66009978"/>
-      <w:proofErr w:type="spellStart"/>
       <w:r>
         <w:rPr>
           <w:lang w:val="pt-PT"/>
@@ -2926,7 +2613,6 @@
         <w:t>Strain</w:t>
       </w:r>
       <w:bookmarkEnd w:id="9"/>
-      <w:proofErr w:type="spellEnd"/>
     </w:p>
     <w:p>
       <w:pPr>
@@ -2948,7 +2634,6 @@
         </w:rPr>
         <w:t xml:space="preserve">, tendo como atributos um identificador </w:t>
       </w:r>
-      <w:proofErr w:type="spellStart"/>
       <w:r>
         <w:rPr>
           <w:u w:val="single"/>
@@ -2956,26 +2641,11 @@
         </w:rPr>
         <w:t>strainID</w:t>
       </w:r>
-      <w:proofErr w:type="spellEnd"/>
-      <w:r>
-        <w:rPr>
-          <w:lang w:val="pt-PT"/>
-        </w:rPr>
-        <w:t xml:space="preserve"> e </w:t>
-      </w:r>
-      <w:proofErr w:type="spellStart"/>
-      <w:r>
-        <w:rPr>
-          <w:lang w:val="pt-PT"/>
-        </w:rPr>
-        <w:t>designation</w:t>
-      </w:r>
-      <w:proofErr w:type="spellEnd"/>
-      <w:r>
-        <w:rPr>
-          <w:lang w:val="pt-PT"/>
-        </w:rPr>
-        <w:t>.</w:t>
+      <w:r>
+        <w:rPr>
+          <w:lang w:val="pt-PT"/>
+        </w:rPr>
+        <w:t xml:space="preserve"> e designation.</w:t>
       </w:r>
     </w:p>
     <w:p>
@@ -3078,7 +2748,6 @@
         <w:tab/>
         <w:t xml:space="preserve">Esta classe representa um caso, tendo como atributos um identificador </w:t>
       </w:r>
-      <w:proofErr w:type="spellStart"/>
       <w:r>
         <w:rPr>
           <w:u w:val="single"/>
@@ -3086,7 +2755,6 @@
         </w:rPr>
         <w:t>caseID</w:t>
       </w:r>
-      <w:proofErr w:type="spellEnd"/>
       <w:r>
         <w:rPr>
           <w:lang w:val="pt-PT"/>
@@ -3097,49 +2765,7 @@
         <w:rPr>
           <w:lang w:val="pt-PT"/>
         </w:rPr>
-        <w:t xml:space="preserve">uma </w:t>
-      </w:r>
-      <w:proofErr w:type="spellStart"/>
-      <w:r>
-        <w:rPr>
-          <w:lang w:val="pt-PT"/>
-        </w:rPr>
-        <w:t>detectionDate</w:t>
-      </w:r>
-      <w:proofErr w:type="spellEnd"/>
-      <w:r>
-        <w:rPr>
-          <w:lang w:val="pt-PT"/>
-        </w:rPr>
-        <w:t xml:space="preserve"> e </w:t>
-      </w:r>
-      <w:proofErr w:type="spellStart"/>
-      <w:r>
-        <w:rPr>
-          <w:lang w:val="pt-PT"/>
-        </w:rPr>
-        <w:t>endDate</w:t>
-      </w:r>
-      <w:proofErr w:type="spellEnd"/>
-      <w:r>
-        <w:rPr>
-          <w:lang w:val="pt-PT"/>
-        </w:rPr>
-        <w:t xml:space="preserve">, que representam a data de deteção do case e de fim, respetivamente, e </w:t>
-      </w:r>
-      <w:proofErr w:type="spellStart"/>
-      <w:r>
-        <w:rPr>
-          <w:lang w:val="pt-PT"/>
-        </w:rPr>
-        <w:t>birthYear</w:t>
-      </w:r>
-      <w:proofErr w:type="spellEnd"/>
-      <w:r>
-        <w:rPr>
-          <w:lang w:val="pt-PT"/>
-        </w:rPr>
-        <w:t>, que representa o ano de nascimento da pessoa que foi infetada.</w:t>
+        <w:t>uma detectionDate e endDate, que representam a data de deteção do case e de fim, respetivamente, e birthYear, que representa o ano de nascimento da pessoa que foi infetada.</w:t>
       </w:r>
     </w:p>
     <w:p>
@@ -3161,7 +2787,6 @@
         </w:rPr>
         <w:t>Cada caso vai representar alguém infetado com uma e uma só variante do vírus, “</w:t>
       </w:r>
-      <w:proofErr w:type="spellStart"/>
       <w:r>
         <w:rPr>
           <w:b/>
@@ -3170,7 +2795,6 @@
         </w:rPr>
         <w:t>Strain</w:t>
       </w:r>
-      <w:proofErr w:type="spellEnd"/>
       <w:r>
         <w:rPr>
           <w:lang w:val="pt-PT"/>
@@ -3183,7 +2807,6 @@
         </w:rPr>
         <w:t>, que foi detetado numa só freguesia, “</w:t>
       </w:r>
-      <w:proofErr w:type="spellStart"/>
       <w:r>
         <w:rPr>
           <w:b/>
@@ -3192,7 +2815,6 @@
         </w:rPr>
         <w:t>Parish</w:t>
       </w:r>
-      <w:proofErr w:type="spellEnd"/>
       <w:r>
         <w:rPr>
           <w:lang w:val="pt-PT"/>
@@ -3217,7 +2839,6 @@
         </w:rPr>
         <w:t>representa alguém de uma ou mais etnias, “</w:t>
       </w:r>
-      <w:proofErr w:type="spellStart"/>
       <w:r>
         <w:rPr>
           <w:b/>
@@ -3226,7 +2847,6 @@
         </w:rPr>
         <w:t>Ethnicity</w:t>
       </w:r>
-      <w:proofErr w:type="spellEnd"/>
       <w:r>
         <w:rPr>
           <w:lang w:val="pt-PT"/>
@@ -3281,7 +2901,6 @@
         </w:rPr>
         <w:t>em certos setores, “</w:t>
       </w:r>
-      <w:proofErr w:type="spellStart"/>
       <w:r>
         <w:rPr>
           <w:b/>
@@ -3290,7 +2909,6 @@
         </w:rPr>
         <w:t>EmploymentSector</w:t>
       </w:r>
-      <w:proofErr w:type="spellEnd"/>
       <w:r>
         <w:rPr>
           <w:lang w:val="pt-PT"/>
@@ -3303,7 +2921,6 @@
         </w:rPr>
         <w:t xml:space="preserve"> ou estar num lar, “</w:t>
       </w:r>
-      <w:proofErr w:type="spellStart"/>
       <w:r>
         <w:rPr>
           <w:b/>
@@ -3312,7 +2929,6 @@
         </w:rPr>
         <w:t>NursingHome</w:t>
       </w:r>
-      <w:proofErr w:type="spellEnd"/>
       <w:r>
         <w:rPr>
           <w:lang w:val="pt-PT"/>
@@ -3335,27 +2951,13 @@
         <w:rPr>
           <w:lang w:val="pt-PT"/>
         </w:rPr>
-        <w:t xml:space="preserve">Em cada caso pode ou não acontecer </w:t>
-      </w:r>
-      <w:proofErr w:type="gramStart"/>
-      <w:r>
-        <w:rPr>
-          <w:lang w:val="pt-PT"/>
-        </w:rPr>
-        <w:t xml:space="preserve">uma </w:t>
-      </w:r>
-      <w:r>
-        <w:rPr>
-          <w:lang w:val="pt-PT"/>
-        </w:rPr>
-        <w:t xml:space="preserve"> e</w:t>
-      </w:r>
-      <w:proofErr w:type="gramEnd"/>
-      <w:r>
-        <w:rPr>
-          <w:lang w:val="pt-PT"/>
-        </w:rPr>
-        <w:t xml:space="preserve"> uma só </w:t>
+        <w:t xml:space="preserve">Em cada caso pode ou não acontecer uma </w:t>
+      </w:r>
+      <w:r>
+        <w:rPr>
+          <w:lang w:val="pt-PT"/>
+        </w:rPr>
+        <w:t xml:space="preserve"> e uma só </w:t>
       </w:r>
       <w:r>
         <w:rPr>
@@ -3363,7 +2965,6 @@
         </w:rPr>
         <w:t>hospitalização, “</w:t>
       </w:r>
-      <w:proofErr w:type="spellStart"/>
       <w:r>
         <w:rPr>
           <w:b/>
@@ -3372,7 +2973,6 @@
         </w:rPr>
         <w:t>Hospitalization</w:t>
       </w:r>
-      <w:proofErr w:type="spellEnd"/>
       <w:r>
         <w:rPr>
           <w:lang w:val="pt-PT"/>
@@ -3415,276 +3015,103 @@
     <w:p>
       <w:pPr>
         <w:jc w:val="both"/>
+        <w:rPr>
+          <w:lang w:val="pt-PT"/>
+        </w:rPr>
       </w:pPr>
       <w:r>
         <w:tab/>
       </w:r>
-      <w:proofErr w:type="spellStart"/>
-      <w:r>
-        <w:t>Esta</w:t>
-      </w:r>
-      <w:proofErr w:type="spellEnd"/>
-      <w:r>
-        <w:t xml:space="preserve"> </w:t>
-      </w:r>
-      <w:proofErr w:type="spellStart"/>
-      <w:r>
-        <w:t>classe</w:t>
-      </w:r>
-      <w:proofErr w:type="spellEnd"/>
-      <w:r>
-        <w:t xml:space="preserve"> </w:t>
-      </w:r>
-      <w:proofErr w:type="spellStart"/>
-      <w:r>
-        <w:t>representa</w:t>
-      </w:r>
-      <w:proofErr w:type="spellEnd"/>
-      <w:r>
-        <w:t xml:space="preserve"> </w:t>
-      </w:r>
-      <w:proofErr w:type="gramStart"/>
-      <w:r>
-        <w:t>a</w:t>
-      </w:r>
-      <w:proofErr w:type="gramEnd"/>
-      <w:r>
-        <w:t xml:space="preserve"> </w:t>
-      </w:r>
-      <w:proofErr w:type="spellStart"/>
-      <w:r>
-        <w:t>etnia</w:t>
-      </w:r>
-      <w:proofErr w:type="spellEnd"/>
-      <w:r>
-        <w:t xml:space="preserve"> de </w:t>
-      </w:r>
-      <w:proofErr w:type="spellStart"/>
-      <w:r>
-        <w:t>alguém</w:t>
-      </w:r>
-      <w:proofErr w:type="spellEnd"/>
-      <w:r>
-        <w:t xml:space="preserve"> </w:t>
-      </w:r>
-      <w:proofErr w:type="spellStart"/>
-      <w:r>
-        <w:t>representado</w:t>
-      </w:r>
-      <w:proofErr w:type="spellEnd"/>
-      <w:r>
-        <w:t xml:space="preserve"> num </w:t>
-      </w:r>
-      <w:proofErr w:type="spellStart"/>
-      <w:r>
-        <w:t>caso</w:t>
-      </w:r>
-      <w:proofErr w:type="spellEnd"/>
-      <w:r>
-        <w:t>, “</w:t>
+      <w:r>
+        <w:rPr>
+          <w:lang w:val="pt-PT"/>
+        </w:rPr>
+        <w:t>Esta classe representa a etnia de alguém representado num caso, “</w:t>
       </w:r>
       <w:r>
         <w:rPr>
           <w:b/>
           <w:bCs/>
+          <w:lang w:val="pt-PT"/>
         </w:rPr>
         <w:t>Case</w:t>
       </w:r>
       <w:r>
-        <w:t xml:space="preserve">”, e </w:t>
-      </w:r>
-      <w:proofErr w:type="spellStart"/>
-      <w:r>
-        <w:t>tem</w:t>
-      </w:r>
-      <w:proofErr w:type="spellEnd"/>
-      <w:r>
-        <w:t xml:space="preserve"> </w:t>
-      </w:r>
-      <w:proofErr w:type="spellStart"/>
-      <w:r>
-        <w:t>como</w:t>
-      </w:r>
-      <w:proofErr w:type="spellEnd"/>
-      <w:r>
-        <w:t xml:space="preserve"> </w:t>
-      </w:r>
-      <w:proofErr w:type="spellStart"/>
-      <w:r>
-        <w:t>atributos</w:t>
-      </w:r>
-      <w:proofErr w:type="spellEnd"/>
-      <w:r>
-        <w:t xml:space="preserve"> um </w:t>
-      </w:r>
-      <w:proofErr w:type="spellStart"/>
-      <w:r>
-        <w:t>identificador</w:t>
-      </w:r>
-      <w:proofErr w:type="spellEnd"/>
-      <w:r>
-        <w:t>,</w:t>
-      </w:r>
-      <w:r>
-        <w:t xml:space="preserve"> </w:t>
-      </w:r>
-      <w:proofErr w:type="spellStart"/>
+        <w:rPr>
+          <w:lang w:val="pt-PT"/>
+        </w:rPr>
+        <w:t xml:space="preserve">”, e tem como atributos um identificador, </w:t>
+      </w:r>
       <w:r>
         <w:rPr>
           <w:u w:val="single"/>
+          <w:lang w:val="pt-PT"/>
         </w:rPr>
         <w:t>etniID</w:t>
       </w:r>
-      <w:proofErr w:type="spellEnd"/>
-      <w:r>
+      <w:r>
+        <w:rPr>
+          <w:lang w:val="pt-PT"/>
+        </w:rPr>
         <w:t xml:space="preserve">, e um </w:t>
       </w:r>
       <w:r>
-        <w:t xml:space="preserve">name, que </w:t>
-      </w:r>
-      <w:proofErr w:type="spellStart"/>
-      <w:r>
-        <w:t>representa</w:t>
-      </w:r>
-      <w:proofErr w:type="spellEnd"/>
-      <w:r>
-        <w:t xml:space="preserve"> o </w:t>
-      </w:r>
-      <w:proofErr w:type="spellStart"/>
-      <w:r>
-        <w:t>nome</w:t>
-      </w:r>
-      <w:proofErr w:type="spellEnd"/>
-      <w:r>
-        <w:t xml:space="preserve"> da </w:t>
-      </w:r>
-      <w:proofErr w:type="spellStart"/>
-      <w:r>
-        <w:t>etnia</w:t>
-      </w:r>
-      <w:proofErr w:type="spellEnd"/>
-      <w:r>
-        <w:t>.</w:t>
-      </w:r>
-    </w:p>
-    <w:p>
-      <w:pPr>
-        <w:jc w:val="both"/>
-      </w:pPr>
-      <w:r>
+        <w:rPr>
+          <w:lang w:val="pt-PT"/>
+        </w:rPr>
+        <w:t>name, que representa o nome da etnia.</w:t>
+      </w:r>
+    </w:p>
+    <w:p>
+      <w:pPr>
+        <w:jc w:val="both"/>
+        <w:rPr>
+          <w:lang w:val="pt-PT"/>
+        </w:rPr>
+      </w:pPr>
+      <w:r>
+        <w:rPr>
+          <w:lang w:val="pt-PT"/>
+        </w:rPr>
         <w:tab/>
-      </w:r>
-      <w:proofErr w:type="spellStart"/>
-      <w:r>
-        <w:t>Cada</w:t>
-      </w:r>
-      <w:proofErr w:type="spellEnd"/>
-      <w:r>
-        <w:t xml:space="preserve"> </w:t>
-      </w:r>
-      <w:proofErr w:type="spellStart"/>
-      <w:r>
-        <w:t>etnia</w:t>
-      </w:r>
-      <w:proofErr w:type="spellEnd"/>
-      <w:r>
-        <w:t xml:space="preserve"> </w:t>
-      </w:r>
-      <w:proofErr w:type="spellStart"/>
-      <w:r>
-        <w:t>diferente</w:t>
-      </w:r>
-      <w:proofErr w:type="spellEnd"/>
-      <w:r>
-        <w:t xml:space="preserve"> </w:t>
-      </w:r>
-      <w:proofErr w:type="spellStart"/>
-      <w:r>
-        <w:t>pode</w:t>
-      </w:r>
-      <w:proofErr w:type="spellEnd"/>
-      <w:r>
-        <w:t xml:space="preserve"> </w:t>
-      </w:r>
-      <w:proofErr w:type="spellStart"/>
-      <w:r>
-        <w:t>estar</w:t>
-      </w:r>
-      <w:proofErr w:type="spellEnd"/>
-      <w:r>
-        <w:t xml:space="preserve"> </w:t>
-      </w:r>
-      <w:proofErr w:type="spellStart"/>
-      <w:r>
-        <w:t>ligado</w:t>
-      </w:r>
-      <w:proofErr w:type="spellEnd"/>
-      <w:r>
-        <w:t xml:space="preserve"> a </w:t>
-      </w:r>
-      <w:proofErr w:type="spellStart"/>
-      <w:r>
-        <w:t>nenhnum</w:t>
-      </w:r>
-      <w:proofErr w:type="spellEnd"/>
-      <w:r>
-        <w:t xml:space="preserve"> </w:t>
-      </w:r>
-      <w:proofErr w:type="spellStart"/>
-      <w:r>
-        <w:t>ou</w:t>
-      </w:r>
-      <w:proofErr w:type="spellEnd"/>
-      <w:r>
-        <w:t xml:space="preserve"> </w:t>
-      </w:r>
-      <w:proofErr w:type="spellStart"/>
-      <w:r>
-        <w:t>inúmeros</w:t>
-      </w:r>
-      <w:proofErr w:type="spellEnd"/>
-      <w:r>
-        <w:t xml:space="preserve"> </w:t>
-      </w:r>
-      <w:proofErr w:type="spellStart"/>
-      <w:r>
-        <w:t>casos</w:t>
-      </w:r>
-      <w:proofErr w:type="spellEnd"/>
-      <w:r>
-        <w:t xml:space="preserve"> </w:t>
-      </w:r>
-      <w:proofErr w:type="spellStart"/>
-      <w:r>
-        <w:t>diferentes</w:t>
-      </w:r>
-      <w:proofErr w:type="spellEnd"/>
-      <w:r>
-        <w:t>, “</w:t>
+        <w:t>Cada etnia diferente pode estar ligado a nenhnum ou inúmeros casos diferentes, “</w:t>
       </w:r>
       <w:r>
         <w:rPr>
           <w:b/>
           <w:bCs/>
+          <w:lang w:val="pt-PT"/>
         </w:rPr>
         <w:t>Case</w:t>
       </w:r>
       <w:r>
+        <w:rPr>
+          <w:lang w:val="pt-PT"/>
+        </w:rPr>
         <w:t>”.</w:t>
       </w:r>
     </w:p>
     <w:p>
       <w:pPr>
         <w:jc w:val="both"/>
+        <w:rPr>
+          <w:lang w:val="pt-PT"/>
+        </w:rPr>
       </w:pPr>
     </w:p>
     <w:p>
       <w:pPr>
         <w:pStyle w:val="Heading2"/>
         <w:jc w:val="both"/>
+        <w:rPr>
+          <w:lang w:val="pt-PT"/>
+        </w:rPr>
       </w:pPr>
       <w:bookmarkStart w:id="12" w:name="_Toc66009981"/>
       <w:r>
+        <w:rPr>
+          <w:lang w:val="pt-PT"/>
+        </w:rPr>
         <w:t>Outcome</w:t>
       </w:r>
       <w:bookmarkEnd w:id="12"/>
@@ -3697,25 +3124,16 @@
         </w:rPr>
       </w:pPr>
       <w:r>
+        <w:rPr>
+          <w:lang w:val="pt-PT"/>
+        </w:rPr>
         <w:tab/>
       </w:r>
       <w:r>
         <w:rPr>
           <w:lang w:val="pt-PT"/>
         </w:rPr>
-        <w:t xml:space="preserve">Esta classe representa o resultado de uma infeção do vírus </w:t>
-      </w:r>
-      <w:r>
-        <w:rPr>
-          <w:lang w:val="pt-PT"/>
-        </w:rPr>
-        <w:t>SARS-CoV-2</w:t>
-      </w:r>
-      <w:r>
-        <w:rPr>
-          <w:lang w:val="pt-PT"/>
-        </w:rPr>
-        <w:t xml:space="preserve"> e tem como atributo</w:t>
+        <w:t>Esta classe representa o resultado de uma infeção do vírus SARS-CoV-2 e tem como atributo</w:t>
       </w:r>
       <w:r>
         <w:rPr>
@@ -3729,7 +3147,6 @@
         </w:rPr>
         <w:t xml:space="preserve">um </w:t>
       </w:r>
-      <w:proofErr w:type="spellStart"/>
       <w:r>
         <w:rPr>
           <w:u w:val="single"/>
@@ -3737,7 +3154,6 @@
         </w:rPr>
         <w:t>type</w:t>
       </w:r>
-      <w:proofErr w:type="spellEnd"/>
       <w:r>
         <w:rPr>
           <w:lang w:val="pt-PT"/>
@@ -3762,7 +3178,43 @@
         <w:rPr>
           <w:lang w:val="pt-PT"/>
         </w:rPr>
-        <w:t>acabou em morte ou 1, que significa que houve uma recuperação.</w:t>
+        <w:t xml:space="preserve">acabou em morte </w:t>
+      </w:r>
+      <w:r>
+        <w:rPr>
+          <w:lang w:val="pt-PT"/>
+        </w:rPr>
+        <w:t>com causa de COVID-19</w:t>
+      </w:r>
+      <w:r>
+        <w:rPr>
+          <w:lang w:val="pt-PT"/>
+        </w:rPr>
+        <w:t xml:space="preserve">, </w:t>
+      </w:r>
+      <w:r>
+        <w:rPr>
+          <w:lang w:val="pt-PT"/>
+        </w:rPr>
+        <w:t>1, que significa que houve um</w:t>
+      </w:r>
+      <w:r>
+        <w:rPr>
+          <w:lang w:val="pt-PT"/>
+        </w:rPr>
+        <w:t xml:space="preserve"> óbito não relacionado a COVID-19</w:t>
+      </w:r>
+      <w:r>
+        <w:rPr>
+          <w:lang w:val="pt-PT"/>
+        </w:rPr>
+        <w:t>, ou 2, que significa que houve recuperação</w:t>
+      </w:r>
+      <w:r>
+        <w:rPr>
+          <w:lang w:val="pt-PT"/>
+        </w:rPr>
+        <w:t>.</w:t>
       </w:r>
     </w:p>
     <w:p>
@@ -3836,7 +3288,6 @@
         </w:rPr>
       </w:pPr>
       <w:bookmarkStart w:id="13" w:name="_Toc66009982"/>
-      <w:proofErr w:type="spellStart"/>
       <w:r>
         <w:rPr>
           <w:lang w:val="pt-PT"/>
@@ -3844,7 +3295,6 @@
         <w:t>NursingHome</w:t>
       </w:r>
       <w:bookmarkEnd w:id="13"/>
-      <w:proofErr w:type="spellEnd"/>
     </w:p>
     <w:p>
       <w:pPr>
@@ -3860,7 +3310,6 @@
         <w:tab/>
         <w:t xml:space="preserve">Esta classe representa um lar e tem como atributos um identificador </w:t>
       </w:r>
-      <w:proofErr w:type="spellStart"/>
       <w:r>
         <w:rPr>
           <w:u w:val="single"/>
@@ -3868,26 +3317,11 @@
         </w:rPr>
         <w:t>nursingHomeID</w:t>
       </w:r>
-      <w:proofErr w:type="spellEnd"/>
-      <w:r>
-        <w:rPr>
-          <w:lang w:val="pt-PT"/>
-        </w:rPr>
-        <w:t xml:space="preserve"> e um </w:t>
-      </w:r>
-      <w:proofErr w:type="spellStart"/>
-      <w:r>
-        <w:rPr>
-          <w:lang w:val="pt-PT"/>
-        </w:rPr>
-        <w:t>name</w:t>
-      </w:r>
-      <w:proofErr w:type="spellEnd"/>
-      <w:r>
-        <w:rPr>
-          <w:lang w:val="pt-PT"/>
-        </w:rPr>
-        <w:t>, que representa o nome do lar.</w:t>
+      <w:r>
+        <w:rPr>
+          <w:lang w:val="pt-PT"/>
+        </w:rPr>
+        <w:t xml:space="preserve"> e um name, que representa o nome do lar.</w:t>
       </w:r>
     </w:p>
     <w:p>
@@ -3941,7 +3375,6 @@
         </w:rPr>
       </w:pPr>
       <w:bookmarkStart w:id="14" w:name="_Toc66009983"/>
-      <w:proofErr w:type="spellStart"/>
       <w:r>
         <w:rPr>
           <w:lang w:val="pt-PT"/>
@@ -3949,7 +3382,6 @@
         <w:t>Hospitalization</w:t>
       </w:r>
       <w:bookmarkEnd w:id="14"/>
-      <w:proofErr w:type="spellEnd"/>
     </w:p>
     <w:p>
       <w:pPr>
@@ -3976,7 +3408,6 @@
         </w:rPr>
         <w:t xml:space="preserve"> e tem como atributos um identificador </w:t>
       </w:r>
-      <w:proofErr w:type="spellStart"/>
       <w:r>
         <w:rPr>
           <w:u w:val="single"/>
@@ -3984,40 +3415,11 @@
         </w:rPr>
         <w:t>hospStayID</w:t>
       </w:r>
-      <w:proofErr w:type="spellEnd"/>
-      <w:r>
-        <w:rPr>
-          <w:lang w:val="pt-PT"/>
-        </w:rPr>
-        <w:t xml:space="preserve">, e uma </w:t>
-      </w:r>
-      <w:proofErr w:type="spellStart"/>
-      <w:r>
-        <w:rPr>
-          <w:lang w:val="pt-PT"/>
-        </w:rPr>
-        <w:t>startDate</w:t>
-      </w:r>
-      <w:proofErr w:type="spellEnd"/>
-      <w:r>
-        <w:rPr>
-          <w:lang w:val="pt-PT"/>
-        </w:rPr>
-        <w:t xml:space="preserve"> e </w:t>
-      </w:r>
-      <w:proofErr w:type="spellStart"/>
-      <w:r>
-        <w:rPr>
-          <w:lang w:val="pt-PT"/>
-        </w:rPr>
-        <w:t>endDate</w:t>
-      </w:r>
-      <w:proofErr w:type="spellEnd"/>
-      <w:r>
-        <w:rPr>
-          <w:lang w:val="pt-PT"/>
-        </w:rPr>
-        <w:t>, que representam a data de início e fim da hospitalização, respetivamente.</w:t>
+      <w:r>
+        <w:rPr>
+          <w:lang w:val="pt-PT"/>
+        </w:rPr>
+        <w:t>, e uma startDate e endDate, que representam a data de início e fim da hospitalização, respetivamente.</w:t>
       </w:r>
     </w:p>
     <w:p>
@@ -4040,7 +3442,6 @@
         </w:rPr>
         <w:t>m acontecer ou não inúmeras vezes a necessidade de se estar na unidade de cuidados intensivos, “</w:t>
       </w:r>
-      <w:proofErr w:type="spellStart"/>
       <w:r>
         <w:rPr>
           <w:b/>
@@ -4049,7 +3450,6 @@
         </w:rPr>
         <w:t>ICUStay</w:t>
       </w:r>
-      <w:proofErr w:type="spellEnd"/>
       <w:r>
         <w:rPr>
           <w:lang w:val="pt-PT"/>
@@ -4100,7 +3500,6 @@
         </w:rPr>
       </w:pPr>
       <w:bookmarkStart w:id="15" w:name="_Toc66009984"/>
-      <w:proofErr w:type="spellStart"/>
       <w:r>
         <w:rPr>
           <w:lang w:val="pt-PT"/>
@@ -4108,7 +3507,6 @@
         <w:t>ICUStay</w:t>
       </w:r>
       <w:bookmarkEnd w:id="15"/>
-      <w:proofErr w:type="spellEnd"/>
     </w:p>
     <w:p>
       <w:pPr>
@@ -4141,7 +3539,6 @@
         </w:rPr>
         <w:t xml:space="preserve"> </w:t>
       </w:r>
-      <w:proofErr w:type="spellStart"/>
       <w:r>
         <w:rPr>
           <w:u w:val="single"/>
@@ -4149,40 +3546,11 @@
         </w:rPr>
         <w:t>ICUStayID</w:t>
       </w:r>
-      <w:proofErr w:type="spellEnd"/>
-      <w:r>
-        <w:rPr>
-          <w:lang w:val="pt-PT"/>
-        </w:rPr>
-        <w:t xml:space="preserve">, e uma </w:t>
-      </w:r>
-      <w:proofErr w:type="spellStart"/>
-      <w:r>
-        <w:rPr>
-          <w:lang w:val="pt-PT"/>
-        </w:rPr>
-        <w:t>startDate</w:t>
-      </w:r>
-      <w:proofErr w:type="spellEnd"/>
-      <w:r>
-        <w:rPr>
-          <w:lang w:val="pt-PT"/>
-        </w:rPr>
-        <w:t xml:space="preserve"> e </w:t>
-      </w:r>
-      <w:proofErr w:type="spellStart"/>
-      <w:r>
-        <w:rPr>
-          <w:lang w:val="pt-PT"/>
-        </w:rPr>
-        <w:t>endDate</w:t>
-      </w:r>
-      <w:proofErr w:type="spellEnd"/>
-      <w:r>
-        <w:rPr>
-          <w:lang w:val="pt-PT"/>
-        </w:rPr>
-        <w:t xml:space="preserve">, que representam a data de </w:t>
+      <w:r>
+        <w:rPr>
+          <w:lang w:val="pt-PT"/>
+        </w:rPr>
+        <w:t xml:space="preserve">, e uma startDate e endDate, que representam a data de </w:t>
       </w:r>
       <w:r>
         <w:rPr>
@@ -4223,7 +3591,6 @@
         </w:rPr>
         <w:t>vai ser associada a uma e uma só hospitalização, “</w:t>
       </w:r>
-      <w:proofErr w:type="spellStart"/>
       <w:r>
         <w:rPr>
           <w:b/>
@@ -4232,7 +3599,6 @@
         </w:rPr>
         <w:t>Hospitalization</w:t>
       </w:r>
-      <w:proofErr w:type="spellEnd"/>
       <w:r>
         <w:rPr>
           <w:lang w:val="pt-PT"/>
@@ -4245,7 +3611,6 @@
         </w:rPr>
         <w:t xml:space="preserve"> e a zero ou inúmeras vezes à necessidade de ser utilizado um ventilador, “</w:t>
       </w:r>
-      <w:proofErr w:type="spellStart"/>
       <w:r>
         <w:rPr>
           <w:b/>
@@ -4254,7 +3619,6 @@
         </w:rPr>
         <w:t>Ventilation</w:t>
       </w:r>
-      <w:proofErr w:type="spellEnd"/>
       <w:r>
         <w:rPr>
           <w:lang w:val="pt-PT"/>
@@ -4279,7 +3643,6 @@
         </w:rPr>
       </w:pPr>
       <w:bookmarkStart w:id="16" w:name="_Toc66009985"/>
-      <w:proofErr w:type="spellStart"/>
       <w:r>
         <w:rPr>
           <w:lang w:val="pt-PT"/>
@@ -4288,7 +3651,6 @@
         <w:t>Ventilation</w:t>
       </w:r>
       <w:bookmarkEnd w:id="16"/>
-      <w:proofErr w:type="spellEnd"/>
     </w:p>
     <w:p>
       <w:pPr>
@@ -4310,7 +3672,6 @@
         </w:rPr>
         <w:t xml:space="preserve">identificador </w:t>
       </w:r>
-      <w:proofErr w:type="spellStart"/>
       <w:r>
         <w:rPr>
           <w:u w:val="single"/>
@@ -4318,40 +3679,11 @@
         </w:rPr>
         <w:t>ventID</w:t>
       </w:r>
-      <w:proofErr w:type="spellEnd"/>
-      <w:r>
-        <w:rPr>
-          <w:lang w:val="pt-PT"/>
-        </w:rPr>
-        <w:t xml:space="preserve">, e uma </w:t>
-      </w:r>
-      <w:proofErr w:type="spellStart"/>
-      <w:r>
-        <w:rPr>
-          <w:lang w:val="pt-PT"/>
-        </w:rPr>
-        <w:t>startDate</w:t>
-      </w:r>
-      <w:proofErr w:type="spellEnd"/>
-      <w:r>
-        <w:rPr>
-          <w:lang w:val="pt-PT"/>
-        </w:rPr>
-        <w:t xml:space="preserve"> e </w:t>
-      </w:r>
-      <w:proofErr w:type="spellStart"/>
-      <w:r>
-        <w:rPr>
-          <w:lang w:val="pt-PT"/>
-        </w:rPr>
-        <w:t>endDate</w:t>
-      </w:r>
-      <w:proofErr w:type="spellEnd"/>
-      <w:r>
-        <w:rPr>
-          <w:lang w:val="pt-PT"/>
-        </w:rPr>
-        <w:t>, que representam a data em que se começou e se acabou de usar um ventilador, respetivamente.</w:t>
+      <w:r>
+        <w:rPr>
+          <w:lang w:val="pt-PT"/>
+        </w:rPr>
+        <w:t>, e uma startDate e endDate, que representam a data em que se começou e se acabou de usar um ventilador, respetivamente.</w:t>
       </w:r>
     </w:p>
     <w:p>
@@ -4368,7 +3700,6 @@
         <w:tab/>
         <w:t>Cada uso de ventilador vai estar associado a uma e uma só estadia numa unidade de cuidados intensivos, “</w:t>
       </w:r>
-      <w:proofErr w:type="spellStart"/>
       <w:r>
         <w:rPr>
           <w:b/>
@@ -4377,7 +3708,6 @@
         </w:rPr>
         <w:t>ICUStay</w:t>
       </w:r>
-      <w:proofErr w:type="spellEnd"/>
       <w:r>
         <w:rPr>
           <w:lang w:val="pt-PT"/>
@@ -4424,7 +3754,6 @@
         <w:tab/>
         <w:t xml:space="preserve">Esta classe representa um hospital e tem como atributos um identificador </w:t>
       </w:r>
-      <w:proofErr w:type="spellStart"/>
       <w:r>
         <w:rPr>
           <w:u w:val="single"/>
@@ -4432,26 +3761,11 @@
         </w:rPr>
         <w:t>hospitalID</w:t>
       </w:r>
-      <w:proofErr w:type="spellEnd"/>
-      <w:r>
-        <w:rPr>
-          <w:lang w:val="pt-PT"/>
-        </w:rPr>
-        <w:t xml:space="preserve"> e um </w:t>
-      </w:r>
-      <w:proofErr w:type="spellStart"/>
-      <w:r>
-        <w:rPr>
-          <w:lang w:val="pt-PT"/>
-        </w:rPr>
-        <w:t>name</w:t>
-      </w:r>
-      <w:proofErr w:type="spellEnd"/>
-      <w:r>
-        <w:rPr>
-          <w:lang w:val="pt-PT"/>
-        </w:rPr>
-        <w:t>, que representa o nome do hospital.</w:t>
+      <w:r>
+        <w:rPr>
+          <w:lang w:val="pt-PT"/>
+        </w:rPr>
+        <w:t xml:space="preserve"> e um name, que representa o nome do hospital.</w:t>
       </w:r>
     </w:p>
     <w:p>
@@ -4468,7 +3782,6 @@
         <w:tab/>
         <w:t>Cada hospital está localizado numa e numa só freguesia, “</w:t>
       </w:r>
-      <w:proofErr w:type="spellStart"/>
       <w:r>
         <w:rPr>
           <w:b/>
@@ -4477,7 +3790,6 @@
         </w:rPr>
         <w:t>Parish</w:t>
       </w:r>
-      <w:proofErr w:type="spellEnd"/>
       <w:r>
         <w:rPr>
           <w:lang w:val="pt-PT"/>

</xml_diff>

<commit_message>
Added uml png and pdf
</commit_message>
<xml_diff>
--- a/Report.docx
+++ b/Report.docx
@@ -53,7 +53,7 @@
           <w:r>
             <w:fldChar w:fldCharType="separate"/>
           </w:r>
-          <w:hyperlink w:anchor="_Toc66009969" w:history="1">
+          <w:hyperlink w:anchor="_Toc66040063" w:history="1">
             <w:r>
               <w:rPr>
                 <w:rStyle w:val="Hyperlink"/>
@@ -81,7 +81,7 @@
                 <w:noProof/>
                 <w:webHidden/>
               </w:rPr>
-              <w:instrText xml:space="preserve"> PAGEREF _Toc66009969 \h </w:instrText>
+              <w:instrText xml:space="preserve"> PAGEREF _Toc66040063 \h </w:instrText>
             </w:r>
             <w:r>
               <w:rPr>
@@ -101,7 +101,7 @@
                 <w:noProof/>
                 <w:webHidden/>
               </w:rPr>
-              <w:t>1</w:t>
+              <w:t>2</w:t>
             </w:r>
             <w:r>
               <w:rPr>
@@ -124,7 +124,7 @@
               <w:lang w:val="en-GB" w:eastAsia="en-GB"/>
             </w:rPr>
           </w:pPr>
-          <w:hyperlink w:anchor="_Toc66009970" w:history="1">
+          <w:hyperlink w:anchor="_Toc66040064" w:history="1">
             <w:r>
               <w:rPr>
                 <w:rStyle w:val="Hyperlink"/>
@@ -152,7 +152,7 @@
                 <w:noProof/>
                 <w:webHidden/>
               </w:rPr>
-              <w:instrText xml:space="preserve"> PAGEREF _Toc66009970 \h </w:instrText>
+              <w:instrText xml:space="preserve"> PAGEREF _Toc66040064 \h </w:instrText>
             </w:r>
             <w:r>
               <w:rPr>
@@ -172,7 +172,7 @@
                 <w:noProof/>
                 <w:webHidden/>
               </w:rPr>
-              <w:t>2</w:t>
+              <w:t>3</w:t>
             </w:r>
             <w:r>
               <w:rPr>
@@ -195,7 +195,7 @@
               <w:lang w:val="en-GB" w:eastAsia="en-GB"/>
             </w:rPr>
           </w:pPr>
-          <w:hyperlink w:anchor="_Toc66009971" w:history="1">
+          <w:hyperlink w:anchor="_Toc66040065" w:history="1">
             <w:r>
               <w:rPr>
                 <w:rStyle w:val="Hyperlink"/>
@@ -223,7 +223,7 @@
                 <w:noProof/>
                 <w:webHidden/>
               </w:rPr>
-              <w:instrText xml:space="preserve"> PAGEREF _Toc66009971 \h </w:instrText>
+              <w:instrText xml:space="preserve"> PAGEREF _Toc66040065 \h </w:instrText>
             </w:r>
             <w:r>
               <w:rPr>
@@ -243,7 +243,7 @@
                 <w:noProof/>
                 <w:webHidden/>
               </w:rPr>
-              <w:t>2</w:t>
+              <w:t>3</w:t>
             </w:r>
             <w:r>
               <w:rPr>
@@ -266,7 +266,7 @@
               <w:lang w:val="en-GB" w:eastAsia="en-GB"/>
             </w:rPr>
           </w:pPr>
-          <w:hyperlink w:anchor="_Toc66009972" w:history="1">
+          <w:hyperlink w:anchor="_Toc66040066" w:history="1">
             <w:r>
               <w:rPr>
                 <w:rStyle w:val="Hyperlink"/>
@@ -294,7 +294,7 @@
                 <w:noProof/>
                 <w:webHidden/>
               </w:rPr>
-              <w:instrText xml:space="preserve"> PAGEREF _Toc66009972 \h </w:instrText>
+              <w:instrText xml:space="preserve"> PAGEREF _Toc66040066 \h </w:instrText>
             </w:r>
             <w:r>
               <w:rPr>
@@ -314,7 +314,7 @@
                 <w:noProof/>
                 <w:webHidden/>
               </w:rPr>
-              <w:t>2</w:t>
+              <w:t>3</w:t>
             </w:r>
             <w:r>
               <w:rPr>
@@ -337,7 +337,7 @@
               <w:lang w:val="en-GB" w:eastAsia="en-GB"/>
             </w:rPr>
           </w:pPr>
-          <w:hyperlink w:anchor="_Toc66009973" w:history="1">
+          <w:hyperlink w:anchor="_Toc66040067" w:history="1">
             <w:r>
               <w:rPr>
                 <w:rStyle w:val="Hyperlink"/>
@@ -365,7 +365,7 @@
                 <w:noProof/>
                 <w:webHidden/>
               </w:rPr>
-              <w:instrText xml:space="preserve"> PAGEREF _Toc66009973 \h </w:instrText>
+              <w:instrText xml:space="preserve"> PAGEREF _Toc66040067 \h </w:instrText>
             </w:r>
             <w:r>
               <w:rPr>
@@ -385,7 +385,7 @@
                 <w:noProof/>
                 <w:webHidden/>
               </w:rPr>
-              <w:t>2</w:t>
+              <w:t>3</w:t>
             </w:r>
             <w:r>
               <w:rPr>
@@ -408,7 +408,7 @@
               <w:lang w:val="en-GB" w:eastAsia="en-GB"/>
             </w:rPr>
           </w:pPr>
-          <w:hyperlink w:anchor="_Toc66009974" w:history="1">
+          <w:hyperlink w:anchor="_Toc66040068" w:history="1">
             <w:r>
               <w:rPr>
                 <w:rStyle w:val="Hyperlink"/>
@@ -436,7 +436,7 @@
                 <w:noProof/>
                 <w:webHidden/>
               </w:rPr>
-              <w:instrText xml:space="preserve"> PAGEREF _Toc66009974 \h </w:instrText>
+              <w:instrText xml:space="preserve"> PAGEREF _Toc66040068 \h </w:instrText>
             </w:r>
             <w:r>
               <w:rPr>
@@ -456,7 +456,7 @@
                 <w:noProof/>
                 <w:webHidden/>
               </w:rPr>
-              <w:t>2</w:t>
+              <w:t>3</w:t>
             </w:r>
             <w:r>
               <w:rPr>
@@ -479,7 +479,7 @@
               <w:lang w:val="en-GB" w:eastAsia="en-GB"/>
             </w:rPr>
           </w:pPr>
-          <w:hyperlink w:anchor="_Toc66009975" w:history="1">
+          <w:hyperlink w:anchor="_Toc66040069" w:history="1">
             <w:r>
               <w:rPr>
                 <w:rStyle w:val="Hyperlink"/>
@@ -507,7 +507,7 @@
                 <w:noProof/>
                 <w:webHidden/>
               </w:rPr>
-              <w:instrText xml:space="preserve"> PAGEREF _Toc66009975 \h </w:instrText>
+              <w:instrText xml:space="preserve"> PAGEREF _Toc66040069 \h </w:instrText>
             </w:r>
             <w:r>
               <w:rPr>
@@ -527,7 +527,7 @@
                 <w:noProof/>
                 <w:webHidden/>
               </w:rPr>
-              <w:t>2</w:t>
+              <w:t>3</w:t>
             </w:r>
             <w:r>
               <w:rPr>
@@ -550,7 +550,7 @@
               <w:lang w:val="en-GB" w:eastAsia="en-GB"/>
             </w:rPr>
           </w:pPr>
-          <w:hyperlink w:anchor="_Toc66009976" w:history="1">
+          <w:hyperlink w:anchor="_Toc66040070" w:history="1">
             <w:r>
               <w:rPr>
                 <w:rStyle w:val="Hyperlink"/>
@@ -578,7 +578,7 @@
                 <w:noProof/>
                 <w:webHidden/>
               </w:rPr>
-              <w:instrText xml:space="preserve"> PAGEREF _Toc66009976 \h </w:instrText>
+              <w:instrText xml:space="preserve"> PAGEREF _Toc66040070 \h </w:instrText>
             </w:r>
             <w:r>
               <w:rPr>
@@ -598,7 +598,7 @@
                 <w:noProof/>
                 <w:webHidden/>
               </w:rPr>
-              <w:t>3</w:t>
+              <w:t>4</w:t>
             </w:r>
             <w:r>
               <w:rPr>
@@ -621,7 +621,7 @@
               <w:lang w:val="en-GB" w:eastAsia="en-GB"/>
             </w:rPr>
           </w:pPr>
-          <w:hyperlink w:anchor="_Toc66009977" w:history="1">
+          <w:hyperlink w:anchor="_Toc66040071" w:history="1">
             <w:r>
               <w:rPr>
                 <w:rStyle w:val="Hyperlink"/>
@@ -649,7 +649,7 @@
                 <w:noProof/>
                 <w:webHidden/>
               </w:rPr>
-              <w:instrText xml:space="preserve"> PAGEREF _Toc66009977 \h </w:instrText>
+              <w:instrText xml:space="preserve"> PAGEREF _Toc66040071 \h </w:instrText>
             </w:r>
             <w:r>
               <w:rPr>
@@ -669,7 +669,7 @@
                 <w:noProof/>
                 <w:webHidden/>
               </w:rPr>
-              <w:t>3</w:t>
+              <w:t>4</w:t>
             </w:r>
             <w:r>
               <w:rPr>
@@ -692,7 +692,7 @@
               <w:lang w:val="en-GB" w:eastAsia="en-GB"/>
             </w:rPr>
           </w:pPr>
-          <w:hyperlink w:anchor="_Toc66009978" w:history="1">
+          <w:hyperlink w:anchor="_Toc66040072" w:history="1">
             <w:r>
               <w:rPr>
                 <w:rStyle w:val="Hyperlink"/>
@@ -720,7 +720,7 @@
                 <w:noProof/>
                 <w:webHidden/>
               </w:rPr>
-              <w:instrText xml:space="preserve"> PAGEREF _Toc66009978 \h </w:instrText>
+              <w:instrText xml:space="preserve"> PAGEREF _Toc66040072 \h </w:instrText>
             </w:r>
             <w:r>
               <w:rPr>
@@ -740,7 +740,7 @@
                 <w:noProof/>
                 <w:webHidden/>
               </w:rPr>
-              <w:t>3</w:t>
+              <w:t>4</w:t>
             </w:r>
             <w:r>
               <w:rPr>
@@ -763,7 +763,7 @@
               <w:lang w:val="en-GB" w:eastAsia="en-GB"/>
             </w:rPr>
           </w:pPr>
-          <w:hyperlink w:anchor="_Toc66009979" w:history="1">
+          <w:hyperlink w:anchor="_Toc66040073" w:history="1">
             <w:r>
               <w:rPr>
                 <w:rStyle w:val="Hyperlink"/>
@@ -791,7 +791,7 @@
                 <w:noProof/>
                 <w:webHidden/>
               </w:rPr>
-              <w:instrText xml:space="preserve"> PAGEREF _Toc66009979 \h </w:instrText>
+              <w:instrText xml:space="preserve"> PAGEREF _Toc66040073 \h </w:instrText>
             </w:r>
             <w:r>
               <w:rPr>
@@ -811,7 +811,7 @@
                 <w:noProof/>
                 <w:webHidden/>
               </w:rPr>
-              <w:t>3</w:t>
+              <w:t>4</w:t>
             </w:r>
             <w:r>
               <w:rPr>
@@ -834,7 +834,7 @@
               <w:lang w:val="en-GB" w:eastAsia="en-GB"/>
             </w:rPr>
           </w:pPr>
-          <w:hyperlink w:anchor="_Toc66009980" w:history="1">
+          <w:hyperlink w:anchor="_Toc66040074" w:history="1">
             <w:r>
               <w:rPr>
                 <w:rStyle w:val="Hyperlink"/>
@@ -861,7 +861,7 @@
                 <w:noProof/>
                 <w:webHidden/>
               </w:rPr>
-              <w:instrText xml:space="preserve"> PAGEREF _Toc66009980 \h </w:instrText>
+              <w:instrText xml:space="preserve"> PAGEREF _Toc66040074 \h </w:instrText>
             </w:r>
             <w:r>
               <w:rPr>
@@ -881,7 +881,7 @@
                 <w:noProof/>
                 <w:webHidden/>
               </w:rPr>
-              <w:t>3</w:t>
+              <w:t>4</w:t>
             </w:r>
             <w:r>
               <w:rPr>
@@ -904,11 +904,12 @@
               <w:lang w:val="en-GB" w:eastAsia="en-GB"/>
             </w:rPr>
           </w:pPr>
-          <w:hyperlink w:anchor="_Toc66009981" w:history="1">
+          <w:hyperlink w:anchor="_Toc66040075" w:history="1">
             <w:r>
               <w:rPr>
                 <w:rStyle w:val="Hyperlink"/>
                 <w:noProof/>
+                <w:lang w:val="pt-PT"/>
               </w:rPr>
               <w:t>Outcome</w:t>
             </w:r>
@@ -931,7 +932,7 @@
                 <w:noProof/>
                 <w:webHidden/>
               </w:rPr>
-              <w:instrText xml:space="preserve"> PAGEREF _Toc66009981 \h </w:instrText>
+              <w:instrText xml:space="preserve"> PAGEREF _Toc66040075 \h </w:instrText>
             </w:r>
             <w:r>
               <w:rPr>
@@ -951,7 +952,7 @@
                 <w:noProof/>
                 <w:webHidden/>
               </w:rPr>
-              <w:t>4</w:t>
+              <w:t>5</w:t>
             </w:r>
             <w:r>
               <w:rPr>
@@ -974,7 +975,7 @@
               <w:lang w:val="en-GB" w:eastAsia="en-GB"/>
             </w:rPr>
           </w:pPr>
-          <w:hyperlink w:anchor="_Toc66009982" w:history="1">
+          <w:hyperlink w:anchor="_Toc66040076" w:history="1">
             <w:r>
               <w:rPr>
                 <w:rStyle w:val="Hyperlink"/>
@@ -1002,7 +1003,7 @@
                 <w:noProof/>
                 <w:webHidden/>
               </w:rPr>
-              <w:instrText xml:space="preserve"> PAGEREF _Toc66009982 \h </w:instrText>
+              <w:instrText xml:space="preserve"> PAGEREF _Toc66040076 \h </w:instrText>
             </w:r>
             <w:r>
               <w:rPr>
@@ -1022,7 +1023,7 @@
                 <w:noProof/>
                 <w:webHidden/>
               </w:rPr>
-              <w:t>4</w:t>
+              <w:t>5</w:t>
             </w:r>
             <w:r>
               <w:rPr>
@@ -1045,7 +1046,7 @@
               <w:lang w:val="en-GB" w:eastAsia="en-GB"/>
             </w:rPr>
           </w:pPr>
-          <w:hyperlink w:anchor="_Toc66009983" w:history="1">
+          <w:hyperlink w:anchor="_Toc66040077" w:history="1">
             <w:r>
               <w:rPr>
                 <w:rStyle w:val="Hyperlink"/>
@@ -1073,7 +1074,7 @@
                 <w:noProof/>
                 <w:webHidden/>
               </w:rPr>
-              <w:instrText xml:space="preserve"> PAGEREF _Toc66009983 \h </w:instrText>
+              <w:instrText xml:space="preserve"> PAGEREF _Toc66040077 \h </w:instrText>
             </w:r>
             <w:r>
               <w:rPr>
@@ -1093,7 +1094,7 @@
                 <w:noProof/>
                 <w:webHidden/>
               </w:rPr>
-              <w:t>4</w:t>
+              <w:t>5</w:t>
             </w:r>
             <w:r>
               <w:rPr>
@@ -1116,7 +1117,7 @@
               <w:lang w:val="en-GB" w:eastAsia="en-GB"/>
             </w:rPr>
           </w:pPr>
-          <w:hyperlink w:anchor="_Toc66009984" w:history="1">
+          <w:hyperlink w:anchor="_Toc66040078" w:history="1">
             <w:r>
               <w:rPr>
                 <w:rStyle w:val="Hyperlink"/>
@@ -1144,7 +1145,7 @@
                 <w:noProof/>
                 <w:webHidden/>
               </w:rPr>
-              <w:instrText xml:space="preserve"> PAGEREF _Toc66009984 \h </w:instrText>
+              <w:instrText xml:space="preserve"> PAGEREF _Toc66040078 \h </w:instrText>
             </w:r>
             <w:r>
               <w:rPr>
@@ -1164,7 +1165,7 @@
                 <w:noProof/>
                 <w:webHidden/>
               </w:rPr>
-              <w:t>4</w:t>
+              <w:t>5</w:t>
             </w:r>
             <w:r>
               <w:rPr>
@@ -1187,7 +1188,7 @@
               <w:lang w:val="en-GB" w:eastAsia="en-GB"/>
             </w:rPr>
           </w:pPr>
-          <w:hyperlink w:anchor="_Toc66009985" w:history="1">
+          <w:hyperlink w:anchor="_Toc66040079" w:history="1">
             <w:r>
               <w:rPr>
                 <w:rStyle w:val="Hyperlink"/>
@@ -1215,7 +1216,7 @@
                 <w:noProof/>
                 <w:webHidden/>
               </w:rPr>
-              <w:instrText xml:space="preserve"> PAGEREF _Toc66009985 \h </w:instrText>
+              <w:instrText xml:space="preserve"> PAGEREF _Toc66040079 \h </w:instrText>
             </w:r>
             <w:r>
               <w:rPr>
@@ -1235,7 +1236,7 @@
                 <w:noProof/>
                 <w:webHidden/>
               </w:rPr>
-              <w:t>4</w:t>
+              <w:t>5</w:t>
             </w:r>
             <w:r>
               <w:rPr>
@@ -1258,7 +1259,7 @@
               <w:lang w:val="en-GB" w:eastAsia="en-GB"/>
             </w:rPr>
           </w:pPr>
-          <w:hyperlink w:anchor="_Toc66009986" w:history="1">
+          <w:hyperlink w:anchor="_Toc66040080" w:history="1">
             <w:r>
               <w:rPr>
                 <w:rStyle w:val="Hyperlink"/>
@@ -1286,7 +1287,7 @@
                 <w:noProof/>
                 <w:webHidden/>
               </w:rPr>
-              <w:instrText xml:space="preserve"> PAGEREF _Toc66009986 \h </w:instrText>
+              <w:instrText xml:space="preserve"> PAGEREF _Toc66040080 \h </w:instrText>
             </w:r>
             <w:r>
               <w:rPr>
@@ -1306,7 +1307,78 @@
                 <w:noProof/>
                 <w:webHidden/>
               </w:rPr>
-              <w:t>5</w:t>
+              <w:t>6</w:t>
+            </w:r>
+            <w:r>
+              <w:rPr>
+                <w:noProof/>
+                <w:webHidden/>
+              </w:rPr>
+              <w:fldChar w:fldCharType="end"/>
+            </w:r>
+          </w:hyperlink>
+        </w:p>
+        <w:p>
+          <w:pPr>
+            <w:pStyle w:val="TOC1"/>
+            <w:tabs>
+              <w:tab w:val="right" w:leader="dot" w:pos="9350"/>
+            </w:tabs>
+            <w:rPr>
+              <w:rFonts w:eastAsiaTheme="minorEastAsia"/>
+              <w:noProof/>
+              <w:lang w:val="en-GB" w:eastAsia="en-GB"/>
+            </w:rPr>
+          </w:pPr>
+          <w:hyperlink w:anchor="_Toc66040081" w:history="1">
+            <w:r>
+              <w:rPr>
+                <w:rStyle w:val="Hyperlink"/>
+                <w:noProof/>
+                <w:lang w:val="pt-PT"/>
+              </w:rPr>
+              <w:t>Modelo Conceptual</w:t>
+            </w:r>
+            <w:r>
+              <w:rPr>
+                <w:noProof/>
+                <w:webHidden/>
+              </w:rPr>
+              <w:tab/>
+            </w:r>
+            <w:r>
+              <w:rPr>
+                <w:noProof/>
+                <w:webHidden/>
+              </w:rPr>
+              <w:fldChar w:fldCharType="begin"/>
+            </w:r>
+            <w:r>
+              <w:rPr>
+                <w:noProof/>
+                <w:webHidden/>
+              </w:rPr>
+              <w:instrText xml:space="preserve"> PAGEREF _Toc66040081 \h </w:instrText>
+            </w:r>
+            <w:r>
+              <w:rPr>
+                <w:noProof/>
+                <w:webHidden/>
+              </w:rPr>
+            </w:r>
+            <w:r>
+              <w:rPr>
+                <w:noProof/>
+                <w:webHidden/>
+              </w:rPr>
+              <w:fldChar w:fldCharType="separate"/>
+            </w:r>
+            <w:r>
+              <w:rPr>
+                <w:noProof/>
+                <w:webHidden/>
+              </w:rPr>
+              <w:t>7</w:t>
             </w:r>
             <w:r>
               <w:rPr>
@@ -1399,7 +1471,7 @@
           <w:lang w:val="pt-PT"/>
         </w:rPr>
       </w:pPr>
-      <w:bookmarkStart w:id="0" w:name="_Toc66009969"/>
+      <w:bookmarkStart w:id="0" w:name="_Toc66040063"/>
       <w:r>
         <w:rPr>
           <w:lang w:val="pt-PT"/>
@@ -1528,7 +1600,23 @@
             <w:rStyle w:val="Hyperlink"/>
             <w:lang w:val="pt-PT"/>
           </w:rPr>
-          <w:t>COVID Tracking Project</w:t>
+          <w:t xml:space="preserve">COVID </w:t>
+        </w:r>
+        <w:proofErr w:type="spellStart"/>
+        <w:r>
+          <w:rPr>
+            <w:rStyle w:val="Hyperlink"/>
+            <w:lang w:val="pt-PT"/>
+          </w:rPr>
+          <w:t>Tracking</w:t>
+        </w:r>
+        <w:proofErr w:type="spellEnd"/>
+        <w:r>
+          <w:rPr>
+            <w:rStyle w:val="Hyperlink"/>
+            <w:lang w:val="pt-PT"/>
+          </w:rPr>
+          <w:t xml:space="preserve"> Project</w:t>
         </w:r>
       </w:hyperlink>
       <w:r>
@@ -1554,16 +1642,143 @@
     </w:p>
     <w:p>
       <w:pPr>
+        <w:rPr>
+          <w:lang w:val="pt-PT"/>
+        </w:rPr>
+      </w:pPr>
+    </w:p>
+    <w:p>
+      <w:pPr>
+        <w:rPr>
+          <w:lang w:val="pt-PT"/>
+        </w:rPr>
+      </w:pPr>
+    </w:p>
+    <w:p>
+      <w:pPr>
+        <w:rPr>
+          <w:lang w:val="pt-PT"/>
+        </w:rPr>
+      </w:pPr>
+    </w:p>
+    <w:p>
+      <w:pPr>
+        <w:rPr>
+          <w:lang w:val="pt-PT"/>
+        </w:rPr>
+      </w:pPr>
+    </w:p>
+    <w:p>
+      <w:pPr>
+        <w:rPr>
+          <w:lang w:val="pt-PT"/>
+        </w:rPr>
+      </w:pPr>
+    </w:p>
+    <w:p>
+      <w:pPr>
+        <w:rPr>
+          <w:lang w:val="pt-PT"/>
+        </w:rPr>
+      </w:pPr>
+    </w:p>
+    <w:p>
+      <w:pPr>
+        <w:rPr>
+          <w:lang w:val="pt-PT"/>
+        </w:rPr>
+      </w:pPr>
+    </w:p>
+    <w:p>
+      <w:pPr>
+        <w:rPr>
+          <w:lang w:val="pt-PT"/>
+        </w:rPr>
+      </w:pPr>
+    </w:p>
+    <w:p>
+      <w:pPr>
+        <w:rPr>
+          <w:lang w:val="pt-PT"/>
+        </w:rPr>
+      </w:pPr>
+    </w:p>
+    <w:p>
+      <w:pPr>
+        <w:rPr>
+          <w:lang w:val="pt-PT"/>
+        </w:rPr>
+      </w:pPr>
+    </w:p>
+    <w:p>
+      <w:pPr>
+        <w:rPr>
+          <w:lang w:val="pt-PT"/>
+        </w:rPr>
+      </w:pPr>
+    </w:p>
+    <w:p>
+      <w:pPr>
+        <w:rPr>
+          <w:lang w:val="pt-PT"/>
+        </w:rPr>
+      </w:pPr>
+    </w:p>
+    <w:p>
+      <w:pPr>
+        <w:rPr>
+          <w:lang w:val="pt-PT"/>
+        </w:rPr>
+      </w:pPr>
+    </w:p>
+    <w:p>
+      <w:pPr>
+        <w:rPr>
+          <w:lang w:val="pt-PT"/>
+        </w:rPr>
+      </w:pPr>
+    </w:p>
+    <w:p>
+      <w:pPr>
+        <w:rPr>
+          <w:lang w:val="pt-PT"/>
+        </w:rPr>
+      </w:pPr>
+    </w:p>
+    <w:p>
+      <w:pPr>
+        <w:rPr>
+          <w:lang w:val="pt-PT"/>
+        </w:rPr>
+      </w:pPr>
+    </w:p>
+    <w:p>
+      <w:pPr>
+        <w:rPr>
+          <w:lang w:val="pt-PT"/>
+        </w:rPr>
+      </w:pPr>
+    </w:p>
+    <w:p>
+      <w:pPr>
+        <w:rPr>
+          <w:lang w:val="pt-PT"/>
+        </w:rPr>
+      </w:pPr>
+    </w:p>
+    <w:p>
+      <w:pPr>
         <w:pStyle w:val="Heading1"/>
         <w:rPr>
           <w:lang w:val="pt-PT"/>
         </w:rPr>
       </w:pPr>
-      <w:bookmarkStart w:id="1" w:name="_Toc66009970"/>
-      <w:r>
-        <w:rPr>
-          <w:lang w:val="pt-PT"/>
-        </w:rPr>
+      <w:bookmarkStart w:id="1" w:name="_Toc66040064"/>
+      <w:r>
+        <w:rPr>
+          <w:lang w:val="pt-PT"/>
+        </w:rPr>
+        <w:lastRenderedPageBreak/>
         <w:t>Cla</w:t>
       </w:r>
       <w:r>
@@ -1581,7 +1796,8 @@
           <w:lang w:val="pt-PT"/>
         </w:rPr>
       </w:pPr>
-      <w:bookmarkStart w:id="2" w:name="_Toc66009971"/>
+      <w:bookmarkStart w:id="2" w:name="_Toc66040065"/>
+      <w:proofErr w:type="spellStart"/>
       <w:r>
         <w:rPr>
           <w:lang w:val="pt-PT"/>
@@ -1589,6 +1805,7 @@
         <w:t>Location</w:t>
       </w:r>
       <w:bookmarkEnd w:id="2"/>
+      <w:proofErr w:type="spellEnd"/>
     </w:p>
     <w:p>
       <w:pPr>
@@ -1602,7 +1819,21 @@
           <w:lang w:val="pt-PT"/>
         </w:rPr>
         <w:tab/>
-        <w:t xml:space="preserve">A classe “Location” serve de </w:t>
+        <w:t>A classe “</w:t>
+      </w:r>
+      <w:proofErr w:type="spellStart"/>
+      <w:r>
+        <w:rPr>
+          <w:lang w:val="pt-PT"/>
+        </w:rPr>
+        <w:t>Location</w:t>
+      </w:r>
+      <w:proofErr w:type="spellEnd"/>
+      <w:r>
+        <w:rPr>
+          <w:lang w:val="pt-PT"/>
+        </w:rPr>
+        <w:t xml:space="preserve">” serve de </w:t>
       </w:r>
       <w:r>
         <w:rPr>
@@ -1628,6 +1859,7 @@
         </w:rPr>
         <w:t xml:space="preserve">um identificador </w:t>
       </w:r>
+      <w:proofErr w:type="spellStart"/>
       <w:r>
         <w:rPr>
           <w:u w:val="single"/>
@@ -1635,6 +1867,7 @@
         </w:rPr>
         <w:t>locID</w:t>
       </w:r>
+      <w:proofErr w:type="spellEnd"/>
       <w:r>
         <w:rPr>
           <w:lang w:val="pt-PT"/>
@@ -1647,11 +1880,47 @@
         </w:rPr>
         <w:t xml:space="preserve">um </w:t>
       </w:r>
-      <w:r>
-        <w:rPr>
-          <w:lang w:val="pt-PT"/>
-        </w:rPr>
-        <w:t>name, /caseNumber e /noVaccinated.</w:t>
+      <w:proofErr w:type="spellStart"/>
+      <w:r>
+        <w:rPr>
+          <w:lang w:val="pt-PT"/>
+        </w:rPr>
+        <w:t>name</w:t>
+      </w:r>
+      <w:proofErr w:type="spellEnd"/>
+      <w:r>
+        <w:rPr>
+          <w:lang w:val="pt-PT"/>
+        </w:rPr>
+        <w:t>, /</w:t>
+      </w:r>
+      <w:proofErr w:type="spellStart"/>
+      <w:r>
+        <w:rPr>
+          <w:lang w:val="pt-PT"/>
+        </w:rPr>
+        <w:t>caseNumber</w:t>
+      </w:r>
+      <w:proofErr w:type="spellEnd"/>
+      <w:r>
+        <w:rPr>
+          <w:lang w:val="pt-PT"/>
+        </w:rPr>
+        <w:t xml:space="preserve"> e /</w:t>
+      </w:r>
+      <w:proofErr w:type="spellStart"/>
+      <w:r>
+        <w:rPr>
+          <w:lang w:val="pt-PT"/>
+        </w:rPr>
+        <w:t>noVaccinated</w:t>
+      </w:r>
+      <w:proofErr w:type="spellEnd"/>
+      <w:r>
+        <w:rPr>
+          <w:lang w:val="pt-PT"/>
+        </w:rPr>
+        <w:t>.</w:t>
       </w:r>
       <w:r>
         <w:rPr>
@@ -1677,7 +1946,7 @@
           <w:lang w:val="pt-PT"/>
         </w:rPr>
       </w:pPr>
-      <w:bookmarkStart w:id="3" w:name="_Toc66009972"/>
+      <w:bookmarkStart w:id="3" w:name="_Toc66040066"/>
       <w:r>
         <w:rPr>
           <w:lang w:val="pt-PT"/>
@@ -1715,7 +1984,21 @@
         <w:rPr>
           <w:lang w:val="pt-PT"/>
         </w:rPr>
-        <w:t xml:space="preserve">s, o /population que representa a população do país, derivado a partir da população de cada </w:t>
+        <w:t>s, o /</w:t>
+      </w:r>
+      <w:proofErr w:type="spellStart"/>
+      <w:r>
+        <w:rPr>
+          <w:lang w:val="pt-PT"/>
+        </w:rPr>
+        <w:t>population</w:t>
+      </w:r>
+      <w:proofErr w:type="spellEnd"/>
+      <w:r>
+        <w:rPr>
+          <w:lang w:val="pt-PT"/>
+        </w:rPr>
+        <w:t xml:space="preserve"> que representa a população do país, derivado a partir da população de cada </w:t>
       </w:r>
       <w:r>
         <w:rPr>
@@ -1729,6 +2012,7 @@
         </w:rPr>
         <w:t>“</w:t>
       </w:r>
+      <w:proofErr w:type="spellStart"/>
       <w:r>
         <w:rPr>
           <w:b/>
@@ -1737,6 +2021,7 @@
         </w:rPr>
         <w:t>District</w:t>
       </w:r>
+      <w:proofErr w:type="spellEnd"/>
       <w:r>
         <w:rPr>
           <w:lang w:val="pt-PT"/>
@@ -1776,6 +2061,7 @@
         </w:rPr>
         <w:t>“</w:t>
       </w:r>
+      <w:proofErr w:type="spellStart"/>
       <w:r>
         <w:rPr>
           <w:b/>
@@ -1784,6 +2070,7 @@
         </w:rPr>
         <w:t>District</w:t>
       </w:r>
+      <w:proofErr w:type="spellEnd"/>
       <w:r>
         <w:rPr>
           <w:lang w:val="pt-PT"/>
@@ -1796,6 +2083,7 @@
         </w:rPr>
         <w:t>, e pode ser o país de origem de alguma variante de SARS-CoV-2, guardada na classe “</w:t>
       </w:r>
+      <w:proofErr w:type="spellStart"/>
       <w:r>
         <w:rPr>
           <w:b/>
@@ -1804,6 +2092,7 @@
         </w:rPr>
         <w:t>Strain</w:t>
       </w:r>
+      <w:proofErr w:type="spellEnd"/>
       <w:r>
         <w:rPr>
           <w:lang w:val="pt-PT"/>
@@ -1827,7 +2116,8 @@
           <w:lang w:val="pt-PT"/>
         </w:rPr>
       </w:pPr>
-      <w:bookmarkStart w:id="4" w:name="_Toc66009973"/>
+      <w:bookmarkStart w:id="4" w:name="_Toc66040067"/>
+      <w:proofErr w:type="spellStart"/>
       <w:r>
         <w:rPr>
           <w:lang w:val="pt-PT"/>
@@ -1835,6 +2125,7 @@
         <w:t>District</w:t>
       </w:r>
       <w:bookmarkEnd w:id="4"/>
+      <w:proofErr w:type="spellEnd"/>
     </w:p>
     <w:p>
       <w:pPr>
@@ -1848,8 +2139,23 @@
           <w:lang w:val="pt-PT"/>
         </w:rPr>
         <w:tab/>
-        <w:t>Esta classe representa um distrito, que possui um atributo a mais, o /population que representa a população do distrito, derivado a partir da população de cada “</w:t>
-      </w:r>
+        <w:t>Esta classe representa um distrito, que possui um atributo a mais, o /</w:t>
+      </w:r>
+      <w:proofErr w:type="spellStart"/>
+      <w:r>
+        <w:rPr>
+          <w:lang w:val="pt-PT"/>
+        </w:rPr>
+        <w:t>population</w:t>
+      </w:r>
+      <w:proofErr w:type="spellEnd"/>
+      <w:r>
+        <w:rPr>
+          <w:lang w:val="pt-PT"/>
+        </w:rPr>
+        <w:t xml:space="preserve"> que representa a população do distrito, derivado a partir da população de cada “</w:t>
+      </w:r>
+      <w:proofErr w:type="spellStart"/>
       <w:r>
         <w:rPr>
           <w:b/>
@@ -1858,6 +2164,7 @@
         </w:rPr>
         <w:t>County</w:t>
       </w:r>
+      <w:proofErr w:type="spellEnd"/>
       <w:r>
         <w:rPr>
           <w:lang w:val="pt-PT"/>
@@ -1929,6 +2236,7 @@
         </w:rPr>
         <w:t>, “</w:t>
       </w:r>
+      <w:proofErr w:type="spellStart"/>
       <w:r>
         <w:rPr>
           <w:b/>
@@ -1937,6 +2245,7 @@
         </w:rPr>
         <w:t>County</w:t>
       </w:r>
+      <w:proofErr w:type="spellEnd"/>
       <w:r>
         <w:rPr>
           <w:lang w:val="pt-PT"/>
@@ -1966,7 +2275,8 @@
           <w:lang w:val="pt-PT"/>
         </w:rPr>
       </w:pPr>
-      <w:bookmarkStart w:id="5" w:name="_Toc66009974"/>
+      <w:bookmarkStart w:id="5" w:name="_Toc66040068"/>
+      <w:proofErr w:type="spellStart"/>
       <w:r>
         <w:rPr>
           <w:lang w:val="pt-PT"/>
@@ -1974,6 +2284,7 @@
         <w:t>County</w:t>
       </w:r>
       <w:bookmarkEnd w:id="5"/>
+      <w:proofErr w:type="spellEnd"/>
     </w:p>
     <w:p>
       <w:pPr>
@@ -1999,7 +2310,21 @@
         <w:rPr>
           <w:lang w:val="pt-PT"/>
         </w:rPr>
-        <w:t>, que possui um atributo a mais, o /population que representa a população d</w:t>
+        <w:t>, que possui um atributo a mais, o /</w:t>
+      </w:r>
+      <w:proofErr w:type="spellStart"/>
+      <w:r>
+        <w:rPr>
+          <w:lang w:val="pt-PT"/>
+        </w:rPr>
+        <w:t>population</w:t>
+      </w:r>
+      <w:proofErr w:type="spellEnd"/>
+      <w:r>
+        <w:rPr>
+          <w:lang w:val="pt-PT"/>
+        </w:rPr>
+        <w:t xml:space="preserve"> que representa a população d</w:t>
       </w:r>
       <w:r>
         <w:rPr>
@@ -2025,6 +2350,7 @@
         </w:rPr>
         <w:t>“</w:t>
       </w:r>
+      <w:proofErr w:type="spellStart"/>
       <w:r>
         <w:rPr>
           <w:b/>
@@ -2033,6 +2359,7 @@
         </w:rPr>
         <w:t>Parish</w:t>
       </w:r>
+      <w:proofErr w:type="spellEnd"/>
       <w:r>
         <w:rPr>
           <w:lang w:val="pt-PT"/>
@@ -2078,6 +2405,7 @@
         </w:rPr>
         <w:t>, “</w:t>
       </w:r>
+      <w:proofErr w:type="spellStart"/>
       <w:r>
         <w:rPr>
           <w:b/>
@@ -2086,6 +2414,7 @@
         </w:rPr>
         <w:t>District</w:t>
       </w:r>
+      <w:proofErr w:type="spellEnd"/>
       <w:r>
         <w:rPr>
           <w:lang w:val="pt-PT"/>
@@ -2116,6 +2445,7 @@
         </w:rPr>
         <w:t>, “</w:t>
       </w:r>
+      <w:proofErr w:type="spellStart"/>
       <w:r>
         <w:rPr>
           <w:b/>
@@ -2124,6 +2454,7 @@
         </w:rPr>
         <w:t>Parish</w:t>
       </w:r>
+      <w:proofErr w:type="spellEnd"/>
       <w:r>
         <w:rPr>
           <w:lang w:val="pt-PT"/>
@@ -2153,15 +2484,16 @@
           <w:lang w:val="pt-PT"/>
         </w:rPr>
       </w:pPr>
-      <w:bookmarkStart w:id="6" w:name="_Toc66009975"/>
-      <w:r>
-        <w:rPr>
-          <w:lang w:val="pt-PT"/>
-        </w:rPr>
-        <w:lastRenderedPageBreak/>
+      <w:bookmarkStart w:id="6" w:name="_Toc66040069"/>
+      <w:proofErr w:type="spellStart"/>
+      <w:r>
+        <w:rPr>
+          <w:lang w:val="pt-PT"/>
+        </w:rPr>
         <w:t>Parish</w:t>
       </w:r>
       <w:bookmarkEnd w:id="6"/>
+      <w:proofErr w:type="spellEnd"/>
     </w:p>
     <w:p>
       <w:pPr>
@@ -2175,7 +2507,21 @@
         <w:rPr>
           <w:lang w:val="pt-PT"/>
         </w:rPr>
-        <w:t xml:space="preserve">Esta classe representa uma freguesia, que possui um atributo a mais, o population que representa </w:t>
+        <w:t xml:space="preserve">Esta classe representa uma freguesia, que possui um atributo a mais, o </w:t>
+      </w:r>
+      <w:proofErr w:type="spellStart"/>
+      <w:r>
+        <w:rPr>
+          <w:lang w:val="pt-PT"/>
+        </w:rPr>
+        <w:t>population</w:t>
+      </w:r>
+      <w:proofErr w:type="spellEnd"/>
+      <w:r>
+        <w:rPr>
+          <w:lang w:val="pt-PT"/>
+        </w:rPr>
+        <w:t xml:space="preserve"> que representa </w:t>
       </w:r>
       <w:r>
         <w:rPr>
@@ -2234,6 +2580,7 @@
         </w:rPr>
         <w:t>, “</w:t>
       </w:r>
+      <w:proofErr w:type="spellStart"/>
       <w:r>
         <w:rPr>
           <w:b/>
@@ -2242,6 +2589,7 @@
         </w:rPr>
         <w:t>County</w:t>
       </w:r>
+      <w:proofErr w:type="spellEnd"/>
       <w:r>
         <w:rPr>
           <w:lang w:val="pt-PT"/>
@@ -2298,6 +2646,7 @@
         </w:rPr>
         <w:t>e também inúmeras vacinas administradas, “</w:t>
       </w:r>
+      <w:proofErr w:type="spellStart"/>
       <w:r>
         <w:rPr>
           <w:b/>
@@ -2306,6 +2655,7 @@
         </w:rPr>
         <w:t>Vaccine</w:t>
       </w:r>
+      <w:proofErr w:type="spellEnd"/>
       <w:r>
         <w:rPr>
           <w:lang w:val="pt-PT"/>
@@ -2324,6 +2674,7 @@
         </w:rPr>
         <w:t>, “</w:t>
       </w:r>
+      <w:proofErr w:type="spellStart"/>
       <w:r>
         <w:rPr>
           <w:b/>
@@ -2332,6 +2683,7 @@
         </w:rPr>
         <w:t>VacciantionAmount</w:t>
       </w:r>
+      <w:proofErr w:type="spellEnd"/>
       <w:r>
         <w:rPr>
           <w:lang w:val="pt-PT"/>
@@ -2361,6 +2713,7 @@
     </w:p>
     <w:p>
       <w:pPr>
+        <w:ind w:firstLine="720"/>
         <w:jc w:val="both"/>
         <w:rPr>
           <w:lang w:val="pt-PT"/>
@@ -2375,14 +2728,17 @@
           <w:lang w:val="pt-PT"/>
         </w:rPr>
       </w:pPr>
-      <w:bookmarkStart w:id="7" w:name="_Toc66009976"/>
-      <w:r>
-        <w:rPr>
-          <w:lang w:val="pt-PT"/>
-        </w:rPr>
+      <w:bookmarkStart w:id="7" w:name="_Toc66040070"/>
+      <w:proofErr w:type="spellStart"/>
+      <w:r>
+        <w:rPr>
+          <w:lang w:val="pt-PT"/>
+        </w:rPr>
+        <w:lastRenderedPageBreak/>
         <w:t>Vaccine</w:t>
       </w:r>
       <w:bookmarkEnd w:id="7"/>
+      <w:proofErr w:type="spellEnd"/>
     </w:p>
     <w:p>
       <w:pPr>
@@ -2404,6 +2760,7 @@
         </w:rPr>
         <w:t xml:space="preserve">a vacina e tem como atributos um identificador </w:t>
       </w:r>
+      <w:proofErr w:type="spellStart"/>
       <w:r>
         <w:rPr>
           <w:u w:val="single"/>
@@ -2411,11 +2768,40 @@
         </w:rPr>
         <w:t>vacID</w:t>
       </w:r>
-      <w:r>
-        <w:rPr>
-          <w:lang w:val="pt-PT"/>
-        </w:rPr>
-        <w:t>, um name, que representa a designação da vacina utilizado, e um doseNumber, que representa o número de doses</w:t>
+      <w:proofErr w:type="spellEnd"/>
+      <w:r>
+        <w:rPr>
+          <w:lang w:val="pt-PT"/>
+        </w:rPr>
+        <w:t xml:space="preserve">, um </w:t>
+      </w:r>
+      <w:proofErr w:type="spellStart"/>
+      <w:r>
+        <w:rPr>
+          <w:lang w:val="pt-PT"/>
+        </w:rPr>
+        <w:t>name</w:t>
+      </w:r>
+      <w:proofErr w:type="spellEnd"/>
+      <w:r>
+        <w:rPr>
+          <w:lang w:val="pt-PT"/>
+        </w:rPr>
+        <w:t xml:space="preserve">, que representa a designação da vacina utilizado, e um </w:t>
+      </w:r>
+      <w:proofErr w:type="spellStart"/>
+      <w:r>
+        <w:rPr>
+          <w:lang w:val="pt-PT"/>
+        </w:rPr>
+        <w:t>doseNumber</w:t>
+      </w:r>
+      <w:proofErr w:type="spellEnd"/>
+      <w:r>
+        <w:rPr>
+          <w:lang w:val="pt-PT"/>
+        </w:rPr>
+        <w:t>, que representa o número de doses</w:t>
       </w:r>
       <w:r>
         <w:rPr>
@@ -2456,6 +2842,7 @@
         </w:rPr>
         <w:t>fica pode existir em várias ou inúmeras freguesias, “</w:t>
       </w:r>
+      <w:proofErr w:type="spellStart"/>
       <w:r>
         <w:rPr>
           <w:b/>
@@ -2464,12 +2851,14 @@
         </w:rPr>
         <w:t>Parish</w:t>
       </w:r>
+      <w:proofErr w:type="spellEnd"/>
       <w:r>
         <w:rPr>
           <w:lang w:val="pt-PT"/>
         </w:rPr>
         <w:t>”, numa relação em que apresenta uma classe de associação, “</w:t>
       </w:r>
+      <w:proofErr w:type="spellStart"/>
       <w:r>
         <w:rPr>
           <w:b/>
@@ -2478,6 +2867,7 @@
         </w:rPr>
         <w:t>VaccinationAmount</w:t>
       </w:r>
+      <w:proofErr w:type="spellEnd"/>
       <w:r>
         <w:rPr>
           <w:lang w:val="pt-PT"/>
@@ -2501,7 +2891,8 @@
           <w:lang w:val="pt-PT"/>
         </w:rPr>
       </w:pPr>
-      <w:bookmarkStart w:id="8" w:name="_Toc66009977"/>
+      <w:bookmarkStart w:id="8" w:name="_Toc66040071"/>
+      <w:proofErr w:type="spellStart"/>
       <w:r>
         <w:rPr>
           <w:lang w:val="pt-PT"/>
@@ -2509,6 +2900,7 @@
         <w:t>VaccinationAmount</w:t>
       </w:r>
       <w:bookmarkEnd w:id="8"/>
+      <w:proofErr w:type="spellEnd"/>
     </w:p>
     <w:p>
       <w:pPr>
@@ -2524,6 +2916,7 @@
         <w:tab/>
         <w:t>Esta classe é uma classe de associação entre freguesia, “</w:t>
       </w:r>
+      <w:proofErr w:type="spellStart"/>
       <w:r>
         <w:rPr>
           <w:b/>
@@ -2532,12 +2925,14 @@
         </w:rPr>
         <w:t>Parish</w:t>
       </w:r>
+      <w:proofErr w:type="spellEnd"/>
       <w:r>
         <w:rPr>
           <w:lang w:val="pt-PT"/>
         </w:rPr>
         <w:t>”, e vacina, “</w:t>
       </w:r>
+      <w:proofErr w:type="spellStart"/>
       <w:r>
         <w:rPr>
           <w:b/>
@@ -2546,6 +2941,7 @@
         </w:rPr>
         <w:t>Vaccine</w:t>
       </w:r>
+      <w:proofErr w:type="spellEnd"/>
       <w:r>
         <w:rPr>
           <w:lang w:val="pt-PT"/>
@@ -2568,8 +2964,16 @@
         <w:rPr>
           <w:lang w:val="pt-PT"/>
         </w:rPr>
-        <w:t xml:space="preserve"> vaccinationNumber</w:t>
-      </w:r>
+        <w:t xml:space="preserve"> </w:t>
+      </w:r>
+      <w:proofErr w:type="spellStart"/>
+      <w:r>
+        <w:rPr>
+          <w:lang w:val="pt-PT"/>
+        </w:rPr>
+        <w:t>vaccinationNumber</w:t>
+      </w:r>
+      <w:proofErr w:type="spellEnd"/>
       <w:r>
         <w:rPr>
           <w:lang w:val="pt-PT"/>
@@ -2599,13 +3003,22 @@
     </w:p>
     <w:p>
       <w:pPr>
+        <w:jc w:val="both"/>
+        <w:rPr>
+          <w:lang w:val="pt-PT"/>
+        </w:rPr>
+      </w:pPr>
+    </w:p>
+    <w:p>
+      <w:pPr>
         <w:pStyle w:val="Heading2"/>
         <w:jc w:val="both"/>
         <w:rPr>
           <w:lang w:val="pt-PT"/>
         </w:rPr>
       </w:pPr>
-      <w:bookmarkStart w:id="9" w:name="_Toc66009978"/>
+      <w:bookmarkStart w:id="9" w:name="_Toc66040072"/>
+      <w:proofErr w:type="spellStart"/>
       <w:r>
         <w:rPr>
           <w:lang w:val="pt-PT"/>
@@ -2613,6 +3026,7 @@
         <w:t>Strain</w:t>
       </w:r>
       <w:bookmarkEnd w:id="9"/>
+      <w:proofErr w:type="spellEnd"/>
     </w:p>
     <w:p>
       <w:pPr>
@@ -2634,6 +3048,7 @@
         </w:rPr>
         <w:t xml:space="preserve">, tendo como atributos um identificador </w:t>
       </w:r>
+      <w:proofErr w:type="spellStart"/>
       <w:r>
         <w:rPr>
           <w:u w:val="single"/>
@@ -2641,11 +3056,26 @@
         </w:rPr>
         <w:t>strainID</w:t>
       </w:r>
-      <w:r>
-        <w:rPr>
-          <w:lang w:val="pt-PT"/>
-        </w:rPr>
-        <w:t xml:space="preserve"> e designation.</w:t>
+      <w:proofErr w:type="spellEnd"/>
+      <w:r>
+        <w:rPr>
+          <w:lang w:val="pt-PT"/>
+        </w:rPr>
+        <w:t xml:space="preserve"> e </w:t>
+      </w:r>
+      <w:proofErr w:type="spellStart"/>
+      <w:r>
+        <w:rPr>
+          <w:lang w:val="pt-PT"/>
+        </w:rPr>
+        <w:t>designation</w:t>
+      </w:r>
+      <w:proofErr w:type="spellEnd"/>
+      <w:r>
+        <w:rPr>
+          <w:lang w:val="pt-PT"/>
+        </w:rPr>
+        <w:t>.</w:t>
       </w:r>
     </w:p>
     <w:p>
@@ -2725,7 +3155,7 @@
           <w:lang w:val="pt-PT"/>
         </w:rPr>
       </w:pPr>
-      <w:bookmarkStart w:id="10" w:name="_Toc66009979"/>
+      <w:bookmarkStart w:id="10" w:name="_Toc66040073"/>
       <w:r>
         <w:rPr>
           <w:lang w:val="pt-PT"/>
@@ -2748,6 +3178,7 @@
         <w:tab/>
         <w:t xml:space="preserve">Esta classe representa um caso, tendo como atributos um identificador </w:t>
       </w:r>
+      <w:proofErr w:type="spellStart"/>
       <w:r>
         <w:rPr>
           <w:u w:val="single"/>
@@ -2755,6 +3186,7 @@
         </w:rPr>
         <w:t>caseID</w:t>
       </w:r>
+      <w:proofErr w:type="spellEnd"/>
       <w:r>
         <w:rPr>
           <w:lang w:val="pt-PT"/>
@@ -2765,7 +3197,49 @@
         <w:rPr>
           <w:lang w:val="pt-PT"/>
         </w:rPr>
-        <w:t>uma detectionDate e endDate, que representam a data de deteção do case e de fim, respetivamente, e birthYear, que representa o ano de nascimento da pessoa que foi infetada.</w:t>
+        <w:t xml:space="preserve">uma </w:t>
+      </w:r>
+      <w:proofErr w:type="spellStart"/>
+      <w:r>
+        <w:rPr>
+          <w:lang w:val="pt-PT"/>
+        </w:rPr>
+        <w:t>detectionDate</w:t>
+      </w:r>
+      <w:proofErr w:type="spellEnd"/>
+      <w:r>
+        <w:rPr>
+          <w:lang w:val="pt-PT"/>
+        </w:rPr>
+        <w:t xml:space="preserve"> e </w:t>
+      </w:r>
+      <w:proofErr w:type="spellStart"/>
+      <w:r>
+        <w:rPr>
+          <w:lang w:val="pt-PT"/>
+        </w:rPr>
+        <w:t>endDate</w:t>
+      </w:r>
+      <w:proofErr w:type="spellEnd"/>
+      <w:r>
+        <w:rPr>
+          <w:lang w:val="pt-PT"/>
+        </w:rPr>
+        <w:t xml:space="preserve">, que representam a data de deteção do case e de fim, respetivamente, e </w:t>
+      </w:r>
+      <w:proofErr w:type="spellStart"/>
+      <w:r>
+        <w:rPr>
+          <w:lang w:val="pt-PT"/>
+        </w:rPr>
+        <w:t>birthYear</w:t>
+      </w:r>
+      <w:proofErr w:type="spellEnd"/>
+      <w:r>
+        <w:rPr>
+          <w:lang w:val="pt-PT"/>
+        </w:rPr>
+        <w:t>, que representa o ano de nascimento da pessoa que foi infetada.</w:t>
       </w:r>
     </w:p>
     <w:p>
@@ -2787,6 +3261,7 @@
         </w:rPr>
         <w:t>Cada caso vai representar alguém infetado com uma e uma só variante do vírus, “</w:t>
       </w:r>
+      <w:proofErr w:type="spellStart"/>
       <w:r>
         <w:rPr>
           <w:b/>
@@ -2795,6 +3270,7 @@
         </w:rPr>
         <w:t>Strain</w:t>
       </w:r>
+      <w:proofErr w:type="spellEnd"/>
       <w:r>
         <w:rPr>
           <w:lang w:val="pt-PT"/>
@@ -2807,6 +3283,7 @@
         </w:rPr>
         <w:t>, que foi detetado numa só freguesia, “</w:t>
       </w:r>
+      <w:proofErr w:type="spellStart"/>
       <w:r>
         <w:rPr>
           <w:b/>
@@ -2815,6 +3292,7 @@
         </w:rPr>
         <w:t>Parish</w:t>
       </w:r>
+      <w:proofErr w:type="spellEnd"/>
       <w:r>
         <w:rPr>
           <w:lang w:val="pt-PT"/>
@@ -2839,6 +3317,7 @@
         </w:rPr>
         <w:t>representa alguém de uma ou mais etnias, “</w:t>
       </w:r>
+      <w:proofErr w:type="spellStart"/>
       <w:r>
         <w:rPr>
           <w:b/>
@@ -2847,6 +3326,7 @@
         </w:rPr>
         <w:t>Ethnicity</w:t>
       </w:r>
+      <w:proofErr w:type="spellEnd"/>
       <w:r>
         <w:rPr>
           <w:lang w:val="pt-PT"/>
@@ -2901,6 +3381,7 @@
         </w:rPr>
         <w:t>em certos setores, “</w:t>
       </w:r>
+      <w:proofErr w:type="spellStart"/>
       <w:r>
         <w:rPr>
           <w:b/>
@@ -2909,6 +3390,7 @@
         </w:rPr>
         <w:t>EmploymentSector</w:t>
       </w:r>
+      <w:proofErr w:type="spellEnd"/>
       <w:r>
         <w:rPr>
           <w:lang w:val="pt-PT"/>
@@ -2921,6 +3403,7 @@
         </w:rPr>
         <w:t xml:space="preserve"> ou estar num lar, “</w:t>
       </w:r>
+      <w:proofErr w:type="spellStart"/>
       <w:r>
         <w:rPr>
           <w:b/>
@@ -2929,6 +3412,7 @@
         </w:rPr>
         <w:t>NursingHome</w:t>
       </w:r>
+      <w:proofErr w:type="spellEnd"/>
       <w:r>
         <w:rPr>
           <w:lang w:val="pt-PT"/>
@@ -2951,7 +3435,7 @@
         <w:rPr>
           <w:lang w:val="pt-PT"/>
         </w:rPr>
-        <w:t xml:space="preserve">Em cada caso pode ou não acontecer uma </w:t>
+        <w:t>Em cada caso pode ou não acontecer uma</w:t>
       </w:r>
       <w:r>
         <w:rPr>
@@ -2965,6 +3449,7 @@
         </w:rPr>
         <w:t>hospitalização, “</w:t>
       </w:r>
+      <w:proofErr w:type="spellStart"/>
       <w:r>
         <w:rPr>
           <w:b/>
@@ -2973,6 +3458,7 @@
         </w:rPr>
         <w:t>Hospitalization</w:t>
       </w:r>
+      <w:proofErr w:type="spellEnd"/>
       <w:r>
         <w:rPr>
           <w:lang w:val="pt-PT"/>
@@ -3005,9 +3491,8 @@
         <w:pStyle w:val="Heading2"/>
         <w:jc w:val="both"/>
       </w:pPr>
-      <w:bookmarkStart w:id="11" w:name="_Toc66009980"/>
-      <w:r>
-        <w:lastRenderedPageBreak/>
+      <w:bookmarkStart w:id="11" w:name="_Toc66040074"/>
+      <w:r>
         <w:t>Ethnicity</w:t>
       </w:r>
       <w:bookmarkEnd w:id="11"/>
@@ -3042,6 +3527,7 @@
         </w:rPr>
         <w:t xml:space="preserve">”, e tem como atributos um identificador, </w:t>
       </w:r>
+      <w:proofErr w:type="spellStart"/>
       <w:r>
         <w:rPr>
           <w:u w:val="single"/>
@@ -3049,17 +3535,26 @@
         </w:rPr>
         <w:t>etniID</w:t>
       </w:r>
+      <w:proofErr w:type="spellEnd"/>
       <w:r>
         <w:rPr>
           <w:lang w:val="pt-PT"/>
         </w:rPr>
         <w:t xml:space="preserve">, e um </w:t>
       </w:r>
-      <w:r>
-        <w:rPr>
-          <w:lang w:val="pt-PT"/>
-        </w:rPr>
-        <w:t>name, que representa o nome da etnia.</w:t>
+      <w:proofErr w:type="spellStart"/>
+      <w:r>
+        <w:rPr>
+          <w:lang w:val="pt-PT"/>
+        </w:rPr>
+        <w:t>name</w:t>
+      </w:r>
+      <w:proofErr w:type="spellEnd"/>
+      <w:r>
+        <w:rPr>
+          <w:lang w:val="pt-PT"/>
+        </w:rPr>
+        <w:t>, que representa o nome da etnia.</w:t>
       </w:r>
     </w:p>
     <w:p>
@@ -3074,7 +3569,31 @@
           <w:lang w:val="pt-PT"/>
         </w:rPr>
         <w:tab/>
-        <w:t>Cada etnia diferente pode estar ligado a nenhnum ou inúmeros casos diferentes, “</w:t>
+        <w:t>Cada etnia diferente pode estar ligad</w:t>
+      </w:r>
+      <w:r>
+        <w:rPr>
+          <w:lang w:val="pt-PT"/>
+        </w:rPr>
+        <w:t>a</w:t>
+      </w:r>
+      <w:r>
+        <w:rPr>
+          <w:lang w:val="pt-PT"/>
+        </w:rPr>
+        <w:t xml:space="preserve"> a </w:t>
+      </w:r>
+      <w:r>
+        <w:rPr>
+          <w:lang w:val="pt-PT"/>
+        </w:rPr>
+        <w:t>nenhum</w:t>
+      </w:r>
+      <w:r>
+        <w:rPr>
+          <w:lang w:val="pt-PT"/>
+        </w:rPr>
+        <w:t xml:space="preserve"> ou inúmeros casos diferentes, “</w:t>
       </w:r>
       <w:r>
         <w:rPr>
@@ -3107,14 +3626,17 @@
           <w:lang w:val="pt-PT"/>
         </w:rPr>
       </w:pPr>
-      <w:bookmarkStart w:id="12" w:name="_Toc66009981"/>
-      <w:r>
-        <w:rPr>
-          <w:lang w:val="pt-PT"/>
-        </w:rPr>
+      <w:bookmarkStart w:id="12" w:name="_Toc66040075"/>
+      <w:proofErr w:type="spellStart"/>
+      <w:r>
+        <w:rPr>
+          <w:lang w:val="pt-PT"/>
+        </w:rPr>
+        <w:lastRenderedPageBreak/>
         <w:t>Outcome</w:t>
       </w:r>
       <w:bookmarkEnd w:id="12"/>
+      <w:proofErr w:type="spellEnd"/>
     </w:p>
     <w:p>
       <w:pPr>
@@ -3147,6 +3669,7 @@
         </w:rPr>
         <w:t xml:space="preserve">um </w:t>
       </w:r>
+      <w:proofErr w:type="spellStart"/>
       <w:r>
         <w:rPr>
           <w:u w:val="single"/>
@@ -3154,6 +3677,7 @@
         </w:rPr>
         <w:t>type</w:t>
       </w:r>
+      <w:proofErr w:type="spellEnd"/>
       <w:r>
         <w:rPr>
           <w:lang w:val="pt-PT"/>
@@ -3287,7 +3811,8 @@
           <w:lang w:val="pt-PT"/>
         </w:rPr>
       </w:pPr>
-      <w:bookmarkStart w:id="13" w:name="_Toc66009982"/>
+      <w:bookmarkStart w:id="13" w:name="_Toc66040076"/>
+      <w:proofErr w:type="spellStart"/>
       <w:r>
         <w:rPr>
           <w:lang w:val="pt-PT"/>
@@ -3295,6 +3820,7 @@
         <w:t>NursingHome</w:t>
       </w:r>
       <w:bookmarkEnd w:id="13"/>
+      <w:proofErr w:type="spellEnd"/>
     </w:p>
     <w:p>
       <w:pPr>
@@ -3310,6 +3836,7 @@
         <w:tab/>
         <w:t xml:space="preserve">Esta classe representa um lar e tem como atributos um identificador </w:t>
       </w:r>
+      <w:proofErr w:type="spellStart"/>
       <w:r>
         <w:rPr>
           <w:u w:val="single"/>
@@ -3317,11 +3844,26 @@
         </w:rPr>
         <w:t>nursingHomeID</w:t>
       </w:r>
-      <w:r>
-        <w:rPr>
-          <w:lang w:val="pt-PT"/>
-        </w:rPr>
-        <w:t xml:space="preserve"> e um name, que representa o nome do lar.</w:t>
+      <w:proofErr w:type="spellEnd"/>
+      <w:r>
+        <w:rPr>
+          <w:lang w:val="pt-PT"/>
+        </w:rPr>
+        <w:t xml:space="preserve"> e um </w:t>
+      </w:r>
+      <w:proofErr w:type="spellStart"/>
+      <w:r>
+        <w:rPr>
+          <w:lang w:val="pt-PT"/>
+        </w:rPr>
+        <w:t>name</w:t>
+      </w:r>
+      <w:proofErr w:type="spellEnd"/>
+      <w:r>
+        <w:rPr>
+          <w:lang w:val="pt-PT"/>
+        </w:rPr>
+        <w:t>, que representa o nome do lar.</w:t>
       </w:r>
     </w:p>
     <w:p>
@@ -3374,7 +3916,8 @@
           <w:lang w:val="pt-PT"/>
         </w:rPr>
       </w:pPr>
-      <w:bookmarkStart w:id="14" w:name="_Toc66009983"/>
+      <w:bookmarkStart w:id="14" w:name="_Toc66040077"/>
+      <w:proofErr w:type="spellStart"/>
       <w:r>
         <w:rPr>
           <w:lang w:val="pt-PT"/>
@@ -3382,6 +3925,7 @@
         <w:t>Hospitalization</w:t>
       </w:r>
       <w:bookmarkEnd w:id="14"/>
+      <w:proofErr w:type="spellEnd"/>
     </w:p>
     <w:p>
       <w:pPr>
@@ -3408,6 +3952,7 @@
         </w:rPr>
         <w:t xml:space="preserve"> e tem como atributos um identificador </w:t>
       </w:r>
+      <w:proofErr w:type="spellStart"/>
       <w:r>
         <w:rPr>
           <w:u w:val="single"/>
@@ -3415,11 +3960,40 @@
         </w:rPr>
         <w:t>hospStayID</w:t>
       </w:r>
-      <w:r>
-        <w:rPr>
-          <w:lang w:val="pt-PT"/>
-        </w:rPr>
-        <w:t>, e uma startDate e endDate, que representam a data de início e fim da hospitalização, respetivamente.</w:t>
+      <w:proofErr w:type="spellEnd"/>
+      <w:r>
+        <w:rPr>
+          <w:lang w:val="pt-PT"/>
+        </w:rPr>
+        <w:t xml:space="preserve">, e uma </w:t>
+      </w:r>
+      <w:proofErr w:type="spellStart"/>
+      <w:r>
+        <w:rPr>
+          <w:lang w:val="pt-PT"/>
+        </w:rPr>
+        <w:t>startDate</w:t>
+      </w:r>
+      <w:proofErr w:type="spellEnd"/>
+      <w:r>
+        <w:rPr>
+          <w:lang w:val="pt-PT"/>
+        </w:rPr>
+        <w:t xml:space="preserve"> e </w:t>
+      </w:r>
+      <w:proofErr w:type="spellStart"/>
+      <w:r>
+        <w:rPr>
+          <w:lang w:val="pt-PT"/>
+        </w:rPr>
+        <w:t>endDate</w:t>
+      </w:r>
+      <w:proofErr w:type="spellEnd"/>
+      <w:r>
+        <w:rPr>
+          <w:lang w:val="pt-PT"/>
+        </w:rPr>
+        <w:t>, que representam a data de início e fim da hospitalização, respetivamente.</w:t>
       </w:r>
     </w:p>
     <w:p>
@@ -3442,6 +4016,7 @@
         </w:rPr>
         <w:t>m acontecer ou não inúmeras vezes a necessidade de se estar na unidade de cuidados intensivos, “</w:t>
       </w:r>
+      <w:proofErr w:type="spellStart"/>
       <w:r>
         <w:rPr>
           <w:b/>
@@ -3450,6 +4025,7 @@
         </w:rPr>
         <w:t>ICUStay</w:t>
       </w:r>
+      <w:proofErr w:type="spellEnd"/>
       <w:r>
         <w:rPr>
           <w:lang w:val="pt-PT"/>
@@ -3499,7 +4075,8 @@
           <w:lang w:val="pt-PT"/>
         </w:rPr>
       </w:pPr>
-      <w:bookmarkStart w:id="15" w:name="_Toc66009984"/>
+      <w:bookmarkStart w:id="15" w:name="_Toc66040078"/>
+      <w:proofErr w:type="spellStart"/>
       <w:r>
         <w:rPr>
           <w:lang w:val="pt-PT"/>
@@ -3507,6 +4084,7 @@
         <w:t>ICUStay</w:t>
       </w:r>
       <w:bookmarkEnd w:id="15"/>
+      <w:proofErr w:type="spellEnd"/>
     </w:p>
     <w:p>
       <w:pPr>
@@ -3539,6 +4117,7 @@
         </w:rPr>
         <w:t xml:space="preserve"> </w:t>
       </w:r>
+      <w:proofErr w:type="spellStart"/>
       <w:r>
         <w:rPr>
           <w:u w:val="single"/>
@@ -3546,11 +4125,40 @@
         </w:rPr>
         <w:t>ICUStayID</w:t>
       </w:r>
-      <w:r>
-        <w:rPr>
-          <w:lang w:val="pt-PT"/>
-        </w:rPr>
-        <w:t xml:space="preserve">, e uma startDate e endDate, que representam a data de </w:t>
+      <w:proofErr w:type="spellEnd"/>
+      <w:r>
+        <w:rPr>
+          <w:lang w:val="pt-PT"/>
+        </w:rPr>
+        <w:t xml:space="preserve">, e uma </w:t>
+      </w:r>
+      <w:proofErr w:type="spellStart"/>
+      <w:r>
+        <w:rPr>
+          <w:lang w:val="pt-PT"/>
+        </w:rPr>
+        <w:t>startDate</w:t>
+      </w:r>
+      <w:proofErr w:type="spellEnd"/>
+      <w:r>
+        <w:rPr>
+          <w:lang w:val="pt-PT"/>
+        </w:rPr>
+        <w:t xml:space="preserve"> e </w:t>
+      </w:r>
+      <w:proofErr w:type="spellStart"/>
+      <w:r>
+        <w:rPr>
+          <w:lang w:val="pt-PT"/>
+        </w:rPr>
+        <w:t>endDate</w:t>
+      </w:r>
+      <w:proofErr w:type="spellEnd"/>
+      <w:r>
+        <w:rPr>
+          <w:lang w:val="pt-PT"/>
+        </w:rPr>
+        <w:t xml:space="preserve">, que representam a data de </w:t>
       </w:r>
       <w:r>
         <w:rPr>
@@ -3591,6 +4199,7 @@
         </w:rPr>
         <w:t>vai ser associada a uma e uma só hospitalização, “</w:t>
       </w:r>
+      <w:proofErr w:type="spellStart"/>
       <w:r>
         <w:rPr>
           <w:b/>
@@ -3599,6 +4208,7 @@
         </w:rPr>
         <w:t>Hospitalization</w:t>
       </w:r>
+      <w:proofErr w:type="spellEnd"/>
       <w:r>
         <w:rPr>
           <w:lang w:val="pt-PT"/>
@@ -3611,6 +4221,7 @@
         </w:rPr>
         <w:t xml:space="preserve"> e a zero ou inúmeras vezes à necessidade de ser utilizado um ventilador, “</w:t>
       </w:r>
+      <w:proofErr w:type="spellStart"/>
       <w:r>
         <w:rPr>
           <w:b/>
@@ -3619,6 +4230,7 @@
         </w:rPr>
         <w:t>Ventilation</w:t>
       </w:r>
+      <w:proofErr w:type="spellEnd"/>
       <w:r>
         <w:rPr>
           <w:lang w:val="pt-PT"/>
@@ -3642,15 +4254,16 @@
           <w:lang w:val="pt-PT"/>
         </w:rPr>
       </w:pPr>
-      <w:bookmarkStart w:id="16" w:name="_Toc66009985"/>
-      <w:r>
-        <w:rPr>
-          <w:lang w:val="pt-PT"/>
-        </w:rPr>
-        <w:lastRenderedPageBreak/>
+      <w:bookmarkStart w:id="16" w:name="_Toc66040079"/>
+      <w:proofErr w:type="spellStart"/>
+      <w:r>
+        <w:rPr>
+          <w:lang w:val="pt-PT"/>
+        </w:rPr>
         <w:t>Ventilation</w:t>
       </w:r>
       <w:bookmarkEnd w:id="16"/>
+      <w:proofErr w:type="spellEnd"/>
     </w:p>
     <w:p>
       <w:pPr>
@@ -3672,6 +4285,7 @@
         </w:rPr>
         <w:t xml:space="preserve">identificador </w:t>
       </w:r>
+      <w:proofErr w:type="spellStart"/>
       <w:r>
         <w:rPr>
           <w:u w:val="single"/>
@@ -3679,11 +4293,40 @@
         </w:rPr>
         <w:t>ventID</w:t>
       </w:r>
-      <w:r>
-        <w:rPr>
-          <w:lang w:val="pt-PT"/>
-        </w:rPr>
-        <w:t>, e uma startDate e endDate, que representam a data em que se começou e se acabou de usar um ventilador, respetivamente.</w:t>
+      <w:proofErr w:type="spellEnd"/>
+      <w:r>
+        <w:rPr>
+          <w:lang w:val="pt-PT"/>
+        </w:rPr>
+        <w:t xml:space="preserve">, e uma </w:t>
+      </w:r>
+      <w:proofErr w:type="spellStart"/>
+      <w:r>
+        <w:rPr>
+          <w:lang w:val="pt-PT"/>
+        </w:rPr>
+        <w:t>startDate</w:t>
+      </w:r>
+      <w:proofErr w:type="spellEnd"/>
+      <w:r>
+        <w:rPr>
+          <w:lang w:val="pt-PT"/>
+        </w:rPr>
+        <w:t xml:space="preserve"> e </w:t>
+      </w:r>
+      <w:proofErr w:type="spellStart"/>
+      <w:r>
+        <w:rPr>
+          <w:lang w:val="pt-PT"/>
+        </w:rPr>
+        <w:t>endDate</w:t>
+      </w:r>
+      <w:proofErr w:type="spellEnd"/>
+      <w:r>
+        <w:rPr>
+          <w:lang w:val="pt-PT"/>
+        </w:rPr>
+        <w:t>, que representam a data em que se começou e se acabou de usar um ventilador, respetivamente.</w:t>
       </w:r>
     </w:p>
     <w:p>
@@ -3700,6 +4343,7 @@
         <w:tab/>
         <w:t>Cada uso de ventilador vai estar associado a uma e uma só estadia numa unidade de cuidados intensivos, “</w:t>
       </w:r>
+      <w:proofErr w:type="spellStart"/>
       <w:r>
         <w:rPr>
           <w:b/>
@@ -3708,6 +4352,7 @@
         </w:rPr>
         <w:t>ICUStay</w:t>
       </w:r>
+      <w:proofErr w:type="spellEnd"/>
       <w:r>
         <w:rPr>
           <w:lang w:val="pt-PT"/>
@@ -3731,11 +4376,12 @@
           <w:lang w:val="pt-PT"/>
         </w:rPr>
       </w:pPr>
-      <w:bookmarkStart w:id="17" w:name="_Toc66009986"/>
-      <w:r>
-        <w:rPr>
-          <w:lang w:val="pt-PT"/>
-        </w:rPr>
+      <w:bookmarkStart w:id="17" w:name="_Toc66040080"/>
+      <w:r>
+        <w:rPr>
+          <w:lang w:val="pt-PT"/>
+        </w:rPr>
+        <w:lastRenderedPageBreak/>
         <w:t>Hospital</w:t>
       </w:r>
       <w:bookmarkEnd w:id="17"/>
@@ -3754,6 +4400,7 @@
         <w:tab/>
         <w:t xml:space="preserve">Esta classe representa um hospital e tem como atributos um identificador </w:t>
       </w:r>
+      <w:proofErr w:type="spellStart"/>
       <w:r>
         <w:rPr>
           <w:u w:val="single"/>
@@ -3761,11 +4408,26 @@
         </w:rPr>
         <w:t>hospitalID</w:t>
       </w:r>
-      <w:r>
-        <w:rPr>
-          <w:lang w:val="pt-PT"/>
-        </w:rPr>
-        <w:t xml:space="preserve"> e um name, que representa o nome do hospital.</w:t>
+      <w:proofErr w:type="spellEnd"/>
+      <w:r>
+        <w:rPr>
+          <w:lang w:val="pt-PT"/>
+        </w:rPr>
+        <w:t xml:space="preserve"> e um </w:t>
+      </w:r>
+      <w:proofErr w:type="spellStart"/>
+      <w:r>
+        <w:rPr>
+          <w:lang w:val="pt-PT"/>
+        </w:rPr>
+        <w:t>name</w:t>
+      </w:r>
+      <w:proofErr w:type="spellEnd"/>
+      <w:r>
+        <w:rPr>
+          <w:lang w:val="pt-PT"/>
+        </w:rPr>
+        <w:t>, que representa o nome do hospital.</w:t>
       </w:r>
     </w:p>
     <w:p>
@@ -3782,6 +4444,7 @@
         <w:tab/>
         <w:t>Cada hospital está localizado numa e numa só freguesia, “</w:t>
       </w:r>
+      <w:proofErr w:type="spellStart"/>
       <w:r>
         <w:rPr>
           <w:b/>
@@ -3790,6 +4453,7 @@
         </w:rPr>
         <w:t>Parish</w:t>
       </w:r>
+      <w:proofErr w:type="spellEnd"/>
       <w:r>
         <w:rPr>
           <w:lang w:val="pt-PT"/>
@@ -3799,12 +4463,74 @@
     </w:p>
     <w:p>
       <w:pPr>
-        <w:ind w:firstLine="720"/>
-        <w:jc w:val="both"/>
-        <w:rPr>
-          <w:lang w:val="pt-PT"/>
-        </w:rPr>
-      </w:pPr>
+        <w:pStyle w:val="Heading1"/>
+        <w:rPr>
+          <w:lang w:val="pt-PT"/>
+        </w:rPr>
+      </w:pPr>
+      <w:bookmarkStart w:id="18" w:name="_Toc66040081"/>
+      <w:r>
+        <w:rPr>
+          <w:lang w:val="pt-PT"/>
+        </w:rPr>
+        <w:lastRenderedPageBreak/>
+        <w:t>Modelo Conceptual</w:t>
+      </w:r>
+      <w:bookmarkEnd w:id="18"/>
+    </w:p>
+    <w:p>
+      <w:pPr>
+        <w:rPr>
+          <w:lang w:val="pt-PT"/>
+        </w:rPr>
+      </w:pPr>
+      <w:r>
+        <w:rPr>
+          <w:noProof/>
+          <w:lang w:val="pt-PT"/>
+        </w:rPr>
+        <w:drawing>
+          <wp:inline distT="0" distB="0" distL="0" distR="0" wp14:anchorId="7AF05745" wp14:editId="3227234D">
+            <wp:extent cx="5943600" cy="7086600"/>
+            <wp:effectExtent l="0" t="0" r="0" b="0"/>
+            <wp:docPr id="1" name="Picture 1" descr="Diagram, engineering drawing&#10;&#10;Description automatically generated"/>
+            <wp:cNvGraphicFramePr>
+              <a:graphicFrameLocks xmlns:a="http://schemas.openxmlformats.org/drawingml/2006/main" noChangeAspect="1"/>
+            </wp:cNvGraphicFramePr>
+            <a:graphic xmlns:a="http://schemas.openxmlformats.org/drawingml/2006/main">
+              <a:graphicData uri="http://schemas.openxmlformats.org/drawingml/2006/picture">
+                <pic:pic xmlns:pic="http://schemas.openxmlformats.org/drawingml/2006/picture">
+                  <pic:nvPicPr>
+                    <pic:cNvPr id="1" name="Picture 1" descr="Diagram, engineering drawing&#10;&#10;Description automatically generated"/>
+                    <pic:cNvPicPr/>
+                  </pic:nvPicPr>
+                  <pic:blipFill>
+                    <a:blip r:embed="rId6">
+                      <a:extLst>
+                        <a:ext uri="{28A0092B-C50C-407E-A947-70E740481C1C}">
+                          <a14:useLocalDpi xmlns:a14="http://schemas.microsoft.com/office/drawing/2010/main" val="0"/>
+                        </a:ext>
+                      </a:extLst>
+                    </a:blip>
+                    <a:stretch>
+                      <a:fillRect/>
+                    </a:stretch>
+                  </pic:blipFill>
+                  <pic:spPr>
+                    <a:xfrm>
+                      <a:off x="0" y="0"/>
+                      <a:ext cx="5943600" cy="7086600"/>
+                    </a:xfrm>
+                    <a:prstGeom prst="rect">
+                      <a:avLst/>
+                    </a:prstGeom>
+                  </pic:spPr>
+                </pic:pic>
+              </a:graphicData>
+            </a:graphic>
+          </wp:inline>
+        </w:drawing>
+      </w:r>
     </w:p>
     <w:sectPr>
       <w:pgSz w:w="12240" w:h="15840"/>

</xml_diff>

<commit_message>
added relational model and FD analysis
</commit_message>
<xml_diff>
--- a/Report.docx
+++ b/Report.docx
@@ -34,7 +34,7 @@
                     <pic:cNvPicPr/>
                   </pic:nvPicPr>
                   <pic:blipFill>
-                    <a:blip r:embed="rId5" cstate="print">
+                    <a:blip r:embed="rId6" cstate="print">
                       <a:extLst>
                         <a:ext uri="{28A0092B-C50C-407E-A947-70E740481C1C}">
                           <a14:useLocalDpi xmlns:a14="http://schemas.microsoft.com/office/drawing/2010/main" val="0"/>
@@ -111,21 +111,12 @@
           <w:szCs w:val="52"/>
         </w:rPr>
       </w:pPr>
-      <w:proofErr w:type="spellStart"/>
       <w:r>
         <w:rPr>
           <w:sz w:val="52"/>
           <w:szCs w:val="52"/>
         </w:rPr>
-        <w:t>Covid</w:t>
-      </w:r>
-      <w:proofErr w:type="spellEnd"/>
-      <w:r>
-        <w:rPr>
-          <w:sz w:val="52"/>
-          <w:szCs w:val="52"/>
-        </w:rPr>
-        <w:t xml:space="preserve"> Tracking</w:t>
+        <w:t>Covid Tracking</w:t>
       </w:r>
     </w:p>
     <w:p>
@@ -404,7 +395,7 @@
           <w:r>
             <w:fldChar w:fldCharType="separate"/>
           </w:r>
-          <w:hyperlink w:anchor="_Toc66041682" w:history="1">
+          <w:hyperlink w:anchor="_Toc67992698" w:history="1">
             <w:r>
               <w:rPr>
                 <w:rStyle w:val="Hyperlink"/>
@@ -432,7 +423,7 @@
                 <w:noProof/>
                 <w:webHidden/>
               </w:rPr>
-              <w:instrText xml:space="preserve"> PAGEREF _Toc66041682 \h </w:instrText>
+              <w:instrText xml:space="preserve"> PAGEREF _Toc67992698 \h </w:instrText>
             </w:r>
             <w:r>
               <w:rPr>
@@ -475,7 +466,7 @@
               <w:lang w:val="en-GB" w:eastAsia="en-GB"/>
             </w:rPr>
           </w:pPr>
-          <w:hyperlink w:anchor="_Toc66041683" w:history="1">
+          <w:hyperlink w:anchor="_Toc67992699" w:history="1">
             <w:r>
               <w:rPr>
                 <w:rStyle w:val="Hyperlink"/>
@@ -503,7 +494,7 @@
                 <w:noProof/>
                 <w:webHidden/>
               </w:rPr>
-              <w:instrText xml:space="preserve"> PAGEREF _Toc66041683 \h </w:instrText>
+              <w:instrText xml:space="preserve"> PAGEREF _Toc67992699 \h </w:instrText>
             </w:r>
             <w:r>
               <w:rPr>
@@ -546,7 +537,7 @@
               <w:lang w:val="en-GB" w:eastAsia="en-GB"/>
             </w:rPr>
           </w:pPr>
-          <w:hyperlink w:anchor="_Toc66041684" w:history="1">
+          <w:hyperlink w:anchor="_Toc67992700" w:history="1">
             <w:r>
               <w:rPr>
                 <w:rStyle w:val="Hyperlink"/>
@@ -574,7 +565,7 @@
                 <w:noProof/>
                 <w:webHidden/>
               </w:rPr>
-              <w:instrText xml:space="preserve"> PAGEREF _Toc66041684 \h </w:instrText>
+              <w:instrText xml:space="preserve"> PAGEREF _Toc67992700 \h </w:instrText>
             </w:r>
             <w:r>
               <w:rPr>
@@ -617,7 +608,7 @@
               <w:lang w:val="en-GB" w:eastAsia="en-GB"/>
             </w:rPr>
           </w:pPr>
-          <w:hyperlink w:anchor="_Toc66041685" w:history="1">
+          <w:hyperlink w:anchor="_Toc67992701" w:history="1">
             <w:r>
               <w:rPr>
                 <w:rStyle w:val="Hyperlink"/>
@@ -645,7 +636,7 @@
                 <w:noProof/>
                 <w:webHidden/>
               </w:rPr>
-              <w:instrText xml:space="preserve"> PAGEREF _Toc66041685 \h </w:instrText>
+              <w:instrText xml:space="preserve"> PAGEREF _Toc67992701 \h </w:instrText>
             </w:r>
             <w:r>
               <w:rPr>
@@ -688,7 +679,7 @@
               <w:lang w:val="en-GB" w:eastAsia="en-GB"/>
             </w:rPr>
           </w:pPr>
-          <w:hyperlink w:anchor="_Toc66041686" w:history="1">
+          <w:hyperlink w:anchor="_Toc67992702" w:history="1">
             <w:r>
               <w:rPr>
                 <w:rStyle w:val="Hyperlink"/>
@@ -716,7 +707,7 @@
                 <w:noProof/>
                 <w:webHidden/>
               </w:rPr>
-              <w:instrText xml:space="preserve"> PAGEREF _Toc66041686 \h </w:instrText>
+              <w:instrText xml:space="preserve"> PAGEREF _Toc67992702 \h </w:instrText>
             </w:r>
             <w:r>
               <w:rPr>
@@ -759,7 +750,7 @@
               <w:lang w:val="en-GB" w:eastAsia="en-GB"/>
             </w:rPr>
           </w:pPr>
-          <w:hyperlink w:anchor="_Toc66041687" w:history="1">
+          <w:hyperlink w:anchor="_Toc67992703" w:history="1">
             <w:r>
               <w:rPr>
                 <w:rStyle w:val="Hyperlink"/>
@@ -787,7 +778,7 @@
                 <w:noProof/>
                 <w:webHidden/>
               </w:rPr>
-              <w:instrText xml:space="preserve"> PAGEREF _Toc66041687 \h </w:instrText>
+              <w:instrText xml:space="preserve"> PAGEREF _Toc67992703 \h </w:instrText>
             </w:r>
             <w:r>
               <w:rPr>
@@ -830,7 +821,7 @@
               <w:lang w:val="en-GB" w:eastAsia="en-GB"/>
             </w:rPr>
           </w:pPr>
-          <w:hyperlink w:anchor="_Toc66041688" w:history="1">
+          <w:hyperlink w:anchor="_Toc67992704" w:history="1">
             <w:r>
               <w:rPr>
                 <w:rStyle w:val="Hyperlink"/>
@@ -858,7 +849,7 @@
                 <w:noProof/>
                 <w:webHidden/>
               </w:rPr>
-              <w:instrText xml:space="preserve"> PAGEREF _Toc66041688 \h </w:instrText>
+              <w:instrText xml:space="preserve"> PAGEREF _Toc67992704 \h </w:instrText>
             </w:r>
             <w:r>
               <w:rPr>
@@ -901,7 +892,7 @@
               <w:lang w:val="en-GB" w:eastAsia="en-GB"/>
             </w:rPr>
           </w:pPr>
-          <w:hyperlink w:anchor="_Toc66041689" w:history="1">
+          <w:hyperlink w:anchor="_Toc67992705" w:history="1">
             <w:r>
               <w:rPr>
                 <w:rStyle w:val="Hyperlink"/>
@@ -929,7 +920,7 @@
                 <w:noProof/>
                 <w:webHidden/>
               </w:rPr>
-              <w:instrText xml:space="preserve"> PAGEREF _Toc66041689 \h </w:instrText>
+              <w:instrText xml:space="preserve"> PAGEREF _Toc67992705 \h </w:instrText>
             </w:r>
             <w:r>
               <w:rPr>
@@ -972,7 +963,7 @@
               <w:lang w:val="en-GB" w:eastAsia="en-GB"/>
             </w:rPr>
           </w:pPr>
-          <w:hyperlink w:anchor="_Toc66041690" w:history="1">
+          <w:hyperlink w:anchor="_Toc67992706" w:history="1">
             <w:r>
               <w:rPr>
                 <w:rStyle w:val="Hyperlink"/>
@@ -1000,7 +991,7 @@
                 <w:noProof/>
                 <w:webHidden/>
               </w:rPr>
-              <w:instrText xml:space="preserve"> PAGEREF _Toc66041690 \h </w:instrText>
+              <w:instrText xml:space="preserve"> PAGEREF _Toc67992706 \h </w:instrText>
             </w:r>
             <w:r>
               <w:rPr>
@@ -1043,7 +1034,7 @@
               <w:lang w:val="en-GB" w:eastAsia="en-GB"/>
             </w:rPr>
           </w:pPr>
-          <w:hyperlink w:anchor="_Toc66041691" w:history="1">
+          <w:hyperlink w:anchor="_Toc67992707" w:history="1">
             <w:r>
               <w:rPr>
                 <w:rStyle w:val="Hyperlink"/>
@@ -1071,7 +1062,7 @@
                 <w:noProof/>
                 <w:webHidden/>
               </w:rPr>
-              <w:instrText xml:space="preserve"> PAGEREF _Toc66041691 \h </w:instrText>
+              <w:instrText xml:space="preserve"> PAGEREF _Toc67992707 \h </w:instrText>
             </w:r>
             <w:r>
               <w:rPr>
@@ -1114,7 +1105,7 @@
               <w:lang w:val="en-GB" w:eastAsia="en-GB"/>
             </w:rPr>
           </w:pPr>
-          <w:hyperlink w:anchor="_Toc66041692" w:history="1">
+          <w:hyperlink w:anchor="_Toc67992708" w:history="1">
             <w:r>
               <w:rPr>
                 <w:rStyle w:val="Hyperlink"/>
@@ -1142,7 +1133,7 @@
                 <w:noProof/>
                 <w:webHidden/>
               </w:rPr>
-              <w:instrText xml:space="preserve"> PAGEREF _Toc66041692 \h </w:instrText>
+              <w:instrText xml:space="preserve"> PAGEREF _Toc67992708 \h </w:instrText>
             </w:r>
             <w:r>
               <w:rPr>
@@ -1185,7 +1176,7 @@
               <w:lang w:val="en-GB" w:eastAsia="en-GB"/>
             </w:rPr>
           </w:pPr>
-          <w:hyperlink w:anchor="_Toc66041693" w:history="1">
+          <w:hyperlink w:anchor="_Toc67992709" w:history="1">
             <w:r>
               <w:rPr>
                 <w:rStyle w:val="Hyperlink"/>
@@ -1213,7 +1204,7 @@
                 <w:noProof/>
                 <w:webHidden/>
               </w:rPr>
-              <w:instrText xml:space="preserve"> PAGEREF _Toc66041693 \h </w:instrText>
+              <w:instrText xml:space="preserve"> PAGEREF _Toc67992709 \h </w:instrText>
             </w:r>
             <w:r>
               <w:rPr>
@@ -1256,7 +1247,7 @@
               <w:lang w:val="en-GB" w:eastAsia="en-GB"/>
             </w:rPr>
           </w:pPr>
-          <w:hyperlink w:anchor="_Toc66041694" w:history="1">
+          <w:hyperlink w:anchor="_Toc67992710" w:history="1">
             <w:r>
               <w:rPr>
                 <w:rStyle w:val="Hyperlink"/>
@@ -1284,7 +1275,7 @@
                 <w:noProof/>
                 <w:webHidden/>
               </w:rPr>
-              <w:instrText xml:space="preserve"> PAGEREF _Toc66041694 \h </w:instrText>
+              <w:instrText xml:space="preserve"> PAGEREF _Toc67992710 \h </w:instrText>
             </w:r>
             <w:r>
               <w:rPr>
@@ -1327,7 +1318,7 @@
               <w:lang w:val="en-GB" w:eastAsia="en-GB"/>
             </w:rPr>
           </w:pPr>
-          <w:hyperlink w:anchor="_Toc66041695" w:history="1">
+          <w:hyperlink w:anchor="_Toc67992711" w:history="1">
             <w:r>
               <w:rPr>
                 <w:rStyle w:val="Hyperlink"/>
@@ -1354,7 +1345,7 @@
                 <w:noProof/>
                 <w:webHidden/>
               </w:rPr>
-              <w:instrText xml:space="preserve"> PAGEREF _Toc66041695 \h </w:instrText>
+              <w:instrText xml:space="preserve"> PAGEREF _Toc67992711 \h </w:instrText>
             </w:r>
             <w:r>
               <w:rPr>
@@ -1397,7 +1388,7 @@
               <w:lang w:val="en-GB" w:eastAsia="en-GB"/>
             </w:rPr>
           </w:pPr>
-          <w:hyperlink w:anchor="_Toc66041696" w:history="1">
+          <w:hyperlink w:anchor="_Toc67992712" w:history="1">
             <w:r>
               <w:rPr>
                 <w:rStyle w:val="Hyperlink"/>
@@ -1425,7 +1416,7 @@
                 <w:noProof/>
                 <w:webHidden/>
               </w:rPr>
-              <w:instrText xml:space="preserve"> PAGEREF _Toc66041696 \h </w:instrText>
+              <w:instrText xml:space="preserve"> PAGEREF _Toc67992712 \h </w:instrText>
             </w:r>
             <w:r>
               <w:rPr>
@@ -1468,7 +1459,7 @@
               <w:lang w:val="en-GB" w:eastAsia="en-GB"/>
             </w:rPr>
           </w:pPr>
-          <w:hyperlink w:anchor="_Toc66041697" w:history="1">
+          <w:hyperlink w:anchor="_Toc67992713" w:history="1">
             <w:r>
               <w:rPr>
                 <w:rStyle w:val="Hyperlink"/>
@@ -1496,7 +1487,7 @@
                 <w:noProof/>
                 <w:webHidden/>
               </w:rPr>
-              <w:instrText xml:space="preserve"> PAGEREF _Toc66041697 \h </w:instrText>
+              <w:instrText xml:space="preserve"> PAGEREF _Toc67992713 \h </w:instrText>
             </w:r>
             <w:r>
               <w:rPr>
@@ -1539,7 +1530,7 @@
               <w:lang w:val="en-GB" w:eastAsia="en-GB"/>
             </w:rPr>
           </w:pPr>
-          <w:hyperlink w:anchor="_Toc66041698" w:history="1">
+          <w:hyperlink w:anchor="_Toc67992714" w:history="1">
             <w:r>
               <w:rPr>
                 <w:rStyle w:val="Hyperlink"/>
@@ -1567,7 +1558,7 @@
                 <w:noProof/>
                 <w:webHidden/>
               </w:rPr>
-              <w:instrText xml:space="preserve"> PAGEREF _Toc66041698 \h </w:instrText>
+              <w:instrText xml:space="preserve"> PAGEREF _Toc67992714 \h </w:instrText>
             </w:r>
             <w:r>
               <w:rPr>
@@ -1610,7 +1601,7 @@
               <w:lang w:val="en-GB" w:eastAsia="en-GB"/>
             </w:rPr>
           </w:pPr>
-          <w:hyperlink w:anchor="_Toc66041699" w:history="1">
+          <w:hyperlink w:anchor="_Toc67992715" w:history="1">
             <w:r>
               <w:rPr>
                 <w:rStyle w:val="Hyperlink"/>
@@ -1638,7 +1629,7 @@
                 <w:noProof/>
                 <w:webHidden/>
               </w:rPr>
-              <w:instrText xml:space="preserve"> PAGEREF _Toc66041699 \h </w:instrText>
+              <w:instrText xml:space="preserve"> PAGEREF _Toc67992715 \h </w:instrText>
             </w:r>
             <w:r>
               <w:rPr>
@@ -1681,7 +1672,7 @@
               <w:lang w:val="en-GB" w:eastAsia="en-GB"/>
             </w:rPr>
           </w:pPr>
-          <w:hyperlink w:anchor="_Toc66041700" w:history="1">
+          <w:hyperlink w:anchor="_Toc67992716" w:history="1">
             <w:r>
               <w:rPr>
                 <w:rStyle w:val="Hyperlink"/>
@@ -1709,7 +1700,7 @@
                 <w:noProof/>
                 <w:webHidden/>
               </w:rPr>
-              <w:instrText xml:space="preserve"> PAGEREF _Toc66041700 \h </w:instrText>
+              <w:instrText xml:space="preserve"> PAGEREF _Toc67992716 \h </w:instrText>
             </w:r>
             <w:r>
               <w:rPr>
@@ -1752,7 +1743,7 @@
               <w:lang w:val="en-GB" w:eastAsia="en-GB"/>
             </w:rPr>
           </w:pPr>
-          <w:hyperlink w:anchor="_Toc66041701" w:history="1">
+          <w:hyperlink w:anchor="_Toc67992717" w:history="1">
             <w:r>
               <w:rPr>
                 <w:rStyle w:val="Hyperlink"/>
@@ -1780,7 +1771,7 @@
                 <w:noProof/>
                 <w:webHidden/>
               </w:rPr>
-              <w:instrText xml:space="preserve"> PAGEREF _Toc66041701 \h </w:instrText>
+              <w:instrText xml:space="preserve"> PAGEREF _Toc67992717 \h </w:instrText>
             </w:r>
             <w:r>
               <w:rPr>
@@ -1823,7 +1814,7 @@
               <w:lang w:val="en-GB" w:eastAsia="en-GB"/>
             </w:rPr>
           </w:pPr>
-          <w:hyperlink w:anchor="_Toc66041702" w:history="1">
+          <w:hyperlink w:anchor="_Toc67992718" w:history="1">
             <w:r>
               <w:rPr>
                 <w:rStyle w:val="Hyperlink"/>
@@ -1851,7 +1842,7 @@
                 <w:noProof/>
                 <w:webHidden/>
               </w:rPr>
-              <w:instrText xml:space="preserve"> PAGEREF _Toc66041702 \h </w:instrText>
+              <w:instrText xml:space="preserve"> PAGEREF _Toc67992718 \h </w:instrText>
             </w:r>
             <w:r>
               <w:rPr>
@@ -1872,6 +1863,502 @@
                 <w:webHidden/>
               </w:rPr>
               <w:t>8</w:t>
+            </w:r>
+            <w:r>
+              <w:rPr>
+                <w:noProof/>
+                <w:webHidden/>
+              </w:rPr>
+              <w:fldChar w:fldCharType="end"/>
+            </w:r>
+          </w:hyperlink>
+        </w:p>
+        <w:p>
+          <w:pPr>
+            <w:pStyle w:val="TOC1"/>
+            <w:tabs>
+              <w:tab w:val="right" w:leader="dot" w:pos="9350"/>
+            </w:tabs>
+            <w:rPr>
+              <w:rFonts w:eastAsiaTheme="minorEastAsia"/>
+              <w:noProof/>
+              <w:lang w:val="en-GB" w:eastAsia="en-GB"/>
+            </w:rPr>
+          </w:pPr>
+          <w:hyperlink w:anchor="_Toc67992719" w:history="1">
+            <w:r>
+              <w:rPr>
+                <w:rStyle w:val="Hyperlink"/>
+                <w:noProof/>
+                <w:lang w:val="pt-PT"/>
+              </w:rPr>
+              <w:t>Esquema Relacional</w:t>
+            </w:r>
+            <w:r>
+              <w:rPr>
+                <w:noProof/>
+                <w:webHidden/>
+              </w:rPr>
+              <w:tab/>
+            </w:r>
+            <w:r>
+              <w:rPr>
+                <w:noProof/>
+                <w:webHidden/>
+              </w:rPr>
+              <w:fldChar w:fldCharType="begin"/>
+            </w:r>
+            <w:r>
+              <w:rPr>
+                <w:noProof/>
+                <w:webHidden/>
+              </w:rPr>
+              <w:instrText xml:space="preserve"> PAGEREF _Toc67992719 \h </w:instrText>
+            </w:r>
+            <w:r>
+              <w:rPr>
+                <w:noProof/>
+                <w:webHidden/>
+              </w:rPr>
+            </w:r>
+            <w:r>
+              <w:rPr>
+                <w:noProof/>
+                <w:webHidden/>
+              </w:rPr>
+              <w:fldChar w:fldCharType="separate"/>
+            </w:r>
+            <w:r>
+              <w:rPr>
+                <w:noProof/>
+                <w:webHidden/>
+              </w:rPr>
+              <w:t>9</w:t>
+            </w:r>
+            <w:r>
+              <w:rPr>
+                <w:noProof/>
+                <w:webHidden/>
+              </w:rPr>
+              <w:fldChar w:fldCharType="end"/>
+            </w:r>
+          </w:hyperlink>
+        </w:p>
+        <w:p>
+          <w:pPr>
+            <w:pStyle w:val="TOC2"/>
+            <w:tabs>
+              <w:tab w:val="right" w:leader="dot" w:pos="9350"/>
+            </w:tabs>
+            <w:rPr>
+              <w:rFonts w:eastAsiaTheme="minorEastAsia"/>
+              <w:noProof/>
+              <w:lang w:val="en-GB" w:eastAsia="en-GB"/>
+            </w:rPr>
+          </w:pPr>
+          <w:hyperlink w:anchor="_Toc67992720" w:history="1">
+            <w:r>
+              <w:rPr>
+                <w:rStyle w:val="Hyperlink"/>
+                <w:noProof/>
+                <w:lang w:val="pt-PT"/>
+              </w:rPr>
+              <w:t>Análise a Forma Normal</w:t>
+            </w:r>
+            <w:r>
+              <w:rPr>
+                <w:noProof/>
+                <w:webHidden/>
+              </w:rPr>
+              <w:tab/>
+            </w:r>
+            <w:r>
+              <w:rPr>
+                <w:noProof/>
+                <w:webHidden/>
+              </w:rPr>
+              <w:fldChar w:fldCharType="begin"/>
+            </w:r>
+            <w:r>
+              <w:rPr>
+                <w:noProof/>
+                <w:webHidden/>
+              </w:rPr>
+              <w:instrText xml:space="preserve"> PAGEREF _Toc67992720 \h </w:instrText>
+            </w:r>
+            <w:r>
+              <w:rPr>
+                <w:noProof/>
+                <w:webHidden/>
+              </w:rPr>
+            </w:r>
+            <w:r>
+              <w:rPr>
+                <w:noProof/>
+                <w:webHidden/>
+              </w:rPr>
+              <w:fldChar w:fldCharType="separate"/>
+            </w:r>
+            <w:r>
+              <w:rPr>
+                <w:noProof/>
+                <w:webHidden/>
+              </w:rPr>
+              <w:t>10</w:t>
+            </w:r>
+            <w:r>
+              <w:rPr>
+                <w:noProof/>
+                <w:webHidden/>
+              </w:rPr>
+              <w:fldChar w:fldCharType="end"/>
+            </w:r>
+          </w:hyperlink>
+        </w:p>
+        <w:p>
+          <w:pPr>
+            <w:pStyle w:val="TOC3"/>
+            <w:tabs>
+              <w:tab w:val="right" w:leader="dot" w:pos="9350"/>
+            </w:tabs>
+            <w:rPr>
+              <w:rFonts w:eastAsiaTheme="minorEastAsia"/>
+              <w:noProof/>
+              <w:lang w:val="en-GB" w:eastAsia="en-GB"/>
+            </w:rPr>
+          </w:pPr>
+          <w:hyperlink w:anchor="_Toc67992721" w:history="1">
+            <w:r>
+              <w:rPr>
+                <w:rStyle w:val="Hyperlink"/>
+                <w:noProof/>
+                <w:lang w:val="pt-PT"/>
+              </w:rPr>
+              <w:t>Vaccine</w:t>
+            </w:r>
+            <w:r>
+              <w:rPr>
+                <w:noProof/>
+                <w:webHidden/>
+              </w:rPr>
+              <w:tab/>
+            </w:r>
+            <w:r>
+              <w:rPr>
+                <w:noProof/>
+                <w:webHidden/>
+              </w:rPr>
+              <w:fldChar w:fldCharType="begin"/>
+            </w:r>
+            <w:r>
+              <w:rPr>
+                <w:noProof/>
+                <w:webHidden/>
+              </w:rPr>
+              <w:instrText xml:space="preserve"> PAGEREF _Toc67992721 \h </w:instrText>
+            </w:r>
+            <w:r>
+              <w:rPr>
+                <w:noProof/>
+                <w:webHidden/>
+              </w:rPr>
+            </w:r>
+            <w:r>
+              <w:rPr>
+                <w:noProof/>
+                <w:webHidden/>
+              </w:rPr>
+              <w:fldChar w:fldCharType="separate"/>
+            </w:r>
+            <w:r>
+              <w:rPr>
+                <w:noProof/>
+                <w:webHidden/>
+              </w:rPr>
+              <w:t>10</w:t>
+            </w:r>
+            <w:r>
+              <w:rPr>
+                <w:noProof/>
+                <w:webHidden/>
+              </w:rPr>
+              <w:fldChar w:fldCharType="end"/>
+            </w:r>
+          </w:hyperlink>
+        </w:p>
+        <w:p>
+          <w:pPr>
+            <w:pStyle w:val="TOC3"/>
+            <w:tabs>
+              <w:tab w:val="right" w:leader="dot" w:pos="9350"/>
+            </w:tabs>
+            <w:rPr>
+              <w:rFonts w:eastAsiaTheme="minorEastAsia"/>
+              <w:noProof/>
+              <w:lang w:val="en-GB" w:eastAsia="en-GB"/>
+            </w:rPr>
+          </w:pPr>
+          <w:hyperlink w:anchor="_Toc67992722" w:history="1">
+            <w:r>
+              <w:rPr>
+                <w:rStyle w:val="Hyperlink"/>
+                <w:noProof/>
+              </w:rPr>
+              <w:t>EmploymentSector</w:t>
+            </w:r>
+            <w:r>
+              <w:rPr>
+                <w:noProof/>
+                <w:webHidden/>
+              </w:rPr>
+              <w:tab/>
+            </w:r>
+            <w:r>
+              <w:rPr>
+                <w:noProof/>
+                <w:webHidden/>
+              </w:rPr>
+              <w:fldChar w:fldCharType="begin"/>
+            </w:r>
+            <w:r>
+              <w:rPr>
+                <w:noProof/>
+                <w:webHidden/>
+              </w:rPr>
+              <w:instrText xml:space="preserve"> PAGEREF _Toc67992722 \h </w:instrText>
+            </w:r>
+            <w:r>
+              <w:rPr>
+                <w:noProof/>
+                <w:webHidden/>
+              </w:rPr>
+            </w:r>
+            <w:r>
+              <w:rPr>
+                <w:noProof/>
+                <w:webHidden/>
+              </w:rPr>
+              <w:fldChar w:fldCharType="separate"/>
+            </w:r>
+            <w:r>
+              <w:rPr>
+                <w:noProof/>
+                <w:webHidden/>
+              </w:rPr>
+              <w:t>10</w:t>
+            </w:r>
+            <w:r>
+              <w:rPr>
+                <w:noProof/>
+                <w:webHidden/>
+              </w:rPr>
+              <w:fldChar w:fldCharType="end"/>
+            </w:r>
+          </w:hyperlink>
+        </w:p>
+        <w:p>
+          <w:pPr>
+            <w:pStyle w:val="TOC3"/>
+            <w:tabs>
+              <w:tab w:val="right" w:leader="dot" w:pos="9350"/>
+            </w:tabs>
+            <w:rPr>
+              <w:rFonts w:eastAsiaTheme="minorEastAsia"/>
+              <w:noProof/>
+              <w:lang w:val="en-GB" w:eastAsia="en-GB"/>
+            </w:rPr>
+          </w:pPr>
+          <w:hyperlink w:anchor="_Toc67992723" w:history="1">
+            <w:r>
+              <w:rPr>
+                <w:rStyle w:val="Hyperlink"/>
+                <w:noProof/>
+                <w:lang w:val="pt-PT"/>
+              </w:rPr>
+              <w:t>Hospitalization</w:t>
+            </w:r>
+            <w:r>
+              <w:rPr>
+                <w:noProof/>
+                <w:webHidden/>
+              </w:rPr>
+              <w:tab/>
+            </w:r>
+            <w:r>
+              <w:rPr>
+                <w:noProof/>
+                <w:webHidden/>
+              </w:rPr>
+              <w:fldChar w:fldCharType="begin"/>
+            </w:r>
+            <w:r>
+              <w:rPr>
+                <w:noProof/>
+                <w:webHidden/>
+              </w:rPr>
+              <w:instrText xml:space="preserve"> PAGEREF _Toc67992723 \h </w:instrText>
+            </w:r>
+            <w:r>
+              <w:rPr>
+                <w:noProof/>
+                <w:webHidden/>
+              </w:rPr>
+            </w:r>
+            <w:r>
+              <w:rPr>
+                <w:noProof/>
+                <w:webHidden/>
+              </w:rPr>
+              <w:fldChar w:fldCharType="separate"/>
+            </w:r>
+            <w:r>
+              <w:rPr>
+                <w:noProof/>
+                <w:webHidden/>
+              </w:rPr>
+              <w:t>11</w:t>
+            </w:r>
+            <w:r>
+              <w:rPr>
+                <w:noProof/>
+                <w:webHidden/>
+              </w:rPr>
+              <w:fldChar w:fldCharType="end"/>
+            </w:r>
+          </w:hyperlink>
+        </w:p>
+        <w:p>
+          <w:pPr>
+            <w:pStyle w:val="TOC3"/>
+            <w:tabs>
+              <w:tab w:val="right" w:leader="dot" w:pos="9350"/>
+            </w:tabs>
+            <w:rPr>
+              <w:rFonts w:eastAsiaTheme="minorEastAsia"/>
+              <w:noProof/>
+              <w:lang w:val="en-GB" w:eastAsia="en-GB"/>
+            </w:rPr>
+          </w:pPr>
+          <w:hyperlink w:anchor="_Toc67992724" w:history="1">
+            <w:r>
+              <w:rPr>
+                <w:rStyle w:val="Hyperlink"/>
+                <w:noProof/>
+                <w:lang w:val="pt-PT"/>
+              </w:rPr>
+              <w:t>EthnicityCOVIDCase e EmployedIn</w:t>
+            </w:r>
+            <w:r>
+              <w:rPr>
+                <w:noProof/>
+                <w:webHidden/>
+              </w:rPr>
+              <w:tab/>
+            </w:r>
+            <w:r>
+              <w:rPr>
+                <w:noProof/>
+                <w:webHidden/>
+              </w:rPr>
+              <w:fldChar w:fldCharType="begin"/>
+            </w:r>
+            <w:r>
+              <w:rPr>
+                <w:noProof/>
+                <w:webHidden/>
+              </w:rPr>
+              <w:instrText xml:space="preserve"> PAGEREF _Toc67992724 \h </w:instrText>
+            </w:r>
+            <w:r>
+              <w:rPr>
+                <w:noProof/>
+                <w:webHidden/>
+              </w:rPr>
+            </w:r>
+            <w:r>
+              <w:rPr>
+                <w:noProof/>
+                <w:webHidden/>
+              </w:rPr>
+              <w:fldChar w:fldCharType="separate"/>
+            </w:r>
+            <w:r>
+              <w:rPr>
+                <w:noProof/>
+                <w:webHidden/>
+              </w:rPr>
+              <w:t>11</w:t>
+            </w:r>
+            <w:r>
+              <w:rPr>
+                <w:noProof/>
+                <w:webHidden/>
+              </w:rPr>
+              <w:fldChar w:fldCharType="end"/>
+            </w:r>
+          </w:hyperlink>
+        </w:p>
+        <w:p>
+          <w:pPr>
+            <w:pStyle w:val="TOC3"/>
+            <w:tabs>
+              <w:tab w:val="right" w:leader="dot" w:pos="9350"/>
+            </w:tabs>
+            <w:rPr>
+              <w:rFonts w:eastAsiaTheme="minorEastAsia"/>
+              <w:noProof/>
+              <w:lang w:val="en-GB" w:eastAsia="en-GB"/>
+            </w:rPr>
+          </w:pPr>
+          <w:hyperlink w:anchor="_Toc67992725" w:history="1">
+            <w:r>
+              <w:rPr>
+                <w:rStyle w:val="Hyperlink"/>
+                <w:noProof/>
+                <w:lang w:val="pt-PT"/>
+              </w:rPr>
+              <w:t>Geral</w:t>
+            </w:r>
+            <w:r>
+              <w:rPr>
+                <w:noProof/>
+                <w:webHidden/>
+              </w:rPr>
+              <w:tab/>
+            </w:r>
+            <w:r>
+              <w:rPr>
+                <w:noProof/>
+                <w:webHidden/>
+              </w:rPr>
+              <w:fldChar w:fldCharType="begin"/>
+            </w:r>
+            <w:r>
+              <w:rPr>
+                <w:noProof/>
+                <w:webHidden/>
+              </w:rPr>
+              <w:instrText xml:space="preserve"> PAGEREF _Toc67992725 \h </w:instrText>
+            </w:r>
+            <w:r>
+              <w:rPr>
+                <w:noProof/>
+                <w:webHidden/>
+              </w:rPr>
+            </w:r>
+            <w:r>
+              <w:rPr>
+                <w:noProof/>
+                <w:webHidden/>
+              </w:rPr>
+              <w:fldChar w:fldCharType="separate"/>
+            </w:r>
+            <w:r>
+              <w:rPr>
+                <w:noProof/>
+                <w:webHidden/>
+              </w:rPr>
+              <w:t>11</w:t>
             </w:r>
             <w:r>
               <w:rPr>
@@ -1894,49 +2381,6 @@
         </w:p>
       </w:sdtContent>
     </w:sdt>
-    <w:p/>
-    <w:p>
-      <w:pPr>
-        <w:rPr>
-          <w:lang w:val="pt-PT"/>
-        </w:rPr>
-      </w:pPr>
-    </w:p>
-    <w:p>
-      <w:pPr>
-        <w:rPr>
-          <w:lang w:val="pt-PT"/>
-        </w:rPr>
-      </w:pPr>
-    </w:p>
-    <w:p>
-      <w:pPr>
-        <w:rPr>
-          <w:lang w:val="pt-PT"/>
-        </w:rPr>
-      </w:pPr>
-    </w:p>
-    <w:p>
-      <w:pPr>
-        <w:rPr>
-          <w:lang w:val="pt-PT"/>
-        </w:rPr>
-      </w:pPr>
-    </w:p>
-    <w:p>
-      <w:pPr>
-        <w:rPr>
-          <w:lang w:val="pt-PT"/>
-        </w:rPr>
-      </w:pPr>
-    </w:p>
-    <w:p>
-      <w:pPr>
-        <w:rPr>
-          <w:lang w:val="pt-PT"/>
-        </w:rPr>
-      </w:pPr>
-    </w:p>
     <w:p>
       <w:pPr>
         <w:rPr>
@@ -1959,11 +2403,12 @@
         </w:rPr>
       </w:pPr>
       <w:bookmarkStart w:id="0" w:name="_Toc66040063"/>
-      <w:bookmarkStart w:id="1" w:name="_Toc66041682"/>
-      <w:r>
-        <w:rPr>
-          <w:lang w:val="pt-PT"/>
-        </w:rPr>
+      <w:bookmarkStart w:id="1" w:name="_Toc67992698"/>
+      <w:r>
+        <w:rPr>
+          <w:lang w:val="pt-PT"/>
+        </w:rPr>
+        <w:lastRenderedPageBreak/>
         <w:t>Introdução</w:t>
       </w:r>
       <w:bookmarkEnd w:id="0"/>
@@ -2082,7 +2527,7 @@
         </w:rPr>
         <w:t xml:space="preserve">Uma grande inspiração para este projeto é o </w:t>
       </w:r>
-      <w:hyperlink r:id="rId6" w:history="1">
+      <w:hyperlink r:id="rId7" w:history="1">
         <w:r>
           <w:rPr>
             <w:rStyle w:val="Hyperlink"/>
@@ -2262,7 +2707,7 @@
         </w:rPr>
       </w:pPr>
       <w:bookmarkStart w:id="2" w:name="_Toc66040064"/>
-      <w:bookmarkStart w:id="3" w:name="_Toc66041683"/>
+      <w:bookmarkStart w:id="3" w:name="_Toc67992699"/>
       <w:r>
         <w:rPr>
           <w:lang w:val="pt-PT"/>
@@ -2287,7 +2732,7 @@
         </w:rPr>
       </w:pPr>
       <w:bookmarkStart w:id="4" w:name="_Toc66040065"/>
-      <w:bookmarkStart w:id="5" w:name="_Toc66041684"/>
+      <w:bookmarkStart w:id="5" w:name="_Toc67992700"/>
       <w:proofErr w:type="spellStart"/>
       <w:r>
         <w:rPr>
@@ -2439,7 +2884,7 @@
         </w:rPr>
       </w:pPr>
       <w:bookmarkStart w:id="6" w:name="_Toc66040066"/>
-      <w:bookmarkStart w:id="7" w:name="_Toc66041685"/>
+      <w:bookmarkStart w:id="7" w:name="_Toc67992701"/>
       <w:r>
         <w:rPr>
           <w:lang w:val="pt-PT"/>
@@ -2611,7 +3056,7 @@
         </w:rPr>
       </w:pPr>
       <w:bookmarkStart w:id="8" w:name="_Toc66040067"/>
-      <w:bookmarkStart w:id="9" w:name="_Toc66041686"/>
+      <w:bookmarkStart w:id="9" w:name="_Toc67992702"/>
       <w:proofErr w:type="spellStart"/>
       <w:r>
         <w:rPr>
@@ -2772,7 +3217,7 @@
         </w:rPr>
       </w:pPr>
       <w:bookmarkStart w:id="10" w:name="_Toc66040068"/>
-      <w:bookmarkStart w:id="11" w:name="_Toc66041687"/>
+      <w:bookmarkStart w:id="11" w:name="_Toc67992703"/>
       <w:proofErr w:type="spellStart"/>
       <w:r>
         <w:rPr>
@@ -2983,7 +3428,7 @@
         </w:rPr>
       </w:pPr>
       <w:bookmarkStart w:id="12" w:name="_Toc66040069"/>
-      <w:bookmarkStart w:id="13" w:name="_Toc66041688"/>
+      <w:bookmarkStart w:id="13" w:name="_Toc67992704"/>
       <w:proofErr w:type="spellStart"/>
       <w:r>
         <w:rPr>
@@ -3229,7 +3674,7 @@
         </w:rPr>
       </w:pPr>
       <w:bookmarkStart w:id="14" w:name="_Toc66040070"/>
-      <w:bookmarkStart w:id="15" w:name="_Toc66041689"/>
+      <w:bookmarkStart w:id="15" w:name="_Toc67992705"/>
       <w:proofErr w:type="spellStart"/>
       <w:r>
         <w:rPr>
@@ -3428,7 +3873,7 @@
         </w:rPr>
       </w:pPr>
       <w:bookmarkStart w:id="16" w:name="_Toc66040071"/>
-      <w:bookmarkStart w:id="17" w:name="_Toc66041690"/>
+      <w:bookmarkStart w:id="17" w:name="_Toc67992706"/>
       <w:proofErr w:type="spellStart"/>
       <w:r>
         <w:rPr>
@@ -3554,7 +3999,7 @@
           <w:lang w:val="pt-PT"/>
         </w:rPr>
       </w:pPr>
-      <w:bookmarkStart w:id="18" w:name="_Toc66041691"/>
+      <w:bookmarkStart w:id="18" w:name="_Toc67992707"/>
       <w:proofErr w:type="spellStart"/>
       <w:r>
         <w:rPr>
@@ -3662,7 +4107,7 @@
         </w:rPr>
       </w:pPr>
       <w:bookmarkStart w:id="19" w:name="_Toc66040072"/>
-      <w:bookmarkStart w:id="20" w:name="_Toc66041692"/>
+      <w:bookmarkStart w:id="20" w:name="_Toc67992708"/>
       <w:proofErr w:type="spellStart"/>
       <w:r>
         <w:rPr>
@@ -3802,7 +4247,7 @@
         </w:rPr>
       </w:pPr>
       <w:bookmarkStart w:id="21" w:name="_Toc66040073"/>
-      <w:bookmarkStart w:id="22" w:name="_Toc66041693"/>
+      <w:bookmarkStart w:id="22" w:name="_Toc67992709"/>
       <w:r>
         <w:rPr>
           <w:lang w:val="pt-PT"/>
@@ -4141,7 +4586,7 @@
           <w:lang w:val="pt-PT"/>
         </w:rPr>
       </w:pPr>
-      <w:bookmarkStart w:id="23" w:name="_Toc66041694"/>
+      <w:bookmarkStart w:id="23" w:name="_Toc67992710"/>
       <w:proofErr w:type="spellStart"/>
       <w:r>
         <w:rPr>
@@ -4272,7 +4717,7 @@
         <w:jc w:val="both"/>
       </w:pPr>
       <w:bookmarkStart w:id="24" w:name="_Toc66040074"/>
-      <w:bookmarkStart w:id="25" w:name="_Toc66041695"/>
+      <w:bookmarkStart w:id="25" w:name="_Toc67992711"/>
       <w:r>
         <w:t>Ethnicity</w:t>
       </w:r>
@@ -4409,7 +4854,7 @@
         </w:rPr>
       </w:pPr>
       <w:bookmarkStart w:id="26" w:name="_Toc66040075"/>
-      <w:bookmarkStart w:id="27" w:name="_Toc66041696"/>
+      <w:bookmarkStart w:id="27" w:name="_Toc67992712"/>
       <w:proofErr w:type="spellStart"/>
       <w:r>
         <w:rPr>
@@ -4595,7 +5040,7 @@
         </w:rPr>
       </w:pPr>
       <w:bookmarkStart w:id="28" w:name="_Toc66040076"/>
-      <w:bookmarkStart w:id="29" w:name="_Toc66041697"/>
+      <w:bookmarkStart w:id="29" w:name="_Toc67992713"/>
       <w:proofErr w:type="spellStart"/>
       <w:r>
         <w:rPr>
@@ -4702,7 +5147,7 @@
         </w:rPr>
       </w:pPr>
       <w:bookmarkStart w:id="30" w:name="_Toc66040077"/>
-      <w:bookmarkStart w:id="31" w:name="_Toc66041698"/>
+      <w:bookmarkStart w:id="31" w:name="_Toc67992714"/>
       <w:proofErr w:type="spellStart"/>
       <w:r>
         <w:rPr>
@@ -4863,7 +5308,7 @@
         </w:rPr>
       </w:pPr>
       <w:bookmarkStart w:id="32" w:name="_Toc66040078"/>
-      <w:bookmarkStart w:id="33" w:name="_Toc66041699"/>
+      <w:bookmarkStart w:id="33" w:name="_Toc67992715"/>
       <w:proofErr w:type="spellStart"/>
       <w:r>
         <w:rPr>
@@ -5045,7 +5490,7 @@
         </w:rPr>
       </w:pPr>
       <w:bookmarkStart w:id="34" w:name="_Toc66040079"/>
-      <w:bookmarkStart w:id="35" w:name="_Toc66041700"/>
+      <w:bookmarkStart w:id="35" w:name="_Toc67992716"/>
       <w:proofErr w:type="spellStart"/>
       <w:r>
         <w:rPr>
@@ -5169,7 +5614,7 @@
         </w:rPr>
       </w:pPr>
       <w:bookmarkStart w:id="36" w:name="_Toc66040080"/>
-      <w:bookmarkStart w:id="37" w:name="_Toc66041701"/>
+      <w:bookmarkStart w:id="37" w:name="_Toc67992717"/>
       <w:r>
         <w:rPr>
           <w:lang w:val="pt-PT"/>
@@ -5262,7 +5707,7 @@
         </w:rPr>
       </w:pPr>
       <w:bookmarkStart w:id="38" w:name="_Toc66040081"/>
-      <w:bookmarkStart w:id="39" w:name="_Toc66041702"/>
+      <w:bookmarkStart w:id="39" w:name="_Toc67992718"/>
       <w:r>
         <w:rPr>
           <w:lang w:val="pt-PT"/>
@@ -5300,7 +5745,7 @@
                     <pic:cNvPicPr/>
                   </pic:nvPicPr>
                   <pic:blipFill>
-                    <a:blip r:embed="rId7">
+                    <a:blip r:embed="rId8">
                       <a:extLst>
                         <a:ext uri="{28A0092B-C50C-407E-A947-70E740481C1C}">
                           <a14:useLocalDpi xmlns:a14="http://schemas.microsoft.com/office/drawing/2010/main" val="0"/>
@@ -5327,6 +5772,1836 @@
         </w:drawing>
       </w:r>
     </w:p>
+    <w:p>
+      <w:pPr>
+        <w:rPr>
+          <w:lang w:val="pt-PT"/>
+        </w:rPr>
+      </w:pPr>
+    </w:p>
+    <w:p>
+      <w:pPr>
+        <w:rPr>
+          <w:lang w:val="pt-PT"/>
+        </w:rPr>
+      </w:pPr>
+    </w:p>
+    <w:p>
+      <w:pPr>
+        <w:pStyle w:val="Heading1"/>
+        <w:rPr>
+          <w:lang w:val="pt-PT"/>
+        </w:rPr>
+      </w:pPr>
+      <w:bookmarkStart w:id="40" w:name="_Toc67992719"/>
+      <w:r>
+        <w:rPr>
+          <w:lang w:val="pt-PT"/>
+        </w:rPr>
+        <w:lastRenderedPageBreak/>
+        <w:t>Esquema Relacional</w:t>
+      </w:r>
+      <w:bookmarkEnd w:id="40"/>
+    </w:p>
+    <w:p>
+      <w:pPr>
+        <w:rPr>
+          <w:lang w:val="pt-PT"/>
+        </w:rPr>
+      </w:pPr>
+    </w:p>
+    <w:p>
+      <w:pPr>
+        <w:rPr>
+          <w:noProof/>
+        </w:rPr>
+      </w:pPr>
+      <w:r>
+        <w:rPr>
+          <w:b/>
+          <w:bCs/>
+          <w:noProof/>
+        </w:rPr>
+        <w:t>Country</w:t>
+      </w:r>
+      <w:r>
+        <w:rPr>
+          <w:noProof/>
+        </w:rPr>
+        <w:t>(</w:t>
+      </w:r>
+      <w:r>
+        <w:rPr>
+          <w:noProof/>
+          <w:u w:val="single"/>
+        </w:rPr>
+        <w:t>l</w:t>
+      </w:r>
+      <w:r>
+        <w:rPr>
+          <w:noProof/>
+          <w:u w:val="single"/>
+        </w:rPr>
+        <w:t>ocID</w:t>
+      </w:r>
+      <w:r>
+        <w:rPr>
+          <w:noProof/>
+        </w:rPr>
+        <w:t>, name, caseNumber, noVaccinated, population)</w:t>
+      </w:r>
+    </w:p>
+    <w:p>
+      <w:pPr>
+        <w:pStyle w:val="ListParagraph"/>
+        <w:numPr>
+          <w:ilvl w:val="0"/>
+          <w:numId w:val="1"/>
+        </w:numPr>
+        <w:rPr>
+          <w:noProof/>
+        </w:rPr>
+      </w:pPr>
+      <w:r>
+        <w:rPr>
+          <w:noProof/>
+        </w:rPr>
+        <w:t>locID -&gt; name, caseNumber, noVaccinated, population</w:t>
+      </w:r>
+    </w:p>
+    <w:p>
+      <w:pPr>
+        <w:rPr>
+          <w:noProof/>
+        </w:rPr>
+      </w:pPr>
+      <w:r>
+        <w:rPr>
+          <w:b/>
+          <w:bCs/>
+          <w:noProof/>
+        </w:rPr>
+        <w:t>District</w:t>
+      </w:r>
+      <w:r>
+        <w:rPr>
+          <w:noProof/>
+        </w:rPr>
+        <w:t>(</w:t>
+      </w:r>
+      <w:r>
+        <w:rPr>
+          <w:noProof/>
+          <w:u w:val="single"/>
+        </w:rPr>
+        <w:t>locID</w:t>
+      </w:r>
+      <w:r>
+        <w:rPr>
+          <w:noProof/>
+        </w:rPr>
+        <w:t>, name, caseNumber, noVaccinated, population, countryID -&gt; Country)</w:t>
+      </w:r>
+    </w:p>
+    <w:p>
+      <w:pPr>
+        <w:pStyle w:val="ListParagraph"/>
+        <w:numPr>
+          <w:ilvl w:val="0"/>
+          <w:numId w:val="1"/>
+        </w:numPr>
+        <w:rPr>
+          <w:noProof/>
+        </w:rPr>
+      </w:pPr>
+      <w:r>
+        <w:rPr>
+          <w:noProof/>
+        </w:rPr>
+        <w:t>locID -&gt; name, caseNumber, noVaccinated, population, countryID</w:t>
+      </w:r>
+    </w:p>
+    <w:p>
+      <w:pPr>
+        <w:rPr>
+          <w:noProof/>
+        </w:rPr>
+      </w:pPr>
+      <w:r>
+        <w:rPr>
+          <w:b/>
+          <w:bCs/>
+          <w:noProof/>
+        </w:rPr>
+        <w:t>County</w:t>
+      </w:r>
+      <w:r>
+        <w:rPr>
+          <w:noProof/>
+        </w:rPr>
+        <w:t>(</w:t>
+      </w:r>
+      <w:r>
+        <w:rPr>
+          <w:noProof/>
+          <w:u w:val="single"/>
+        </w:rPr>
+        <w:t>locID</w:t>
+      </w:r>
+      <w:r>
+        <w:rPr>
+          <w:noProof/>
+        </w:rPr>
+        <w:t>, name, caseNumber, noVaccinated, population, districtID -&gt; District)</w:t>
+      </w:r>
+    </w:p>
+    <w:p>
+      <w:pPr>
+        <w:pStyle w:val="ListParagraph"/>
+        <w:numPr>
+          <w:ilvl w:val="0"/>
+          <w:numId w:val="1"/>
+        </w:numPr>
+        <w:rPr>
+          <w:noProof/>
+        </w:rPr>
+      </w:pPr>
+      <w:r>
+        <w:rPr>
+          <w:noProof/>
+        </w:rPr>
+        <w:t>locID -&gt; name, caseNumber, noVaccinated, population, districtID</w:t>
+      </w:r>
+    </w:p>
+    <w:p>
+      <w:pPr>
+        <w:rPr>
+          <w:noProof/>
+        </w:rPr>
+      </w:pPr>
+      <w:r>
+        <w:rPr>
+          <w:b/>
+          <w:bCs/>
+          <w:noProof/>
+        </w:rPr>
+        <w:t>Parish</w:t>
+      </w:r>
+      <w:r>
+        <w:rPr>
+          <w:noProof/>
+        </w:rPr>
+        <w:t>(</w:t>
+      </w:r>
+      <w:r>
+        <w:rPr>
+          <w:noProof/>
+          <w:u w:val="single"/>
+        </w:rPr>
+        <w:t>locID</w:t>
+      </w:r>
+      <w:r>
+        <w:rPr>
+          <w:noProof/>
+        </w:rPr>
+        <w:t>, name, caseNumber, noVaccinated, population, countyID -&gt; County)</w:t>
+      </w:r>
+    </w:p>
+    <w:p>
+      <w:pPr>
+        <w:pStyle w:val="ListParagraph"/>
+        <w:numPr>
+          <w:ilvl w:val="0"/>
+          <w:numId w:val="1"/>
+        </w:numPr>
+        <w:rPr>
+          <w:noProof/>
+        </w:rPr>
+      </w:pPr>
+      <w:r>
+        <w:rPr>
+          <w:noProof/>
+        </w:rPr>
+        <w:t>locID -&gt; name, caseNumber, noVaccinated, population, countyID</w:t>
+      </w:r>
+    </w:p>
+    <w:p>
+      <w:pPr>
+        <w:rPr>
+          <w:noProof/>
+        </w:rPr>
+      </w:pPr>
+      <w:r>
+        <w:rPr>
+          <w:b/>
+          <w:bCs/>
+          <w:noProof/>
+        </w:rPr>
+        <w:t>Vaccine</w:t>
+      </w:r>
+      <w:r>
+        <w:rPr>
+          <w:noProof/>
+        </w:rPr>
+        <w:t>(</w:t>
+      </w:r>
+      <w:r>
+        <w:rPr>
+          <w:noProof/>
+          <w:u w:val="single"/>
+        </w:rPr>
+        <w:t>vacID</w:t>
+      </w:r>
+      <w:r>
+        <w:rPr>
+          <w:noProof/>
+        </w:rPr>
+        <w:t>, name, doseNumber)</w:t>
+      </w:r>
+    </w:p>
+    <w:p>
+      <w:pPr>
+        <w:pStyle w:val="ListParagraph"/>
+        <w:numPr>
+          <w:ilvl w:val="0"/>
+          <w:numId w:val="1"/>
+        </w:numPr>
+        <w:rPr>
+          <w:noProof/>
+        </w:rPr>
+      </w:pPr>
+      <w:r>
+        <w:rPr>
+          <w:noProof/>
+        </w:rPr>
+        <w:t>vacID -&gt; name, doseNumber</w:t>
+      </w:r>
+    </w:p>
+    <w:p>
+      <w:pPr>
+        <w:pStyle w:val="ListParagraph"/>
+        <w:numPr>
+          <w:ilvl w:val="0"/>
+          <w:numId w:val="1"/>
+        </w:numPr>
+        <w:rPr>
+          <w:noProof/>
+        </w:rPr>
+      </w:pPr>
+      <w:r>
+        <w:rPr>
+          <w:noProof/>
+        </w:rPr>
+        <w:t>name-&gt;doseNumber</w:t>
+      </w:r>
+    </w:p>
+    <w:p>
+      <w:pPr>
+        <w:rPr>
+          <w:noProof/>
+        </w:rPr>
+      </w:pPr>
+      <w:r>
+        <w:rPr>
+          <w:b/>
+          <w:bCs/>
+          <w:noProof/>
+        </w:rPr>
+        <w:t>VaccinationAmount</w:t>
+      </w:r>
+      <w:r>
+        <w:rPr>
+          <w:noProof/>
+        </w:rPr>
+        <w:t>(</w:t>
+      </w:r>
+      <w:r>
+        <w:rPr>
+          <w:noProof/>
+          <w:u w:val="single"/>
+        </w:rPr>
+        <w:t>locID</w:t>
+      </w:r>
+      <w:r>
+        <w:rPr>
+          <w:noProof/>
+        </w:rPr>
+        <w:t xml:space="preserve"> -&gt; Parish, </w:t>
+      </w:r>
+      <w:r>
+        <w:rPr>
+          <w:noProof/>
+          <w:u w:val="single"/>
+        </w:rPr>
+        <w:t>vacID</w:t>
+      </w:r>
+      <w:r>
+        <w:rPr>
+          <w:noProof/>
+        </w:rPr>
+        <w:t xml:space="preserve"> -&gt; Vaccine, vaccinationNumber)</w:t>
+      </w:r>
+    </w:p>
+    <w:p>
+      <w:pPr>
+        <w:pStyle w:val="ListParagraph"/>
+        <w:numPr>
+          <w:ilvl w:val="0"/>
+          <w:numId w:val="1"/>
+        </w:numPr>
+        <w:rPr>
+          <w:noProof/>
+        </w:rPr>
+      </w:pPr>
+      <w:r>
+        <w:rPr>
+          <w:noProof/>
+        </w:rPr>
+        <w:t>locID, vacID -&gt; vaccinationNumbe</w:t>
+      </w:r>
+    </w:p>
+    <w:p>
+      <w:pPr>
+        <w:rPr>
+          <w:noProof/>
+        </w:rPr>
+      </w:pPr>
+      <w:r>
+        <w:rPr>
+          <w:b/>
+          <w:bCs/>
+          <w:noProof/>
+        </w:rPr>
+        <w:t>Manufacturer</w:t>
+      </w:r>
+      <w:r>
+        <w:rPr>
+          <w:noProof/>
+        </w:rPr>
+        <w:t>(</w:t>
+      </w:r>
+      <w:r>
+        <w:rPr>
+          <w:noProof/>
+          <w:u w:val="single"/>
+        </w:rPr>
+        <w:t>manID</w:t>
+      </w:r>
+      <w:r>
+        <w:rPr>
+          <w:noProof/>
+        </w:rPr>
+        <w:t>, name)</w:t>
+      </w:r>
+    </w:p>
+    <w:p>
+      <w:pPr>
+        <w:pStyle w:val="ListParagraph"/>
+        <w:numPr>
+          <w:ilvl w:val="0"/>
+          <w:numId w:val="1"/>
+        </w:numPr>
+        <w:rPr>
+          <w:noProof/>
+        </w:rPr>
+      </w:pPr>
+      <w:r>
+        <w:rPr>
+          <w:noProof/>
+        </w:rPr>
+        <w:t>manID -&gt; name</w:t>
+      </w:r>
+    </w:p>
+    <w:p>
+      <w:pPr>
+        <w:rPr>
+          <w:noProof/>
+        </w:rPr>
+      </w:pPr>
+      <w:r>
+        <w:rPr>
+          <w:b/>
+          <w:bCs/>
+          <w:noProof/>
+        </w:rPr>
+        <w:t>VaccineManufacturer</w:t>
+      </w:r>
+      <w:r>
+        <w:rPr>
+          <w:noProof/>
+        </w:rPr>
+        <w:t>(</w:t>
+      </w:r>
+      <w:r>
+        <w:rPr>
+          <w:noProof/>
+          <w:u w:val="single"/>
+        </w:rPr>
+        <w:t>vacID</w:t>
+      </w:r>
+      <w:r>
+        <w:rPr>
+          <w:noProof/>
+        </w:rPr>
+        <w:t xml:space="preserve"> -&gt; Vaccine, </w:t>
+      </w:r>
+      <w:r>
+        <w:rPr>
+          <w:noProof/>
+          <w:u w:val="single"/>
+        </w:rPr>
+        <w:t>manID</w:t>
+      </w:r>
+      <w:r>
+        <w:rPr>
+          <w:noProof/>
+        </w:rPr>
+        <w:t xml:space="preserve"> -&gt; Manufacturer)</w:t>
+      </w:r>
+    </w:p>
+    <w:p>
+      <w:pPr>
+        <w:rPr>
+          <w:noProof/>
+        </w:rPr>
+      </w:pPr>
+      <w:r>
+        <w:rPr>
+          <w:b/>
+          <w:bCs/>
+          <w:noProof/>
+        </w:rPr>
+        <w:t>Strain</w:t>
+      </w:r>
+      <w:r>
+        <w:rPr>
+          <w:noProof/>
+        </w:rPr>
+        <w:t>(</w:t>
+      </w:r>
+      <w:r>
+        <w:rPr>
+          <w:noProof/>
+          <w:u w:val="single"/>
+        </w:rPr>
+        <w:t>strainID</w:t>
+      </w:r>
+      <w:r>
+        <w:rPr>
+          <w:noProof/>
+        </w:rPr>
+        <w:t>, designation, countryID -&gt; Country)</w:t>
+      </w:r>
+    </w:p>
+    <w:p>
+      <w:pPr>
+        <w:pStyle w:val="ListParagraph"/>
+        <w:numPr>
+          <w:ilvl w:val="0"/>
+          <w:numId w:val="1"/>
+        </w:numPr>
+        <w:rPr>
+          <w:noProof/>
+        </w:rPr>
+      </w:pPr>
+      <w:r>
+        <w:rPr>
+          <w:noProof/>
+        </w:rPr>
+        <w:t>strainID -&gt; designation, countryID</w:t>
+      </w:r>
+    </w:p>
+    <w:p>
+      <w:pPr>
+        <w:rPr>
+          <w:noProof/>
+        </w:rPr>
+      </w:pPr>
+      <w:r>
+        <w:rPr>
+          <w:b/>
+          <w:bCs/>
+          <w:noProof/>
+        </w:rPr>
+        <w:t>Ethnicity</w:t>
+      </w:r>
+      <w:r>
+        <w:rPr>
+          <w:noProof/>
+        </w:rPr>
+        <w:t>(</w:t>
+      </w:r>
+      <w:r>
+        <w:rPr>
+          <w:noProof/>
+          <w:u w:val="single"/>
+        </w:rPr>
+        <w:t>ethniID</w:t>
+      </w:r>
+      <w:r>
+        <w:rPr>
+          <w:noProof/>
+        </w:rPr>
+        <w:t>, name)</w:t>
+      </w:r>
+    </w:p>
+    <w:p>
+      <w:pPr>
+        <w:pStyle w:val="ListParagraph"/>
+        <w:numPr>
+          <w:ilvl w:val="0"/>
+          <w:numId w:val="1"/>
+        </w:numPr>
+        <w:rPr>
+          <w:noProof/>
+        </w:rPr>
+      </w:pPr>
+      <w:r>
+        <w:rPr>
+          <w:noProof/>
+        </w:rPr>
+        <w:t>ethniID -&gt; name</w:t>
+      </w:r>
+    </w:p>
+    <w:p>
+      <w:pPr>
+        <w:rPr>
+          <w:noProof/>
+        </w:rPr>
+      </w:pPr>
+      <w:r>
+        <w:rPr>
+          <w:b/>
+          <w:bCs/>
+          <w:noProof/>
+        </w:rPr>
+        <w:t>EthnicityCOVIDCase</w:t>
+      </w:r>
+      <w:r>
+        <w:rPr>
+          <w:noProof/>
+        </w:rPr>
+        <w:t>(</w:t>
+      </w:r>
+      <w:r>
+        <w:rPr>
+          <w:noProof/>
+          <w:u w:val="single"/>
+        </w:rPr>
+        <w:t>caseID</w:t>
+      </w:r>
+      <w:r>
+        <w:rPr>
+          <w:noProof/>
+        </w:rPr>
+        <w:t xml:space="preserve"> -&gt; COVIDCase, </w:t>
+      </w:r>
+      <w:r>
+        <w:rPr>
+          <w:noProof/>
+          <w:u w:val="single"/>
+        </w:rPr>
+        <w:t>ethniID</w:t>
+      </w:r>
+      <w:r>
+        <w:rPr>
+          <w:noProof/>
+        </w:rPr>
+        <w:t xml:space="preserve"> -&gt; ethnicity)</w:t>
+      </w:r>
+    </w:p>
+    <w:p>
+      <w:pPr>
+        <w:rPr>
+          <w:noProof/>
+        </w:rPr>
+      </w:pPr>
+      <w:r>
+        <w:rPr>
+          <w:b/>
+          <w:bCs/>
+          <w:noProof/>
+        </w:rPr>
+        <w:t>NursingHome</w:t>
+      </w:r>
+      <w:r>
+        <w:rPr>
+          <w:noProof/>
+        </w:rPr>
+        <w:t>(</w:t>
+      </w:r>
+      <w:r>
+        <w:rPr>
+          <w:noProof/>
+          <w:u w:val="single"/>
+        </w:rPr>
+        <w:t>nursingHomeID</w:t>
+      </w:r>
+      <w:r>
+        <w:rPr>
+          <w:noProof/>
+        </w:rPr>
+        <w:t>, name)</w:t>
+      </w:r>
+    </w:p>
+    <w:p>
+      <w:pPr>
+        <w:pStyle w:val="ListParagraph"/>
+        <w:numPr>
+          <w:ilvl w:val="0"/>
+          <w:numId w:val="1"/>
+        </w:numPr>
+        <w:rPr>
+          <w:noProof/>
+        </w:rPr>
+      </w:pPr>
+      <w:r>
+        <w:rPr>
+          <w:noProof/>
+        </w:rPr>
+        <w:t>nursingHomeID -&gt; name</w:t>
+      </w:r>
+    </w:p>
+    <w:p>
+      <w:pPr>
+        <w:rPr>
+          <w:noProof/>
+        </w:rPr>
+      </w:pPr>
+      <w:r>
+        <w:rPr>
+          <w:b/>
+          <w:bCs/>
+          <w:noProof/>
+        </w:rPr>
+        <w:t>COVIDCase</w:t>
+      </w:r>
+      <w:r>
+        <w:rPr>
+          <w:noProof/>
+        </w:rPr>
+        <w:t>(</w:t>
+      </w:r>
+      <w:r>
+        <w:rPr>
+          <w:noProof/>
+          <w:u w:val="single"/>
+        </w:rPr>
+        <w:t>caseID</w:t>
+      </w:r>
+      <w:r>
+        <w:rPr>
+          <w:noProof/>
+        </w:rPr>
+        <w:t>, detectionDate, endDate, birthyear, outcome, parishID -&gt; Parish, strainID -&gt; Strain, nursingHomeID -&gt; NursingHome)</w:t>
+      </w:r>
+    </w:p>
+    <w:p>
+      <w:pPr>
+        <w:pStyle w:val="ListParagraph"/>
+        <w:numPr>
+          <w:ilvl w:val="0"/>
+          <w:numId w:val="1"/>
+        </w:numPr>
+        <w:rPr>
+          <w:noProof/>
+        </w:rPr>
+      </w:pPr>
+      <w:r>
+        <w:rPr>
+          <w:noProof/>
+        </w:rPr>
+        <w:t>caseID -&gt; detectionDate, endDate, birthyear, outcome, parishID, strainID, nursingHomeID</w:t>
+      </w:r>
+    </w:p>
+    <w:p>
+      <w:pPr>
+        <w:rPr>
+          <w:noProof/>
+        </w:rPr>
+      </w:pPr>
+      <w:r>
+        <w:rPr>
+          <w:b/>
+          <w:bCs/>
+          <w:noProof/>
+        </w:rPr>
+        <w:t>EmploymentSector</w:t>
+      </w:r>
+      <w:r>
+        <w:rPr>
+          <w:noProof/>
+        </w:rPr>
+        <w:t>(</w:t>
+      </w:r>
+      <w:r>
+        <w:rPr>
+          <w:noProof/>
+          <w:u w:val="single"/>
+        </w:rPr>
+        <w:t>sectorID</w:t>
+      </w:r>
+      <w:r>
+        <w:rPr>
+          <w:noProof/>
+        </w:rPr>
+        <w:t>, name, contactFrequency)</w:t>
+      </w:r>
+    </w:p>
+    <w:p>
+      <w:pPr>
+        <w:pStyle w:val="ListParagraph"/>
+        <w:numPr>
+          <w:ilvl w:val="0"/>
+          <w:numId w:val="1"/>
+        </w:numPr>
+        <w:rPr>
+          <w:noProof/>
+        </w:rPr>
+      </w:pPr>
+      <w:r>
+        <w:rPr>
+          <w:noProof/>
+        </w:rPr>
+        <w:lastRenderedPageBreak/>
+        <w:t>sectorID -&gt; name, contactFrequency</w:t>
+      </w:r>
+    </w:p>
+    <w:p>
+      <w:pPr>
+        <w:pStyle w:val="ListParagraph"/>
+        <w:numPr>
+          <w:ilvl w:val="0"/>
+          <w:numId w:val="1"/>
+        </w:numPr>
+        <w:rPr>
+          <w:noProof/>
+        </w:rPr>
+      </w:pPr>
+      <w:r>
+        <w:rPr>
+          <w:noProof/>
+        </w:rPr>
+        <w:t>name -&gt; contactFrequency</w:t>
+      </w:r>
+    </w:p>
+    <w:p>
+      <w:pPr>
+        <w:rPr>
+          <w:noProof/>
+        </w:rPr>
+      </w:pPr>
+      <w:r>
+        <w:rPr>
+          <w:b/>
+          <w:bCs/>
+          <w:noProof/>
+        </w:rPr>
+        <w:t>EmployedIn</w:t>
+      </w:r>
+      <w:r>
+        <w:rPr>
+          <w:noProof/>
+        </w:rPr>
+        <w:t>(</w:t>
+      </w:r>
+      <w:r>
+        <w:rPr>
+          <w:noProof/>
+          <w:u w:val="single"/>
+        </w:rPr>
+        <w:t>caseID</w:t>
+      </w:r>
+      <w:r>
+        <w:rPr>
+          <w:noProof/>
+        </w:rPr>
+        <w:t xml:space="preserve"> -&gt; COVIDCase, </w:t>
+      </w:r>
+      <w:r>
+        <w:rPr>
+          <w:noProof/>
+          <w:u w:val="single"/>
+        </w:rPr>
+        <w:t>sectorID</w:t>
+      </w:r>
+      <w:r>
+        <w:rPr>
+          <w:noProof/>
+        </w:rPr>
+        <w:t xml:space="preserve"> -&gt; EmplymentSector)</w:t>
+      </w:r>
+    </w:p>
+    <w:p>
+      <w:pPr>
+        <w:rPr>
+          <w:noProof/>
+        </w:rPr>
+      </w:pPr>
+      <w:r>
+        <w:rPr>
+          <w:b/>
+          <w:bCs/>
+          <w:noProof/>
+        </w:rPr>
+        <w:t>Hospitalization</w:t>
+      </w:r>
+      <w:r>
+        <w:rPr>
+          <w:noProof/>
+        </w:rPr>
+        <w:t>(</w:t>
+      </w:r>
+      <w:r>
+        <w:rPr>
+          <w:noProof/>
+          <w:u w:val="single"/>
+        </w:rPr>
+        <w:t>hospStayID</w:t>
+      </w:r>
+      <w:r>
+        <w:rPr>
+          <w:noProof/>
+        </w:rPr>
+        <w:t>, startDate, endDate, hospitalID -&gt; Hospital, caseID-&gt;COVIDCase)</w:t>
+      </w:r>
+    </w:p>
+    <w:p>
+      <w:pPr>
+        <w:pStyle w:val="ListParagraph"/>
+        <w:numPr>
+          <w:ilvl w:val="0"/>
+          <w:numId w:val="1"/>
+        </w:numPr>
+        <w:rPr>
+          <w:noProof/>
+        </w:rPr>
+      </w:pPr>
+      <w:r>
+        <w:rPr>
+          <w:noProof/>
+        </w:rPr>
+        <w:t>hospStayID -&gt; startDate, endDate, hospitalID, caseID</w:t>
+      </w:r>
+    </w:p>
+    <w:p>
+      <w:pPr>
+        <w:pStyle w:val="ListParagraph"/>
+        <w:numPr>
+          <w:ilvl w:val="0"/>
+          <w:numId w:val="1"/>
+        </w:numPr>
+        <w:rPr>
+          <w:noProof/>
+        </w:rPr>
+      </w:pPr>
+      <w:r>
+        <w:rPr>
+          <w:noProof/>
+        </w:rPr>
+        <w:t>caseID-&gt; hospStayID, startDate, endDate, hospitalID</w:t>
+      </w:r>
+    </w:p>
+    <w:p>
+      <w:pPr>
+        <w:rPr>
+          <w:noProof/>
+        </w:rPr>
+      </w:pPr>
+      <w:r>
+        <w:rPr>
+          <w:b/>
+          <w:bCs/>
+          <w:noProof/>
+        </w:rPr>
+        <w:t>ICUStay</w:t>
+      </w:r>
+      <w:r>
+        <w:rPr>
+          <w:noProof/>
+        </w:rPr>
+        <w:t>(</w:t>
+      </w:r>
+      <w:r>
+        <w:rPr>
+          <w:noProof/>
+          <w:u w:val="single"/>
+        </w:rPr>
+        <w:t>ICUStayID</w:t>
+      </w:r>
+      <w:r>
+        <w:rPr>
+          <w:noProof/>
+        </w:rPr>
+        <w:t>, startDate, endDate, hospStayID -&gt; Hospitalization)</w:t>
+      </w:r>
+    </w:p>
+    <w:p>
+      <w:pPr>
+        <w:pStyle w:val="ListParagraph"/>
+        <w:numPr>
+          <w:ilvl w:val="0"/>
+          <w:numId w:val="1"/>
+        </w:numPr>
+        <w:rPr>
+          <w:noProof/>
+        </w:rPr>
+      </w:pPr>
+      <w:r>
+        <w:rPr>
+          <w:noProof/>
+        </w:rPr>
+        <w:t>ICUStayID -&gt; startDate, endDate, hospStayID</w:t>
+      </w:r>
+    </w:p>
+    <w:p>
+      <w:pPr>
+        <w:rPr>
+          <w:noProof/>
+        </w:rPr>
+      </w:pPr>
+      <w:r>
+        <w:rPr>
+          <w:b/>
+          <w:bCs/>
+          <w:noProof/>
+        </w:rPr>
+        <w:t>Ventilation</w:t>
+      </w:r>
+      <w:r>
+        <w:rPr>
+          <w:noProof/>
+        </w:rPr>
+        <w:t>(</w:t>
+      </w:r>
+      <w:r>
+        <w:rPr>
+          <w:noProof/>
+          <w:u w:val="single"/>
+        </w:rPr>
+        <w:t>ventID</w:t>
+      </w:r>
+      <w:r>
+        <w:rPr>
+          <w:noProof/>
+        </w:rPr>
+        <w:t>, startDate, endDate, ICUStayID -&gt; ICUStay)</w:t>
+      </w:r>
+    </w:p>
+    <w:p>
+      <w:pPr>
+        <w:pStyle w:val="ListParagraph"/>
+        <w:numPr>
+          <w:ilvl w:val="0"/>
+          <w:numId w:val="1"/>
+        </w:numPr>
+        <w:rPr>
+          <w:noProof/>
+        </w:rPr>
+      </w:pPr>
+      <w:r>
+        <w:rPr>
+          <w:noProof/>
+        </w:rPr>
+        <w:t>ventID -&gt; startDate, endDate, ICUStayID</w:t>
+      </w:r>
+    </w:p>
+    <w:p>
+      <w:pPr>
+        <w:rPr>
+          <w:noProof/>
+        </w:rPr>
+      </w:pPr>
+      <w:r>
+        <w:rPr>
+          <w:b/>
+          <w:bCs/>
+          <w:noProof/>
+        </w:rPr>
+        <w:t>Hospital</w:t>
+      </w:r>
+      <w:r>
+        <w:rPr>
+          <w:noProof/>
+        </w:rPr>
+        <w:t>(</w:t>
+      </w:r>
+      <w:r>
+        <w:rPr>
+          <w:noProof/>
+          <w:u w:val="single"/>
+        </w:rPr>
+        <w:t>hospitalID</w:t>
+      </w:r>
+      <w:r>
+        <w:rPr>
+          <w:noProof/>
+        </w:rPr>
+        <w:t>, name, parishID -&gt; Parish)</w:t>
+      </w:r>
+    </w:p>
+    <w:p>
+      <w:pPr>
+        <w:pStyle w:val="ListParagraph"/>
+        <w:numPr>
+          <w:ilvl w:val="0"/>
+          <w:numId w:val="1"/>
+        </w:numPr>
+        <w:rPr>
+          <w:noProof/>
+        </w:rPr>
+      </w:pPr>
+      <w:r>
+        <w:rPr>
+          <w:noProof/>
+        </w:rPr>
+        <w:t>hospitalID -&gt; name, parishID</w:t>
+      </w:r>
+    </w:p>
+    <w:p>
+      <w:pPr>
+        <w:rPr>
+          <w:lang w:val="pt-PT"/>
+        </w:rPr>
+      </w:pPr>
+    </w:p>
+    <w:p>
+      <w:pPr>
+        <w:pStyle w:val="Heading2"/>
+        <w:rPr>
+          <w:lang w:val="pt-PT"/>
+        </w:rPr>
+      </w:pPr>
+      <w:bookmarkStart w:id="41" w:name="_Toc67992720"/>
+      <w:r>
+        <w:rPr>
+          <w:lang w:val="pt-PT"/>
+        </w:rPr>
+        <w:t>Análise a Forma Normal</w:t>
+      </w:r>
+      <w:bookmarkEnd w:id="41"/>
+    </w:p>
+    <w:p>
+      <w:pPr>
+        <w:pStyle w:val="Heading3"/>
+        <w:ind w:left="0"/>
+        <w:rPr>
+          <w:lang w:val="pt-PT"/>
+        </w:rPr>
+      </w:pPr>
+      <w:bookmarkStart w:id="42" w:name="_Toc67992721"/>
+      <w:proofErr w:type="spellStart"/>
+      <w:r>
+        <w:rPr>
+          <w:lang w:val="pt-PT"/>
+        </w:rPr>
+        <w:t>Vaccine</w:t>
+      </w:r>
+      <w:bookmarkEnd w:id="42"/>
+      <w:proofErr w:type="spellEnd"/>
+    </w:p>
+    <w:p>
+      <w:pPr>
+        <w:jc w:val="both"/>
+        <w:rPr>
+          <w:lang w:val="pt-PT"/>
+        </w:rPr>
+      </w:pPr>
+      <w:r>
+        <w:rPr>
+          <w:lang w:val="pt-PT"/>
+        </w:rPr>
+        <w:t xml:space="preserve">Na relação </w:t>
+      </w:r>
+      <w:proofErr w:type="spellStart"/>
+      <w:r>
+        <w:rPr>
+          <w:lang w:val="pt-PT"/>
+        </w:rPr>
+        <w:t>Vaccine</w:t>
+      </w:r>
+      <w:proofErr w:type="spellEnd"/>
+      <w:r>
+        <w:rPr>
+          <w:lang w:val="pt-PT"/>
+        </w:rPr>
+        <w:t xml:space="preserve">, em </w:t>
+      </w:r>
+      <w:proofErr w:type="spellStart"/>
+      <w:r>
+        <w:rPr>
+          <w:lang w:val="pt-PT"/>
+        </w:rPr>
+        <w:t>name</w:t>
+      </w:r>
+      <w:proofErr w:type="spellEnd"/>
+      <w:r>
+        <w:rPr>
+          <w:lang w:val="pt-PT"/>
+        </w:rPr>
+        <w:t xml:space="preserve"> -&gt; </w:t>
+      </w:r>
+      <w:proofErr w:type="spellStart"/>
+      <w:r>
+        <w:rPr>
+          <w:lang w:val="pt-PT"/>
+        </w:rPr>
+        <w:t>doseNumber</w:t>
+      </w:r>
+      <w:proofErr w:type="spellEnd"/>
+      <w:r>
+        <w:rPr>
+          <w:lang w:val="pt-PT"/>
+        </w:rPr>
+        <w:t>, devido ao facto de que o atributo do lado esquerdo (</w:t>
+      </w:r>
+      <w:proofErr w:type="spellStart"/>
+      <w:r>
+        <w:rPr>
+          <w:lang w:val="pt-PT"/>
+        </w:rPr>
+        <w:t>name</w:t>
+      </w:r>
+      <w:proofErr w:type="spellEnd"/>
+      <w:r>
+        <w:rPr>
+          <w:lang w:val="pt-PT"/>
+        </w:rPr>
+        <w:t xml:space="preserve">) nem é uma chave nem </w:t>
+      </w:r>
+      <w:proofErr w:type="spellStart"/>
+      <w:r>
+        <w:rPr>
+          <w:lang w:val="pt-PT"/>
+        </w:rPr>
+        <w:t>superchave</w:t>
+      </w:r>
+      <w:proofErr w:type="spellEnd"/>
+      <w:r>
+        <w:rPr>
+          <w:lang w:val="pt-PT"/>
+        </w:rPr>
+        <w:t>, pode-se considerar uma violação BCNF e, também, devido a que o atributo do lado direito (</w:t>
+      </w:r>
+      <w:proofErr w:type="spellStart"/>
+      <w:r>
+        <w:rPr>
+          <w:lang w:val="pt-PT"/>
+        </w:rPr>
+        <w:t>doseNumber</w:t>
+      </w:r>
+      <w:proofErr w:type="spellEnd"/>
+      <w:r>
+        <w:rPr>
+          <w:lang w:val="pt-PT"/>
+        </w:rPr>
+        <w:t xml:space="preserve">) não é um atributo primo, pode-se considerar uma violação à 3NF. </w:t>
+      </w:r>
+    </w:p>
+    <w:p>
+      <w:pPr>
+        <w:jc w:val="both"/>
+        <w:rPr>
+          <w:lang w:val="pt-PT"/>
+        </w:rPr>
+      </w:pPr>
+      <w:r>
+        <w:rPr>
+          <w:lang w:val="pt-PT"/>
+        </w:rPr>
+        <w:t>Uma possível solução, seria decompor a relação em:</w:t>
+      </w:r>
+    </w:p>
+    <w:p>
+      <w:pPr>
+        <w:pStyle w:val="ListParagraph"/>
+        <w:numPr>
+          <w:ilvl w:val="0"/>
+          <w:numId w:val="1"/>
+        </w:numPr>
+        <w:jc w:val="both"/>
+        <w:rPr>
+          <w:noProof/>
+        </w:rPr>
+      </w:pPr>
+      <w:r>
+        <w:rPr>
+          <w:noProof/>
+        </w:rPr>
+        <w:t>VaccineA(</w:t>
+      </w:r>
+      <w:r>
+        <w:rPr>
+          <w:noProof/>
+          <w:u w:val="single"/>
+        </w:rPr>
+        <w:t>name</w:t>
+      </w:r>
+      <w:r>
+        <w:rPr>
+          <w:noProof/>
+        </w:rPr>
+        <w:t>, doseNumber), com name -&gt; doseNumber</w:t>
+      </w:r>
+    </w:p>
+    <w:p>
+      <w:pPr>
+        <w:pStyle w:val="ListParagraph"/>
+        <w:numPr>
+          <w:ilvl w:val="0"/>
+          <w:numId w:val="1"/>
+        </w:numPr>
+        <w:jc w:val="both"/>
+        <w:rPr>
+          <w:noProof/>
+        </w:rPr>
+      </w:pPr>
+      <w:r>
+        <w:rPr>
+          <w:noProof/>
+        </w:rPr>
+        <w:t>VaccineB(</w:t>
+      </w:r>
+      <w:r>
+        <w:rPr>
+          <w:noProof/>
+          <w:u w:val="single"/>
+        </w:rPr>
+        <w:t>vacID</w:t>
+      </w:r>
+      <w:r>
+        <w:rPr>
+          <w:noProof/>
+        </w:rPr>
+        <w:t>, name), com vacID -&gt; name</w:t>
+      </w:r>
+    </w:p>
+    <w:p>
+      <w:pPr>
+        <w:jc w:val="both"/>
+        <w:rPr>
+          <w:noProof/>
+        </w:rPr>
+      </w:pPr>
+      <w:r>
+        <w:rPr>
+          <w:noProof/>
+        </w:rPr>
+        <w:t>Estas, já se encontram na BCNF, e por conseguência na 3NF, visto que apenas apresentam uma relação não trivial em que do lado esquerdo está a sua chave primária.</w:t>
+      </w:r>
+    </w:p>
+    <w:p>
+      <w:pPr>
+        <w:jc w:val="both"/>
+        <w:rPr>
+          <w:noProof/>
+        </w:rPr>
+      </w:pPr>
+      <w:r>
+        <w:rPr>
+          <w:noProof/>
+        </w:rPr>
+        <w:t>No entanto, neste contexto, não se utilizam as relações decompostas, visto que vacID é um atributo utilizado apenas de forma a simplificar a identificação da relação, sendo mais simples do que uma string, que neste contexto pode ser longa, e permitindo uma menor existência de erros no povoamento.</w:t>
+      </w:r>
+    </w:p>
+    <w:p>
+      <w:pPr>
+        <w:jc w:val="both"/>
+        <w:rPr>
+          <w:noProof/>
+        </w:rPr>
+      </w:pPr>
+    </w:p>
+    <w:p>
+      <w:pPr>
+        <w:pStyle w:val="Heading3"/>
+        <w:ind w:left="0"/>
+        <w:jc w:val="both"/>
+        <w:rPr>
+          <w:noProof/>
+        </w:rPr>
+      </w:pPr>
+      <w:bookmarkStart w:id="43" w:name="_Toc67992722"/>
+      <w:r>
+        <w:rPr>
+          <w:noProof/>
+        </w:rPr>
+        <w:t>EmploymentSector</w:t>
+      </w:r>
+      <w:bookmarkEnd w:id="43"/>
+    </w:p>
+    <w:p>
+      <w:pPr>
+        <w:jc w:val="both"/>
+        <w:rPr>
+          <w:noProof/>
+        </w:rPr>
+      </w:pPr>
+      <w:r>
+        <w:rPr>
+          <w:noProof/>
+        </w:rPr>
+        <w:t>Na relação Empl</w:t>
+      </w:r>
+      <w:r>
+        <w:rPr>
+          <w:noProof/>
+        </w:rPr>
+        <w:t>o</w:t>
+      </w:r>
+      <w:r>
+        <w:rPr>
+          <w:noProof/>
+        </w:rPr>
+        <w:t>ymentSector, em name -&gt; contactFrequency, pelas mesmas razões apresentadas para a relação anterior, pode-se considerar uma violação BCNF e 3NF.</w:t>
+      </w:r>
+    </w:p>
+    <w:p>
+      <w:pPr>
+        <w:jc w:val="both"/>
+        <w:rPr>
+          <w:noProof/>
+        </w:rPr>
+      </w:pPr>
+      <w:r>
+        <w:rPr>
+          <w:noProof/>
+        </w:rPr>
+        <w:t>Uma possível solução, seria a decomposição em:</w:t>
+      </w:r>
+    </w:p>
+    <w:p>
+      <w:pPr>
+        <w:pStyle w:val="ListParagraph"/>
+        <w:numPr>
+          <w:ilvl w:val="0"/>
+          <w:numId w:val="1"/>
+        </w:numPr>
+        <w:jc w:val="both"/>
+        <w:rPr>
+          <w:lang w:val="pt-PT"/>
+        </w:rPr>
+      </w:pPr>
+      <w:proofErr w:type="spellStart"/>
+      <w:proofErr w:type="gramStart"/>
+      <w:r>
+        <w:rPr>
+          <w:lang w:val="pt-PT"/>
+        </w:rPr>
+        <w:t>EmploymentSectorA</w:t>
+      </w:r>
+      <w:proofErr w:type="spellEnd"/>
+      <w:r>
+        <w:rPr>
+          <w:lang w:val="pt-PT"/>
+        </w:rPr>
+        <w:t>(</w:t>
+      </w:r>
+      <w:proofErr w:type="spellStart"/>
+      <w:proofErr w:type="gramEnd"/>
+      <w:r>
+        <w:rPr>
+          <w:u w:val="single"/>
+          <w:lang w:val="pt-PT"/>
+        </w:rPr>
+        <w:t>name</w:t>
+      </w:r>
+      <w:proofErr w:type="spellEnd"/>
+      <w:r>
+        <w:rPr>
+          <w:lang w:val="pt-PT"/>
+        </w:rPr>
+        <w:t xml:space="preserve">, </w:t>
+      </w:r>
+      <w:proofErr w:type="spellStart"/>
+      <w:r>
+        <w:rPr>
+          <w:lang w:val="pt-PT"/>
+        </w:rPr>
+        <w:t>contactFrequency</w:t>
+      </w:r>
+      <w:proofErr w:type="spellEnd"/>
+      <w:r>
+        <w:rPr>
+          <w:lang w:val="pt-PT"/>
+        </w:rPr>
+        <w:t xml:space="preserve">), com </w:t>
+      </w:r>
+      <w:proofErr w:type="spellStart"/>
+      <w:r>
+        <w:rPr>
+          <w:lang w:val="pt-PT"/>
+        </w:rPr>
+        <w:t>name</w:t>
+      </w:r>
+      <w:proofErr w:type="spellEnd"/>
+      <w:r>
+        <w:rPr>
+          <w:lang w:val="pt-PT"/>
+        </w:rPr>
+        <w:t xml:space="preserve"> -&gt; </w:t>
+      </w:r>
+      <w:proofErr w:type="spellStart"/>
+      <w:r>
+        <w:rPr>
+          <w:lang w:val="pt-PT"/>
+        </w:rPr>
+        <w:t>contactFrequency</w:t>
+      </w:r>
+      <w:proofErr w:type="spellEnd"/>
+    </w:p>
+    <w:p>
+      <w:pPr>
+        <w:pStyle w:val="ListParagraph"/>
+        <w:numPr>
+          <w:ilvl w:val="0"/>
+          <w:numId w:val="1"/>
+        </w:numPr>
+        <w:jc w:val="both"/>
+        <w:rPr>
+          <w:lang w:val="pt-PT"/>
+        </w:rPr>
+      </w:pPr>
+      <w:proofErr w:type="spellStart"/>
+      <w:proofErr w:type="gramStart"/>
+      <w:r>
+        <w:rPr>
+          <w:lang w:val="pt-PT"/>
+        </w:rPr>
+        <w:t>EmploymentSectorB</w:t>
+      </w:r>
+      <w:proofErr w:type="spellEnd"/>
+      <w:r>
+        <w:rPr>
+          <w:lang w:val="pt-PT"/>
+        </w:rPr>
+        <w:t>(</w:t>
+      </w:r>
+      <w:proofErr w:type="spellStart"/>
+      <w:proofErr w:type="gramEnd"/>
+      <w:r>
+        <w:rPr>
+          <w:u w:val="single"/>
+          <w:lang w:val="pt-PT"/>
+        </w:rPr>
+        <w:t>sectorID</w:t>
+      </w:r>
+      <w:proofErr w:type="spellEnd"/>
+      <w:r>
+        <w:rPr>
+          <w:lang w:val="pt-PT"/>
+        </w:rPr>
+        <w:t xml:space="preserve">, </w:t>
+      </w:r>
+      <w:proofErr w:type="spellStart"/>
+      <w:r>
+        <w:rPr>
+          <w:lang w:val="pt-PT"/>
+        </w:rPr>
+        <w:t>name</w:t>
+      </w:r>
+      <w:proofErr w:type="spellEnd"/>
+      <w:r>
+        <w:rPr>
+          <w:lang w:val="pt-PT"/>
+        </w:rPr>
+        <w:t xml:space="preserve">), com </w:t>
+      </w:r>
+      <w:proofErr w:type="spellStart"/>
+      <w:r>
+        <w:rPr>
+          <w:lang w:val="pt-PT"/>
+        </w:rPr>
+        <w:t>sectorID</w:t>
+      </w:r>
+      <w:proofErr w:type="spellEnd"/>
+      <w:r>
+        <w:rPr>
+          <w:lang w:val="pt-PT"/>
+        </w:rPr>
+        <w:t xml:space="preserve"> -&gt; </w:t>
+      </w:r>
+      <w:proofErr w:type="spellStart"/>
+      <w:r>
+        <w:rPr>
+          <w:lang w:val="pt-PT"/>
+        </w:rPr>
+        <w:t>name</w:t>
+      </w:r>
+      <w:proofErr w:type="spellEnd"/>
+    </w:p>
+    <w:p>
+      <w:pPr>
+        <w:jc w:val="both"/>
+        <w:rPr>
+          <w:lang w:val="pt-PT"/>
+        </w:rPr>
+      </w:pPr>
+      <w:r>
+        <w:rPr>
+          <w:lang w:val="pt-PT"/>
+        </w:rPr>
+        <w:lastRenderedPageBreak/>
+        <w:t>Tal como apresentado anteriormente, estas relações encontram-se na BCNF, e por sua vez na 3NF, sendo que apenas apresentam uma relação não trivial com uma chave primária do lado esquerdo.</w:t>
+      </w:r>
+    </w:p>
+    <w:p>
+      <w:pPr>
+        <w:jc w:val="both"/>
+        <w:rPr>
+          <w:lang w:val="pt-PT"/>
+        </w:rPr>
+      </w:pPr>
+      <w:r>
+        <w:rPr>
+          <w:lang w:val="pt-PT"/>
+        </w:rPr>
+        <w:t xml:space="preserve">Também, como antes referido, não se utilizam estas relações decompostas devido a razões de simplicidade e de diminuição de probabilidade de erros, visto que o atributo </w:t>
+      </w:r>
+      <w:proofErr w:type="spellStart"/>
+      <w:r>
+        <w:rPr>
+          <w:lang w:val="pt-PT"/>
+        </w:rPr>
+        <w:t>name</w:t>
+      </w:r>
+      <w:proofErr w:type="spellEnd"/>
+      <w:r>
+        <w:rPr>
+          <w:lang w:val="pt-PT"/>
+        </w:rPr>
+        <w:t xml:space="preserve"> é uma </w:t>
+      </w:r>
+      <w:proofErr w:type="spellStart"/>
+      <w:r>
+        <w:rPr>
+          <w:lang w:val="pt-PT"/>
+        </w:rPr>
+        <w:t>string</w:t>
+      </w:r>
+      <w:proofErr w:type="spellEnd"/>
+      <w:r>
+        <w:rPr>
+          <w:lang w:val="pt-PT"/>
+        </w:rPr>
+        <w:t xml:space="preserve">, relativamente grande e com caracteres maiúsculos, minúsculos e com acentos, </w:t>
+      </w:r>
+      <w:r>
+        <w:rPr>
+          <w:lang w:val="pt-PT"/>
+        </w:rPr>
+        <w:t>aumentando a possibilidade de erros em povoamento.</w:t>
+      </w:r>
+    </w:p>
+    <w:p>
+      <w:pPr>
+        <w:jc w:val="both"/>
+        <w:rPr>
+          <w:lang w:val="pt-PT"/>
+        </w:rPr>
+      </w:pPr>
+    </w:p>
+    <w:p>
+      <w:pPr>
+        <w:pStyle w:val="Heading3"/>
+        <w:ind w:left="0"/>
+        <w:jc w:val="both"/>
+        <w:rPr>
+          <w:lang w:val="pt-PT"/>
+        </w:rPr>
+      </w:pPr>
+      <w:bookmarkStart w:id="44" w:name="_Toc67992723"/>
+      <w:proofErr w:type="spellStart"/>
+      <w:r>
+        <w:rPr>
+          <w:lang w:val="pt-PT"/>
+        </w:rPr>
+        <w:t>Hospitalization</w:t>
+      </w:r>
+      <w:bookmarkEnd w:id="44"/>
+      <w:proofErr w:type="spellEnd"/>
+    </w:p>
+    <w:p>
+      <w:pPr>
+        <w:jc w:val="both"/>
+        <w:rPr>
+          <w:lang w:val="pt-PT"/>
+        </w:rPr>
+      </w:pPr>
+      <w:r>
+        <w:rPr>
+          <w:lang w:val="pt-PT"/>
+        </w:rPr>
+        <w:t xml:space="preserve">Na relação </w:t>
+      </w:r>
+      <w:proofErr w:type="spellStart"/>
+      <w:r>
+        <w:rPr>
+          <w:lang w:val="pt-PT"/>
+        </w:rPr>
+        <w:t>Hospitalization</w:t>
+      </w:r>
+      <w:proofErr w:type="spellEnd"/>
+      <w:r>
+        <w:rPr>
+          <w:lang w:val="pt-PT"/>
+        </w:rPr>
+        <w:t xml:space="preserve">, apresentam-se duas dependências funcionais, em que uma no lado esquerda tem uma chave primária e outra um </w:t>
+      </w:r>
+      <w:proofErr w:type="spellStart"/>
+      <w:r>
+        <w:rPr>
+          <w:lang w:val="pt-PT"/>
+        </w:rPr>
+        <w:t>superchave</w:t>
+      </w:r>
+      <w:proofErr w:type="spellEnd"/>
+      <w:r>
+        <w:rPr>
+          <w:lang w:val="pt-PT"/>
+        </w:rPr>
+        <w:t>, podendo então se considerar a relação como estando em BCNF</w:t>
+      </w:r>
+      <w:r>
+        <w:rPr>
+          <w:lang w:val="pt-PT"/>
+        </w:rPr>
+        <w:t xml:space="preserve"> </w:t>
+      </w:r>
+      <w:r>
+        <w:rPr>
+          <w:lang w:val="pt-PT"/>
+        </w:rPr>
+        <w:t>e</w:t>
+      </w:r>
+      <w:r>
+        <w:rPr>
+          <w:lang w:val="pt-PT"/>
+        </w:rPr>
+        <w:t xml:space="preserve">, </w:t>
+      </w:r>
+      <w:r>
+        <w:rPr>
+          <w:lang w:val="pt-PT"/>
+        </w:rPr>
+        <w:t>por consequência</w:t>
+      </w:r>
+      <w:r>
+        <w:rPr>
+          <w:lang w:val="pt-PT"/>
+        </w:rPr>
+        <w:t>,</w:t>
+      </w:r>
+      <w:r>
+        <w:rPr>
+          <w:lang w:val="pt-PT"/>
+        </w:rPr>
+        <w:t xml:space="preserve"> em 3NF.</w:t>
+      </w:r>
+    </w:p>
+    <w:p>
+      <w:pPr>
+        <w:jc w:val="both"/>
+        <w:rPr>
+          <w:lang w:val="pt-PT"/>
+        </w:rPr>
+      </w:pPr>
+    </w:p>
+    <w:p>
+      <w:pPr>
+        <w:pStyle w:val="Heading3"/>
+        <w:ind w:left="0"/>
+        <w:jc w:val="both"/>
+        <w:rPr>
+          <w:lang w:val="pt-PT"/>
+        </w:rPr>
+      </w:pPr>
+      <w:bookmarkStart w:id="45" w:name="_Toc67992724"/>
+      <w:proofErr w:type="spellStart"/>
+      <w:r>
+        <w:rPr>
+          <w:lang w:val="pt-PT"/>
+        </w:rPr>
+        <w:t>EthnicityCOVIDCase</w:t>
+      </w:r>
+      <w:proofErr w:type="spellEnd"/>
+      <w:r>
+        <w:rPr>
+          <w:lang w:val="pt-PT"/>
+        </w:rPr>
+        <w:t xml:space="preserve"> e </w:t>
+      </w:r>
+      <w:proofErr w:type="spellStart"/>
+      <w:r>
+        <w:rPr>
+          <w:lang w:val="pt-PT"/>
+        </w:rPr>
+        <w:t>EmployedIn</w:t>
+      </w:r>
+      <w:bookmarkEnd w:id="45"/>
+      <w:proofErr w:type="spellEnd"/>
+    </w:p>
+    <w:p>
+      <w:pPr>
+        <w:jc w:val="both"/>
+        <w:rPr>
+          <w:lang w:val="pt-PT"/>
+        </w:rPr>
+      </w:pPr>
+      <w:r>
+        <w:rPr>
+          <w:lang w:val="pt-PT"/>
+        </w:rPr>
+        <w:t>Estas relações não apresentam nenhuma dependência funcional não trivial, pelo que podem ser consideradas com estando em BCNF e, por sua vez, em 3NF.</w:t>
+      </w:r>
+    </w:p>
+    <w:p>
+      <w:pPr>
+        <w:jc w:val="both"/>
+        <w:rPr>
+          <w:lang w:val="pt-PT"/>
+        </w:rPr>
+      </w:pPr>
+    </w:p>
+    <w:p>
+      <w:pPr>
+        <w:pStyle w:val="Heading3"/>
+        <w:ind w:left="0"/>
+        <w:jc w:val="both"/>
+        <w:rPr>
+          <w:lang w:val="pt-PT"/>
+        </w:rPr>
+      </w:pPr>
+      <w:bookmarkStart w:id="46" w:name="_Toc67992725"/>
+      <w:r>
+        <w:rPr>
+          <w:lang w:val="pt-PT"/>
+        </w:rPr>
+        <w:t>Geral</w:t>
+      </w:r>
+      <w:bookmarkEnd w:id="46"/>
+    </w:p>
+    <w:p>
+      <w:pPr>
+        <w:jc w:val="both"/>
+        <w:rPr>
+          <w:lang w:val="pt-PT"/>
+        </w:rPr>
+      </w:pPr>
+      <w:r>
+        <w:rPr>
+          <w:lang w:val="pt-PT"/>
+        </w:rPr>
+        <w:t>As relações restantes apresentam apenas uma dependência funcional, em que do lado esquerdo está sua chave primário, podendo, assim, ser consideras como estando em BCNF e, por consequência, em 3NF.</w:t>
+      </w:r>
+    </w:p>
+    <w:p>
+      <w:pPr>
+        <w:rPr>
+          <w:lang w:val="pt-PT"/>
+        </w:rPr>
+      </w:pPr>
+    </w:p>
     <w:sectPr>
       <w:pgSz w:w="12240" w:h="15840"/>
       <w:pgMar w:top="1440" w:right="1440" w:bottom="1440" w:left="1440" w:header="720" w:footer="720" w:gutter="0"/>
@@ -5335,6 +7610,126 @@
     </w:sectPr>
   </w:body>
 </w:document>
+</file>
+
+<file path=word/numbering.xml><?xml version="1.0" encoding="utf-8"?>
+<w:numbering xmlns:wpc="http://schemas.microsoft.com/office/word/2010/wordprocessingCanvas" xmlns:cx="http://schemas.microsoft.com/office/drawing/2014/chartex" xmlns:cx1="http://schemas.microsoft.com/office/drawing/2015/9/8/chartex" xmlns:cx2="http://schemas.microsoft.com/office/drawing/2015/10/21/chartex" xmlns:cx3="http://schemas.microsoft.com/office/drawing/2016/5/9/chartex" xmlns:cx4="http://schemas.microsoft.com/office/drawing/2016/5/10/chartex" xmlns:cx5="http://schemas.microsoft.com/office/drawing/2016/5/11/chartex" xmlns:cx6="http://schemas.microsoft.com/office/drawing/2016/5/12/chartex" xmlns:cx7="http://schemas.microsoft.com/office/drawing/2016/5/13/chartex" xmlns:cx8="http://schemas.microsoft.com/office/drawing/2016/5/14/chartex" xmlns:mc="http://schemas.openxmlformats.org/markup-compatibility/2006" xmlns:aink="http://schemas.microsoft.com/office/drawing/2016/ink" xmlns:am3d="http://schemas.microsoft.com/office/drawing/2017/model3d" xmlns:o="urn:schemas-microsoft-com:office:office" xmlns:r="http://schemas.openxmlformats.org/officeDocument/2006/relationships" xmlns:m="http://schemas.openxmlformats.org/officeDocument/2006/math" xmlns:v="urn:schemas-microsoft-com:vml" xmlns:wp14="http://schemas.microsoft.com/office/word/2010/wordprocessingDrawing" xmlns:wp="http://schemas.openxmlformats.org/drawingml/2006/wordprocessingDrawing" xmlns:w10="urn:schemas-microsoft-com:office:word" xmlns:w="http://schemas.openxmlformats.org/wordprocessingml/2006/main" xmlns:w14="http://schemas.microsoft.com/office/word/2010/wordml" xmlns:w15="http://schemas.microsoft.com/office/word/2012/wordml" xmlns:w16cex="http://schemas.microsoft.com/office/word/2018/wordml/cex" xmlns:w16cid="http://schemas.microsoft.com/office/word/2016/wordml/cid" xmlns:w16="http://schemas.microsoft.com/office/word/2018/wordml" xmlns:w16se="http://schemas.microsoft.com/office/word/2015/wordml/symex" xmlns:wpg="http://schemas.microsoft.com/office/word/2010/wordprocessingGroup" xmlns:wpi="http://schemas.microsoft.com/office/word/2010/wordprocessingInk" xmlns:wne="http://schemas.microsoft.com/office/word/2006/wordml" xmlns:wps="http://schemas.microsoft.com/office/word/2010/wordprocessingShape" mc:Ignorable="w14 w15 w16se w16cid w16 w16cex wp14">
+  <w:abstractNum w:abstractNumId="0" w15:restartNumberingAfterBreak="0">
+    <w:nsid w:val="1AD93E58"/>
+    <w:multiLevelType w:val="hybridMultilevel"/>
+    <w:tmpl w:val="56A44056"/>
+    <w:lvl w:ilvl="0" w:tplc="F4DC2622">
+      <w:numFmt w:val="bullet"/>
+      <w:lvlText w:val="-"/>
+      <w:lvlJc w:val="left"/>
+      <w:pPr>
+        <w:ind w:left="720" w:hanging="360"/>
+      </w:pPr>
+      <w:rPr>
+        <w:rFonts w:ascii="Calibri" w:eastAsiaTheme="minorHAnsi" w:hAnsi="Calibri" w:cs="Calibri" w:hint="default"/>
+      </w:rPr>
+    </w:lvl>
+    <w:lvl w:ilvl="1" w:tplc="08090003" w:tentative="1">
+      <w:start w:val="1"/>
+      <w:numFmt w:val="bullet"/>
+      <w:lvlText w:val="o"/>
+      <w:lvlJc w:val="left"/>
+      <w:pPr>
+        <w:ind w:left="1440" w:hanging="360"/>
+      </w:pPr>
+      <w:rPr>
+        <w:rFonts w:ascii="Courier New" w:hAnsi="Courier New" w:cs="Courier New" w:hint="default"/>
+      </w:rPr>
+    </w:lvl>
+    <w:lvl w:ilvl="2" w:tplc="08090005" w:tentative="1">
+      <w:start w:val="1"/>
+      <w:numFmt w:val="bullet"/>
+      <w:lvlText w:val=""/>
+      <w:lvlJc w:val="left"/>
+      <w:pPr>
+        <w:ind w:left="2160" w:hanging="360"/>
+      </w:pPr>
+      <w:rPr>
+        <w:rFonts w:ascii="Wingdings" w:hAnsi="Wingdings" w:hint="default"/>
+      </w:rPr>
+    </w:lvl>
+    <w:lvl w:ilvl="3" w:tplc="08090001" w:tentative="1">
+      <w:start w:val="1"/>
+      <w:numFmt w:val="bullet"/>
+      <w:lvlText w:val=""/>
+      <w:lvlJc w:val="left"/>
+      <w:pPr>
+        <w:ind w:left="2880" w:hanging="360"/>
+      </w:pPr>
+      <w:rPr>
+        <w:rFonts w:ascii="Symbol" w:hAnsi="Symbol" w:hint="default"/>
+      </w:rPr>
+    </w:lvl>
+    <w:lvl w:ilvl="4" w:tplc="08090003" w:tentative="1">
+      <w:start w:val="1"/>
+      <w:numFmt w:val="bullet"/>
+      <w:lvlText w:val="o"/>
+      <w:lvlJc w:val="left"/>
+      <w:pPr>
+        <w:ind w:left="3600" w:hanging="360"/>
+      </w:pPr>
+      <w:rPr>
+        <w:rFonts w:ascii="Courier New" w:hAnsi="Courier New" w:cs="Courier New" w:hint="default"/>
+      </w:rPr>
+    </w:lvl>
+    <w:lvl w:ilvl="5" w:tplc="08090005" w:tentative="1">
+      <w:start w:val="1"/>
+      <w:numFmt w:val="bullet"/>
+      <w:lvlText w:val=""/>
+      <w:lvlJc w:val="left"/>
+      <w:pPr>
+        <w:ind w:left="4320" w:hanging="360"/>
+      </w:pPr>
+      <w:rPr>
+        <w:rFonts w:ascii="Wingdings" w:hAnsi="Wingdings" w:hint="default"/>
+      </w:rPr>
+    </w:lvl>
+    <w:lvl w:ilvl="6" w:tplc="08090001" w:tentative="1">
+      <w:start w:val="1"/>
+      <w:numFmt w:val="bullet"/>
+      <w:lvlText w:val=""/>
+      <w:lvlJc w:val="left"/>
+      <w:pPr>
+        <w:ind w:left="5040" w:hanging="360"/>
+      </w:pPr>
+      <w:rPr>
+        <w:rFonts w:ascii="Symbol" w:hAnsi="Symbol" w:hint="default"/>
+      </w:rPr>
+    </w:lvl>
+    <w:lvl w:ilvl="7" w:tplc="08090003" w:tentative="1">
+      <w:start w:val="1"/>
+      <w:numFmt w:val="bullet"/>
+      <w:lvlText w:val="o"/>
+      <w:lvlJc w:val="left"/>
+      <w:pPr>
+        <w:ind w:left="5760" w:hanging="360"/>
+      </w:pPr>
+      <w:rPr>
+        <w:rFonts w:ascii="Courier New" w:hAnsi="Courier New" w:cs="Courier New" w:hint="default"/>
+      </w:rPr>
+    </w:lvl>
+    <w:lvl w:ilvl="8" w:tplc="08090005" w:tentative="1">
+      <w:start w:val="1"/>
+      <w:numFmt w:val="bullet"/>
+      <w:lvlText w:val=""/>
+      <w:lvlJc w:val="left"/>
+      <w:pPr>
+        <w:ind w:left="6480" w:hanging="360"/>
+      </w:pPr>
+      <w:rPr>
+        <w:rFonts w:ascii="Wingdings" w:hAnsi="Wingdings" w:hint="default"/>
+      </w:rPr>
+    </w:lvl>
+  </w:abstractNum>
+  <w:num w:numId="1">
+    <w:abstractNumId w:val="0"/>
+  </w:num>
+</w:numbering>
 </file>
 
 <file path=word/styles.xml><?xml version="1.0" encoding="utf-8"?>
@@ -5955,6 +8350,29 @@
       <w:ind w:left="440"/>
     </w:pPr>
   </w:style>
+  <w:style w:type="paragraph" w:styleId="ListParagraph">
+    <w:name w:val="List Paragraph"/>
+    <w:basedOn w:val="Normal"/>
+    <w:uiPriority w:val="34"/>
+    <w:qFormat/>
+    <w:rsid w:val="00467375"/>
+    <w:pPr>
+      <w:ind w:left="720"/>
+      <w:contextualSpacing/>
+    </w:pPr>
+    <w:rPr>
+      <w:lang w:val="en-GB"/>
+    </w:rPr>
+  </w:style>
+  <w:style w:type="paragraph" w:styleId="NoSpacing">
+    <w:name w:val="No Spacing"/>
+    <w:uiPriority w:val="1"/>
+    <w:qFormat/>
+    <w:rsid w:val="00997381"/>
+    <w:pPr>
+      <w:spacing w:after="0" w:line="240" w:lineRule="auto"/>
+    </w:pPr>
+  </w:style>
 </w:styles>
 </file>
 

</xml_diff>

<commit_message>
Added new restriction to word
</commit_message>
<xml_diff>
--- a/Report.docx
+++ b/Report.docx
@@ -2537,13 +2537,7 @@
         <w:rPr>
           <w:lang w:val="pt-PT"/>
         </w:rPr>
-        <w:instrText xml:space="preserve"> HYPERLINK "https://covidtracking.com</w:instrText>
-      </w:r>
-      <w:r>
-        <w:rPr>
-          <w:lang w:val="pt-PT"/>
-        </w:rPr>
-        <w:instrText xml:space="preserve">" </w:instrText>
+        <w:instrText xml:space="preserve"> HYPERLINK "https://covidtracking.com" </w:instrText>
       </w:r>
       <w:r>
         <w:fldChar w:fldCharType="separate"/>
@@ -7611,19 +7605,7 @@
         <w:rPr>
           <w:lang w:val="pt-PT"/>
         </w:rPr>
-        <w:t>Não podem haver d</w:t>
-      </w:r>
-      <w:r>
-        <w:rPr>
-          <w:lang w:val="pt-PT"/>
-        </w:rPr>
-        <w:t>uas freguesias</w:t>
-      </w:r>
-      <w:r>
-        <w:rPr>
-          <w:lang w:val="pt-PT"/>
-        </w:rPr>
-        <w:t xml:space="preserve"> com o mesmo locID</w:t>
+        <w:t>Não podem haver duas freguesias com o mesmo locID</w:t>
       </w:r>
     </w:p>
     <w:p>
@@ -7663,19 +7645,7 @@
         <w:rPr>
           <w:lang w:val="pt-PT"/>
         </w:rPr>
-        <w:t xml:space="preserve">Não podem haver </w:t>
-      </w:r>
-      <w:r>
-        <w:rPr>
-          <w:lang w:val="pt-PT"/>
-        </w:rPr>
-        <w:t>freguesias</w:t>
-      </w:r>
-      <w:r>
-        <w:rPr>
-          <w:lang w:val="pt-PT"/>
-        </w:rPr>
-        <w:t xml:space="preserve"> com o campo name NULL</w:t>
+        <w:t>Não podem haver freguesias com o campo name NULL</w:t>
       </w:r>
       <w:r>
         <w:rPr>
@@ -10387,43 +10357,7 @@
         <w:rPr>
           <w:lang w:val="pt-PT"/>
         </w:rPr>
-        <w:t xml:space="preserve">A data de </w:t>
-      </w:r>
-      <w:r>
-        <w:rPr>
-          <w:lang w:val="pt-PT"/>
-        </w:rPr>
-        <w:t>fim</w:t>
-      </w:r>
-      <w:r>
-        <w:rPr>
-          <w:lang w:val="pt-PT"/>
-        </w:rPr>
-        <w:t xml:space="preserve"> da estadia na Unidade de Cuidados Intensivos tem de ser </w:t>
-      </w:r>
-      <w:r>
-        <w:rPr>
-          <w:lang w:val="pt-PT"/>
-        </w:rPr>
-        <w:t>menor</w:t>
-      </w:r>
-      <w:r>
-        <w:rPr>
-          <w:lang w:val="pt-PT"/>
-        </w:rPr>
-        <w:t xml:space="preserve"> ou igual a data de </w:t>
-      </w:r>
-      <w:r>
-        <w:rPr>
-          <w:lang w:val="pt-PT"/>
-        </w:rPr>
-        <w:t>fim</w:t>
-      </w:r>
-      <w:r>
-        <w:rPr>
-          <w:lang w:val="pt-PT"/>
-        </w:rPr>
-        <w:t xml:space="preserve"> da sua hospitalizção correspondente</w:t>
+        <w:t>A data de fim da estadia na Unidade de Cuidados Intensivos tem de ser menor ou igual a data de fim da sua hospitalizção correspondente</w:t>
       </w:r>
     </w:p>
     <w:p>
@@ -10460,31 +10394,7 @@
         <w:rPr>
           <w:lang w:val="pt-PT"/>
         </w:rPr>
-        <w:t xml:space="preserve">Não podem haver duas </w:t>
-      </w:r>
-      <w:r>
-        <w:rPr>
-          <w:lang w:val="pt-PT"/>
-        </w:rPr>
-        <w:t>Ventilations</w:t>
-      </w:r>
-      <w:r>
-        <w:rPr>
-          <w:lang w:val="pt-PT"/>
-        </w:rPr>
-        <w:t xml:space="preserve"> com o mesmo </w:t>
-      </w:r>
-      <w:r>
-        <w:rPr>
-          <w:lang w:val="pt-PT"/>
-        </w:rPr>
-        <w:t>vent</w:t>
-      </w:r>
-      <w:r>
-        <w:rPr>
-          <w:lang w:val="pt-PT"/>
-        </w:rPr>
-        <w:t>ID</w:t>
+        <w:t>Não podem haver duas Ventilations com o mesmo ventID</w:t>
       </w:r>
     </w:p>
     <w:p>
@@ -10524,43 +10434,7 @@
         <w:rPr>
           <w:lang w:val="pt-PT"/>
         </w:rPr>
-        <w:t xml:space="preserve">O </w:t>
-      </w:r>
-      <w:r>
-        <w:rPr>
-          <w:lang w:val="pt-PT"/>
-        </w:rPr>
-        <w:t>ICU</w:t>
-      </w:r>
-      <w:r>
-        <w:rPr>
-          <w:lang w:val="pt-PT"/>
-        </w:rPr>
-        <w:t xml:space="preserve">StayID tem de corresponder a um </w:t>
-      </w:r>
-      <w:r>
-        <w:rPr>
-          <w:lang w:val="pt-PT"/>
-        </w:rPr>
-        <w:t>ICU</w:t>
-      </w:r>
-      <w:r>
-        <w:rPr>
-          <w:lang w:val="pt-PT"/>
-        </w:rPr>
-        <w:t xml:space="preserve">StayID da tabela </w:t>
-      </w:r>
-      <w:r>
-        <w:rPr>
-          <w:lang w:val="pt-PT"/>
-        </w:rPr>
-        <w:t>ICUStay</w:t>
-      </w:r>
-      <w:r>
-        <w:rPr>
-          <w:lang w:val="pt-PT"/>
-        </w:rPr>
-        <w:t xml:space="preserve"> e não pode ser NULL</w:t>
+        <w:t>O ICUStayID tem de corresponder a um ICUStayID da tabela ICUStay e não pode ser NULL</w:t>
       </w:r>
     </w:p>
     <w:p>
@@ -10752,7 +10626,7 @@
         <w:rPr>
           <w:lang w:val="pt-PT"/>
         </w:rPr>
-        <w:t xml:space="preserve">A data de </w:t>
+        <w:t xml:space="preserve">A data de fim da ventilação tem de ser menor ou igual a data de </w:t>
       </w:r>
       <w:r>
         <w:rPr>
@@ -10764,30 +10638,6 @@
         <w:rPr>
           <w:lang w:val="pt-PT"/>
         </w:rPr>
-        <w:t xml:space="preserve"> da ventilação tem de ser</w:t>
-      </w:r>
-      <w:r>
-        <w:rPr>
-          <w:lang w:val="pt-PT"/>
-        </w:rPr>
-        <w:t xml:space="preserve"> menor</w:t>
-      </w:r>
-      <w:r>
-        <w:rPr>
-          <w:lang w:val="pt-PT"/>
-        </w:rPr>
-        <w:t xml:space="preserve"> ou igual a data de </w:t>
-      </w:r>
-      <w:r>
-        <w:rPr>
-          <w:lang w:val="pt-PT"/>
-        </w:rPr>
-        <w:t>fim</w:t>
-      </w:r>
-      <w:r>
-        <w:rPr>
-          <w:lang w:val="pt-PT"/>
-        </w:rPr>
         <w:t xml:space="preserve"> da sua estadia na Unidade de Cuidados Intensivos correspondente</w:t>
       </w:r>
     </w:p>
@@ -10799,12 +10649,58 @@
           <w:lang w:val="pt-PT"/>
         </w:rPr>
       </w:pPr>
-      <w:r>
-        <w:rPr>
-          <w:b/>
-          <w:bCs/>
-          <w:lang w:val="pt-PT"/>
-        </w:rPr>
+    </w:p>
+    <w:p>
+      <w:pPr>
+        <w:rPr>
+          <w:b/>
+          <w:bCs/>
+          <w:lang w:val="pt-PT"/>
+        </w:rPr>
+      </w:pPr>
+    </w:p>
+    <w:p>
+      <w:pPr>
+        <w:rPr>
+          <w:b/>
+          <w:bCs/>
+          <w:lang w:val="pt-PT"/>
+        </w:rPr>
+      </w:pPr>
+    </w:p>
+    <w:p>
+      <w:pPr>
+        <w:rPr>
+          <w:b/>
+          <w:bCs/>
+          <w:lang w:val="pt-PT"/>
+        </w:rPr>
+      </w:pPr>
+    </w:p>
+    <w:p>
+      <w:pPr>
+        <w:rPr>
+          <w:b/>
+          <w:bCs/>
+          <w:lang w:val="pt-PT"/>
+        </w:rPr>
+      </w:pPr>
+    </w:p>
+    <w:p>
+      <w:pPr>
+        <w:rPr>
+          <w:b/>
+          <w:bCs/>
+          <w:lang w:val="pt-PT"/>
+        </w:rPr>
+      </w:pPr>
+      <w:r>
+        <w:rPr>
+          <w:b/>
+          <w:bCs/>
+          <w:lang w:val="pt-PT"/>
+        </w:rPr>
+        <w:lastRenderedPageBreak/>
         <w:t>EmployedIn</w:t>
       </w:r>
     </w:p>
@@ -10921,13 +10817,7 @@
         <w:rPr>
           <w:lang w:val="en-US"/>
         </w:rPr>
-        <w:t>)</w:t>
-      </w:r>
-      <w:r>
-        <w:rPr>
-          <w:lang w:val="en-US"/>
-        </w:rPr>
-        <w:t xml:space="preserve"> NO</w:t>
+        <w:t>) NO</w:t>
       </w:r>
       <w:r>
         <w:rPr>
@@ -11000,48 +10890,82 @@
     </w:p>
     <w:p>
       <w:pPr>
-        <w:rPr>
-          <w:b/>
-          <w:bCs/>
-        </w:rPr>
-      </w:pPr>
-      <w:proofErr w:type="spellStart"/>
-      <w:r>
-        <w:rPr>
-          <w:b/>
-          <w:bCs/>
-        </w:rPr>
-        <w:lastRenderedPageBreak/>
-        <w:t>Restrições</w:t>
-      </w:r>
-      <w:proofErr w:type="spellEnd"/>
-      <w:r>
-        <w:rPr>
-          <w:b/>
-          <w:bCs/>
-        </w:rPr>
-        <w:t xml:space="preserve"> </w:t>
-      </w:r>
-      <w:proofErr w:type="spellStart"/>
-      <w:r>
-        <w:rPr>
-          <w:b/>
-          <w:bCs/>
-        </w:rPr>
-        <w:t>Adicionais</w:t>
-      </w:r>
-      <w:proofErr w:type="spellEnd"/>
-    </w:p>
-    <w:p>
-      <w:pPr>
-        <w:rPr>
-          <w:lang w:val="pt-PT"/>
-        </w:rPr>
-      </w:pPr>
-      <w:r>
-        <w:rPr>
-          <w:b/>
-          <w:bCs/>
+        <w:pStyle w:val="ListParagraph"/>
+        <w:numPr>
+          <w:ilvl w:val="0"/>
+          <w:numId w:val="17"/>
+        </w:numPr>
+        <w:rPr>
+          <w:b/>
+          <w:bCs/>
+          <w:lang w:val="pt-PT"/>
+        </w:rPr>
+      </w:pPr>
+      <w:r>
+        <w:rPr>
+          <w:lang w:val="pt-PT"/>
+        </w:rPr>
+        <w:t xml:space="preserve">Se </w:t>
+      </w:r>
+      <w:r>
+        <w:rPr>
+          <w:lang w:val="pt-PT"/>
+        </w:rPr>
+        <w:t xml:space="preserve">um </w:t>
+      </w:r>
+      <w:r>
+        <w:rPr>
+          <w:lang w:val="pt-PT"/>
+        </w:rPr>
+        <w:t>COVIDCase</w:t>
+      </w:r>
+      <w:r>
+        <w:rPr>
+          <w:lang w:val="pt-PT"/>
+        </w:rPr>
+        <w:t xml:space="preserve"> estiver ligado a</w:t>
+      </w:r>
+      <w:r>
+        <w:rPr>
+          <w:lang w:val="pt-PT"/>
+        </w:rPr>
+        <w:t>o EmploymentSector designado para sem ocupação</w:t>
+      </w:r>
+      <w:r>
+        <w:rPr>
+          <w:lang w:val="pt-PT"/>
+        </w:rPr>
+        <w:t>, não pode estar ligado a outros EmploymentSector.</w:t>
+      </w:r>
+    </w:p>
+    <w:p>
+      <w:pPr>
+        <w:rPr>
+          <w:b/>
+          <w:bCs/>
+          <w:lang w:val="pt-PT"/>
+        </w:rPr>
+      </w:pPr>
+      <w:r>
+        <w:rPr>
+          <w:b/>
+          <w:bCs/>
+          <w:lang w:val="pt-PT"/>
+        </w:rPr>
+        <w:t>Restrições Adicionais</w:t>
+      </w:r>
+    </w:p>
+    <w:p>
+      <w:pPr>
+        <w:rPr>
+          <w:lang w:val="pt-PT"/>
+        </w:rPr>
+      </w:pPr>
+      <w:r>
+        <w:rPr>
+          <w:b/>
+          <w:bCs/>
+          <w:lang w:val="pt-PT"/>
         </w:rPr>
         <w:tab/>
       </w:r>

</xml_diff>